<commit_message>
operating point and magnetic loading are obtained.
</commit_message>
<xml_diff>
--- a/Project3/Report.docx
+++ b/Project3/Report.docx
@@ -1323,7 +1323,38 @@
         </w:numPr>
       </w:pPr>
       <w:r>
-        <w:t>Magnet Type: NdFeB N42 grade (ur=1.05), radial shaped</w:t>
+        <w:t>Magnet Type: NdFeB N42 grade (</w:t>
+      </w:r>
+      <m:oMath>
+        <m:sSub>
+          <m:sSubPr>
+            <m:ctrlPr>
+              <w:rPr>
+                <w:rFonts w:ascii="Cambria Math" w:hAnsi="Cambria Math"/>
+                <w:i/>
+              </w:rPr>
+            </m:ctrlPr>
+          </m:sSubPr>
+          <m:e>
+            <m:r>
+              <w:rPr>
+                <w:rFonts w:ascii="Cambria Math" w:eastAsiaTheme="minorEastAsia" w:hAnsi="Cambria Math"/>
+              </w:rPr>
+              <m:t>µ</m:t>
+            </m:r>
+          </m:e>
+          <m:sub>
+            <m:r>
+              <w:rPr>
+                <w:rFonts w:ascii="Cambria Math" w:hAnsi="Cambria Math"/>
+              </w:rPr>
+              <m:t>r</m:t>
+            </m:r>
+          </m:sub>
+        </m:sSub>
+      </m:oMath>
+      <w:r>
+        <w:t>=1.05), radial shaped</w:t>
       </w:r>
     </w:p>
     <w:p>
@@ -1423,20 +1454,9 @@
       </w:r>
     </w:p>
     <w:p>
-      <w:pPr>
-        <w:jc w:val="center"/>
-      </w:pPr>
-      <w:r>
-        <w:t>Area of magnet, Am is given,</w:t>
-      </w:r>
-    </w:p>
-    <w:p>
-      <w:pPr>
-        <w:jc w:val="right"/>
-        <w:rPr>
-          <w:rFonts w:eastAsiaTheme="minorEastAsia"/>
-        </w:rPr>
-      </w:pPr>
+      <w:r>
+        <w:t xml:space="preserve">Area of magnet, </w:t>
+      </w:r>
       <m:oMath>
         <m:sSub>
           <m:sSubPr>
@@ -1460,13 +1480,52 @@
               <w:rPr>
                 <w:rFonts w:ascii="Cambria Math" w:hAnsi="Cambria Math"/>
               </w:rPr>
-              <m:t>m</m:t>
-            </m:r>
-            <m:r>
-              <w:rPr>
-                <w:rFonts w:ascii="Cambria Math" w:hAnsi="Cambria Math"/>
-              </w:rPr>
-              <m:t>agnet</m:t>
+              <m:t>magnet</m:t>
+            </m:r>
+          </m:sub>
+        </m:sSub>
+      </m:oMath>
+      <w:r>
+        <w:t xml:space="preserve"> is given</w:t>
+      </w:r>
+      <w:r>
+        <w:t xml:space="preserve"> as</w:t>
+      </w:r>
+      <w:r>
+        <w:t>,</w:t>
+      </w:r>
+    </w:p>
+    <w:p>
+      <w:pPr>
+        <w:jc w:val="right"/>
+        <w:rPr>
+          <w:rFonts w:eastAsiaTheme="minorEastAsia"/>
+        </w:rPr>
+      </w:pPr>
+      <m:oMath>
+        <m:sSub>
+          <m:sSubPr>
+            <m:ctrlPr>
+              <w:rPr>
+                <w:rFonts w:ascii="Cambria Math" w:hAnsi="Cambria Math"/>
+                <w:i/>
+              </w:rPr>
+            </m:ctrlPr>
+          </m:sSubPr>
+          <m:e>
+            <m:r>
+              <w:rPr>
+                <w:rFonts w:ascii="Cambria Math" w:hAnsi="Cambria Math"/>
+              </w:rPr>
+              <m:t>A</m:t>
+            </m:r>
+          </m:e>
+          <m:sub>
+            <m:r>
+              <w:rPr>
+                <w:rFonts w:ascii="Cambria Math" w:hAnsi="Cambria Math"/>
+              </w:rPr>
+              <m:t>magnet</m:t>
             </m:r>
           </m:sub>
         </m:sSub>
@@ -1521,13 +1580,7 @@
           <w:rPr>
             <w:rFonts w:ascii="Cambria Math" w:hAnsi="Cambria Math"/>
           </w:rPr>
-          <m:t xml:space="preserve"> </m:t>
-        </m:r>
-        <m:r>
-          <w:rPr>
-            <w:rFonts w:ascii="Cambria Math" w:hAnsi="Cambria Math"/>
-          </w:rPr>
-          <m:t>=</m:t>
+          <m:t xml:space="preserve"> =</m:t>
         </m:r>
         <m:f>
           <m:fPr>
@@ -1585,13 +1638,7 @@
           <w:rPr>
             <w:rFonts w:ascii="Cambria Math" w:hAnsi="Cambria Math"/>
           </w:rPr>
-          <m:t>*0.8</m:t>
-        </m:r>
-        <m:r>
-          <w:rPr>
-            <w:rFonts w:ascii="Cambria Math" w:hAnsi="Cambria Math"/>
-          </w:rPr>
-          <m:t xml:space="preserve">= </m:t>
+          <m:t xml:space="preserve">*0.8= </m:t>
         </m:r>
         <m:f>
           <m:fPr>
@@ -1607,19 +1654,7 @@
               <w:rPr>
                 <w:rFonts w:ascii="Cambria Math" w:hAnsi="Cambria Math"/>
               </w:rPr>
-              <m:t>0.1*</m:t>
-            </m:r>
-            <m:r>
-              <w:rPr>
-                <w:rFonts w:ascii="Cambria Math" w:hAnsi="Cambria Math"/>
-              </w:rPr>
-              <m:t>π</m:t>
-            </m:r>
-            <m:r>
-              <w:rPr>
-                <w:rFonts w:ascii="Cambria Math" w:hAnsi="Cambria Math"/>
-              </w:rPr>
-              <m:t>*0.1</m:t>
+              <m:t>0.1*π*0.1</m:t>
             </m:r>
           </m:num>
           <m:den>
@@ -1635,13 +1670,7 @@
           <w:rPr>
             <w:rFonts w:ascii="Cambria Math" w:hAnsi="Cambria Math"/>
           </w:rPr>
-          <m:t>*0.8</m:t>
-        </m:r>
-        <m:r>
-          <w:rPr>
-            <w:rFonts w:ascii="Cambria Math" w:hAnsi="Cambria Math"/>
-          </w:rPr>
-          <m:t xml:space="preserve">=0.0063 </m:t>
+          <m:t xml:space="preserve">*0.8=0.0063 </m:t>
         </m:r>
         <m:sSup>
           <m:sSupPr>
@@ -1760,7 +1789,13 @@
     </w:p>
     <w:p>
       <w:r>
-        <w:t>Then, reluctances of magnet and airgap are given,</w:t>
+        <w:t>Then, reluctances of magnet and airgap are given</w:t>
+      </w:r>
+      <w:r>
+        <w:t xml:space="preserve"> as</w:t>
+      </w:r>
+      <w:r>
+        <w:t>,</w:t>
       </w:r>
     </w:p>
     <w:p>
@@ -2001,13 +2036,7 @@
           <w:rPr>
             <w:rFonts w:ascii="Cambria Math" w:hAnsi="Cambria Math"/>
           </w:rPr>
-          <m:t xml:space="preserve">=481194.09 </m:t>
-        </m:r>
-        <m:r>
-          <w:rPr>
-            <w:rFonts w:ascii="Cambria Math" w:hAnsi="Cambria Math"/>
-          </w:rPr>
-          <m:t xml:space="preserve">(1/Henry) </m:t>
+          <m:t xml:space="preserve">=481194.09 (1/Henry) </m:t>
         </m:r>
       </m:oMath>
       <w:r>
@@ -2188,13 +2217,7 @@
               <w:rPr>
                 <w:rFonts w:ascii="Cambria Math" w:hAnsi="Cambria Math"/>
               </w:rPr>
-              <m:t>0.00</m:t>
-            </m:r>
-            <m:r>
-              <w:rPr>
-                <w:rFonts w:ascii="Cambria Math" w:hAnsi="Cambria Math"/>
-              </w:rPr>
-              <m:t>1</m:t>
+              <m:t>0.001</m:t>
             </m:r>
           </m:num>
           <m:den>
@@ -2242,25 +2265,7 @@
           <w:rPr>
             <w:rFonts w:ascii="Cambria Math" w:hAnsi="Cambria Math"/>
           </w:rPr>
-          <m:t>=</m:t>
-        </m:r>
-        <m:r>
-          <w:rPr>
-            <w:rFonts w:ascii="Cambria Math" w:hAnsi="Cambria Math"/>
-          </w:rPr>
-          <m:t>126313.45</m:t>
-        </m:r>
-        <m:r>
-          <w:rPr>
-            <w:rFonts w:ascii="Cambria Math" w:hAnsi="Cambria Math"/>
-          </w:rPr>
-          <m:t xml:space="preserve"> </m:t>
-        </m:r>
-        <m:r>
-          <w:rPr>
-            <w:rFonts w:ascii="Cambria Math" w:hAnsi="Cambria Math"/>
-          </w:rPr>
-          <m:t>(1/Henry)</m:t>
+          <m:t>=126313.45 (1/Henry)</m:t>
         </m:r>
       </m:oMath>
       <w:r>
@@ -2445,13 +2450,7 @@
           <w:rPr>
             <w:rFonts w:ascii="Cambria Math" w:hAnsi="Cambria Math"/>
           </w:rPr>
-          <m:t xml:space="preserve">= </m:t>
-        </m:r>
-        <m:r>
-          <w:rPr>
-            <w:rFonts w:ascii="Cambria Math" w:hAnsi="Cambria Math"/>
-          </w:rPr>
-          <m:t>3880.35 (Amperes)</m:t>
+          <m:t>= 3880.35 (Amperes)</m:t>
         </m:r>
       </m:oMath>
       <w:r>
@@ -2676,19 +2675,7 @@
           <w:rPr>
             <w:rFonts w:ascii="Cambria Math" w:hAnsi="Cambria Math"/>
           </w:rPr>
-          <m:t>=</m:t>
-        </m:r>
-        <m:r>
-          <w:rPr>
-            <w:rFonts w:ascii="Cambria Math" w:hAnsi="Cambria Math"/>
-          </w:rPr>
-          <m:t>2</m:t>
-        </m:r>
-        <m:r>
-          <w:rPr>
-            <w:rFonts w:ascii="Cambria Math" w:hAnsi="Cambria Math"/>
-          </w:rPr>
-          <m:t>*</m:t>
+          <m:t>=2*</m:t>
         </m:r>
         <m:sSub>
           <m:sSubPr>
@@ -2759,6 +2746,19 @@
         </w:rPr>
         <w:tab/>
         <w:t>(6)</w:t>
+      </w:r>
+    </w:p>
+    <w:p>
+      <w:pPr>
+        <w:rPr>
+          <w:rFonts w:eastAsiaTheme="minorEastAsia"/>
+        </w:rPr>
+      </w:pPr>
+      <w:r>
+        <w:rPr>
+          <w:rFonts w:eastAsiaTheme="minorEastAsia"/>
+        </w:rPr>
+        <w:t>if we ignore leakage flux and assume that rotor and stator are infinitely permeable.</w:t>
       </w:r>
     </w:p>
     <w:p>
@@ -2908,21 +2908,14 @@
       </w:r>
     </w:p>
     <w:p>
-      <w:pPr>
-        <w:rPr>
-          <w:rFonts w:eastAsiaTheme="minorEastAsia"/>
-        </w:rPr>
-      </w:pPr>
-      <w:r>
-        <w:rPr>
-          <w:rFonts w:eastAsiaTheme="minorEastAsia"/>
-        </w:rPr>
-        <w:t>if we ignore leakage flux and assume that rotor and stator are infinitely permeable.</w:t>
-      </w:r>
-    </w:p>
-    <w:p>
-      <w:r>
-        <w:t>By substituing (6) and (7) into equation (5)</w:t>
+      <w:r>
+        <w:t>By substitu</w:t>
+      </w:r>
+      <w:r>
+        <w:t>ti</w:t>
+      </w:r>
+      <w:r>
+        <w:t>ng (6) and (7) into equation (5)</w:t>
       </w:r>
     </w:p>
     <w:p>
@@ -2975,6 +2968,9 @@
     <w:p>
       <w:pPr>
         <w:jc w:val="right"/>
+        <w:rPr>
+          <w:rFonts w:eastAsiaTheme="minorEastAsia"/>
+        </w:rPr>
       </w:pPr>
       <m:oMath>
         <m:sSub>
@@ -3074,6 +3070,1058 @@
         </w:rPr>
         <w:tab/>
         <w:t>(8)</w:t>
+      </w:r>
+    </w:p>
+    <w:p>
+      <w:pPr>
+        <w:jc w:val="left"/>
+        <w:rPr>
+          <w:rFonts w:eastAsiaTheme="minorEastAsia"/>
+        </w:rPr>
+      </w:pPr>
+      <w:r>
+        <w:rPr>
+          <w:rFonts w:eastAsiaTheme="minorEastAsia"/>
+        </w:rPr>
+        <w:t>Magnetic flux density is calculated as,</w:t>
+      </w:r>
+    </w:p>
+    <w:p>
+      <w:pPr>
+        <w:jc w:val="right"/>
+        <w:rPr>
+          <w:rFonts w:eastAsiaTheme="minorEastAsia"/>
+        </w:rPr>
+      </w:pPr>
+      <m:oMath>
+        <m:sSub>
+          <m:sSubPr>
+            <m:ctrlPr>
+              <w:rPr>
+                <w:rFonts w:ascii="Cambria Math" w:eastAsiaTheme="minorEastAsia" w:hAnsi="Cambria Math"/>
+                <w:i/>
+              </w:rPr>
+            </m:ctrlPr>
+          </m:sSubPr>
+          <m:e>
+            <m:r>
+              <w:rPr>
+                <w:rFonts w:ascii="Cambria Math" w:eastAsiaTheme="minorEastAsia" w:hAnsi="Cambria Math"/>
+              </w:rPr>
+              <m:t>B</m:t>
+            </m:r>
+          </m:e>
+          <m:sub>
+            <m:r>
+              <w:rPr>
+                <w:rFonts w:ascii="Cambria Math" w:eastAsiaTheme="minorEastAsia" w:hAnsi="Cambria Math"/>
+              </w:rPr>
+              <m:t>m</m:t>
+            </m:r>
+          </m:sub>
+        </m:sSub>
+        <m:r>
+          <w:rPr>
+            <w:rFonts w:ascii="Cambria Math" w:eastAsiaTheme="minorEastAsia" w:hAnsi="Cambria Math"/>
+          </w:rPr>
+          <m:t>=</m:t>
+        </m:r>
+        <m:f>
+          <m:fPr>
+            <m:ctrlPr>
+              <w:rPr>
+                <w:rFonts w:ascii="Cambria Math" w:eastAsiaTheme="minorEastAsia" w:hAnsi="Cambria Math"/>
+                <w:i/>
+              </w:rPr>
+            </m:ctrlPr>
+          </m:fPr>
+          <m:num>
+            <m:sSub>
+              <m:sSubPr>
+                <m:ctrlPr>
+                  <w:rPr>
+                    <w:rFonts w:ascii="Cambria Math" w:hAnsi="Cambria Math"/>
+                    <w:i/>
+                  </w:rPr>
+                </m:ctrlPr>
+              </m:sSubPr>
+              <m:e>
+                <m:r>
+                  <w:rPr>
+                    <w:rFonts w:ascii="Cambria Math" w:hAnsi="Cambria Math"/>
+                  </w:rPr>
+                  <m:t>⌽</m:t>
+                </m:r>
+              </m:e>
+              <m:sub>
+                <m:r>
+                  <w:rPr>
+                    <w:rFonts w:ascii="Cambria Math" w:hAnsi="Cambria Math"/>
+                  </w:rPr>
+                  <m:t>m</m:t>
+                </m:r>
+              </m:sub>
+            </m:sSub>
+          </m:num>
+          <m:den>
+            <m:sSub>
+              <m:sSubPr>
+                <m:ctrlPr>
+                  <w:rPr>
+                    <w:rFonts w:ascii="Cambria Math" w:eastAsiaTheme="minorEastAsia" w:hAnsi="Cambria Math"/>
+                    <w:i/>
+                  </w:rPr>
+                </m:ctrlPr>
+              </m:sSubPr>
+              <m:e>
+                <m:r>
+                  <w:rPr>
+                    <w:rFonts w:ascii="Cambria Math" w:eastAsiaTheme="minorEastAsia" w:hAnsi="Cambria Math"/>
+                  </w:rPr>
+                  <m:t>A</m:t>
+                </m:r>
+              </m:e>
+              <m:sub>
+                <m:r>
+                  <w:rPr>
+                    <w:rFonts w:ascii="Cambria Math" w:eastAsiaTheme="minorEastAsia" w:hAnsi="Cambria Math"/>
+                  </w:rPr>
+                  <m:t>m</m:t>
+                </m:r>
+                <m:r>
+                  <w:rPr>
+                    <w:rFonts w:ascii="Cambria Math" w:eastAsiaTheme="minorEastAsia" w:hAnsi="Cambria Math"/>
+                  </w:rPr>
+                  <m:t>agnet</m:t>
+                </m:r>
+              </m:sub>
+            </m:sSub>
+          </m:den>
+        </m:f>
+        <m:r>
+          <w:rPr>
+            <w:rFonts w:ascii="Cambria Math" w:eastAsiaTheme="minorEastAsia" w:hAnsi="Cambria Math"/>
+          </w:rPr>
+          <m:t>=1.014 (Tesla)</m:t>
+        </m:r>
+      </m:oMath>
+      <w:r>
+        <w:rPr>
+          <w:rFonts w:eastAsiaTheme="minorEastAsia"/>
+        </w:rPr>
+        <w:t xml:space="preserve"> </w:t>
+      </w:r>
+      <w:r>
+        <w:rPr>
+          <w:rFonts w:eastAsiaTheme="minorEastAsia"/>
+        </w:rPr>
+        <w:tab/>
+      </w:r>
+      <w:r>
+        <w:rPr>
+          <w:rFonts w:eastAsiaTheme="minorEastAsia"/>
+        </w:rPr>
+        <w:tab/>
+      </w:r>
+      <w:r>
+        <w:rPr>
+          <w:rFonts w:eastAsiaTheme="minorEastAsia"/>
+        </w:rPr>
+        <w:tab/>
+      </w:r>
+      <w:r>
+        <w:rPr>
+          <w:rFonts w:eastAsiaTheme="minorEastAsia"/>
+        </w:rPr>
+        <w:tab/>
+        <w:t>(9)</w:t>
+      </w:r>
+    </w:p>
+    <w:p>
+      <w:pPr>
+        <w:jc w:val="right"/>
+        <w:rPr>
+          <w:rFonts w:eastAsiaTheme="minorEastAsia"/>
+        </w:rPr>
+      </w:pPr>
+      <m:oMath>
+        <m:sSub>
+          <m:sSubPr>
+            <m:ctrlPr>
+              <w:rPr>
+                <w:rFonts w:ascii="Cambria Math" w:eastAsiaTheme="minorEastAsia" w:hAnsi="Cambria Math"/>
+                <w:i/>
+              </w:rPr>
+            </m:ctrlPr>
+          </m:sSubPr>
+          <m:e>
+            <m:r>
+              <w:rPr>
+                <w:rFonts w:ascii="Cambria Math" w:eastAsiaTheme="minorEastAsia" w:hAnsi="Cambria Math"/>
+              </w:rPr>
+              <m:t>H</m:t>
+            </m:r>
+          </m:e>
+          <m:sub>
+            <m:r>
+              <w:rPr>
+                <w:rFonts w:ascii="Cambria Math" w:eastAsiaTheme="minorEastAsia" w:hAnsi="Cambria Math"/>
+              </w:rPr>
+              <m:t>m</m:t>
+            </m:r>
+          </m:sub>
+        </m:sSub>
+        <m:r>
+          <w:rPr>
+            <w:rFonts w:ascii="Cambria Math" w:eastAsiaTheme="minorEastAsia" w:hAnsi="Cambria Math"/>
+          </w:rPr>
+          <m:t>=</m:t>
+        </m:r>
+        <m:f>
+          <m:fPr>
+            <m:ctrlPr>
+              <w:rPr>
+                <w:rFonts w:ascii="Cambria Math" w:eastAsiaTheme="minorEastAsia" w:hAnsi="Cambria Math"/>
+                <w:i/>
+              </w:rPr>
+            </m:ctrlPr>
+          </m:fPr>
+          <m:num>
+            <m:sSub>
+              <m:sSubPr>
+                <m:ctrlPr>
+                  <w:rPr>
+                    <w:rFonts w:ascii="Cambria Math" w:hAnsi="Cambria Math"/>
+                    <w:i/>
+                  </w:rPr>
+                </m:ctrlPr>
+              </m:sSubPr>
+              <m:e>
+                <m:r>
+                  <w:rPr>
+                    <w:rFonts w:ascii="Cambria Math" w:hAnsi="Cambria Math"/>
+                  </w:rPr>
+                  <m:t>B</m:t>
+                </m:r>
+              </m:e>
+              <m:sub>
+                <m:r>
+                  <w:rPr>
+                    <w:rFonts w:ascii="Cambria Math" w:hAnsi="Cambria Math"/>
+                  </w:rPr>
+                  <m:t>m</m:t>
+                </m:r>
+              </m:sub>
+            </m:sSub>
+            <m:r>
+              <w:rPr>
+                <w:rFonts w:ascii="Cambria Math" w:hAnsi="Cambria Math"/>
+              </w:rPr>
+              <m:t xml:space="preserve">- </m:t>
+            </m:r>
+            <m:sSub>
+              <m:sSubPr>
+                <m:ctrlPr>
+                  <w:rPr>
+                    <w:rFonts w:ascii="Cambria Math" w:hAnsi="Cambria Math"/>
+                    <w:i/>
+                  </w:rPr>
+                </m:ctrlPr>
+              </m:sSubPr>
+              <m:e>
+                <m:r>
+                  <w:rPr>
+                    <w:rFonts w:ascii="Cambria Math" w:hAnsi="Cambria Math"/>
+                  </w:rPr>
+                  <m:t>B</m:t>
+                </m:r>
+              </m:e>
+              <m:sub>
+                <m:r>
+                  <w:rPr>
+                    <w:rFonts w:ascii="Cambria Math" w:hAnsi="Cambria Math"/>
+                  </w:rPr>
+                  <m:t>r</m:t>
+                </m:r>
+              </m:sub>
+            </m:sSub>
+          </m:num>
+          <m:den>
+            <m:sSub>
+              <m:sSubPr>
+                <m:ctrlPr>
+                  <w:rPr>
+                    <w:rFonts w:ascii="Cambria Math" w:hAnsi="Cambria Math"/>
+                    <w:i/>
+                  </w:rPr>
+                </m:ctrlPr>
+              </m:sSubPr>
+              <m:e>
+                <m:r>
+                  <w:rPr>
+                    <w:rFonts w:ascii="Cambria Math" w:eastAsiaTheme="minorEastAsia" w:hAnsi="Cambria Math"/>
+                  </w:rPr>
+                  <m:t>µ</m:t>
+                </m:r>
+              </m:e>
+              <m:sub>
+                <m:r>
+                  <w:rPr>
+                    <w:rFonts w:ascii="Cambria Math" w:hAnsi="Cambria Math"/>
+                  </w:rPr>
+                  <m:t>r</m:t>
+                </m:r>
+              </m:sub>
+            </m:sSub>
+            <m:r>
+              <w:rPr>
+                <w:rFonts w:ascii="Cambria Math" w:hAnsi="Cambria Math"/>
+              </w:rPr>
+              <m:t>*</m:t>
+            </m:r>
+            <m:sSub>
+              <m:sSubPr>
+                <m:ctrlPr>
+                  <w:rPr>
+                    <w:rFonts w:ascii="Cambria Math" w:hAnsi="Cambria Math"/>
+                    <w:i/>
+                  </w:rPr>
+                </m:ctrlPr>
+              </m:sSubPr>
+              <m:e>
+                <m:r>
+                  <w:rPr>
+                    <w:rFonts w:ascii="Cambria Math" w:eastAsiaTheme="minorEastAsia" w:hAnsi="Cambria Math"/>
+                  </w:rPr>
+                  <m:t>µ</m:t>
+                </m:r>
+              </m:e>
+              <m:sub>
+                <m:r>
+                  <w:rPr>
+                    <w:rFonts w:ascii="Cambria Math" w:hAnsi="Cambria Math"/>
+                  </w:rPr>
+                  <m:t>0</m:t>
+                </m:r>
+              </m:sub>
+            </m:sSub>
+          </m:den>
+        </m:f>
+        <m:r>
+          <w:rPr>
+            <w:rFonts w:ascii="Cambria Math" w:eastAsiaTheme="minorEastAsia" w:hAnsi="Cambria Math"/>
+          </w:rPr>
+          <m:t>=</m:t>
+        </m:r>
+        <m:f>
+          <m:fPr>
+            <m:ctrlPr>
+              <w:rPr>
+                <w:rFonts w:ascii="Cambria Math" w:eastAsiaTheme="minorEastAsia" w:hAnsi="Cambria Math"/>
+                <w:i/>
+              </w:rPr>
+            </m:ctrlPr>
+          </m:fPr>
+          <m:num>
+            <m:r>
+              <w:rPr>
+                <w:rFonts w:ascii="Cambria Math" w:hAnsi="Cambria Math"/>
+              </w:rPr>
+              <m:t>1.014</m:t>
+            </m:r>
+            <m:r>
+              <w:rPr>
+                <w:rFonts w:ascii="Cambria Math" w:hAnsi="Cambria Math"/>
+              </w:rPr>
+              <m:t xml:space="preserve">- </m:t>
+            </m:r>
+            <m:r>
+              <w:rPr>
+                <w:rFonts w:ascii="Cambria Math" w:hAnsi="Cambria Math"/>
+              </w:rPr>
+              <m:t>1.28</m:t>
+            </m:r>
+          </m:num>
+          <m:den>
+            <m:r>
+              <w:rPr>
+                <w:rFonts w:ascii="Cambria Math" w:hAnsi="Cambria Math"/>
+              </w:rPr>
+              <m:t>1.05*4π</m:t>
+            </m:r>
+            <m:sSup>
+              <m:sSupPr>
+                <m:ctrlPr>
+                  <w:rPr>
+                    <w:rFonts w:ascii="Cambria Math" w:hAnsi="Cambria Math"/>
+                    <w:i/>
+                  </w:rPr>
+                </m:ctrlPr>
+              </m:sSupPr>
+              <m:e>
+                <m:r>
+                  <w:rPr>
+                    <w:rFonts w:ascii="Cambria Math" w:hAnsi="Cambria Math"/>
+                  </w:rPr>
+                  <m:t>10</m:t>
+                </m:r>
+              </m:e>
+              <m:sup>
+                <m:r>
+                  <w:rPr>
+                    <w:rFonts w:ascii="Cambria Math" w:hAnsi="Cambria Math"/>
+                  </w:rPr>
+                  <m:t>-7</m:t>
+                </m:r>
+              </m:sup>
+            </m:sSup>
+          </m:den>
+        </m:f>
+        <m:r>
+          <w:rPr>
+            <w:rFonts w:ascii="Cambria Math" w:eastAsiaTheme="minorEastAsia" w:hAnsi="Cambria Math"/>
+          </w:rPr>
+          <m:t xml:space="preserve">= -201.59  </m:t>
+        </m:r>
+        <m:r>
+          <w:rPr>
+            <w:rFonts w:ascii="Cambria Math" w:eastAsiaTheme="minorEastAsia" w:hAnsi="Cambria Math"/>
+          </w:rPr>
+          <m:t>(</m:t>
+        </m:r>
+        <m:r>
+          <w:rPr>
+            <w:rFonts w:ascii="Cambria Math" w:hAnsi="Cambria Math"/>
+          </w:rPr>
+          <m:t>kA</m:t>
+        </m:r>
+        <m:r>
+          <w:rPr>
+            <w:rFonts w:ascii="Cambria Math" w:hAnsi="Cambria Math"/>
+          </w:rPr>
+          <m:t>/</m:t>
+        </m:r>
+        <m:r>
+          <w:rPr>
+            <w:rFonts w:ascii="Cambria Math" w:hAnsi="Cambria Math"/>
+          </w:rPr>
+          <m:t>m</m:t>
+        </m:r>
+        <m:r>
+          <w:rPr>
+            <w:rFonts w:ascii="Cambria Math" w:eastAsiaTheme="minorEastAsia" w:hAnsi="Cambria Math"/>
+          </w:rPr>
+          <m:t>)</m:t>
+        </m:r>
+      </m:oMath>
+      <w:r>
+        <w:rPr>
+          <w:rFonts w:eastAsiaTheme="minorEastAsia"/>
+        </w:rPr>
+        <w:t xml:space="preserve"> </w:t>
+      </w:r>
+      <w:r>
+        <w:rPr>
+          <w:rFonts w:eastAsiaTheme="minorEastAsia"/>
+        </w:rPr>
+        <w:tab/>
+      </w:r>
+      <w:r>
+        <w:rPr>
+          <w:rFonts w:eastAsiaTheme="minorEastAsia"/>
+        </w:rPr>
+        <w:tab/>
+        <w:t>(10)</w:t>
+      </w:r>
+    </w:p>
+    <w:p>
+      <w:pPr>
+        <w:jc w:val="right"/>
+        <w:rPr>
+          <w:rFonts w:eastAsiaTheme="minorEastAsia"/>
+        </w:rPr>
+      </w:pPr>
+    </w:p>
+    <w:p>
+      <w:pPr>
+        <w:jc w:val="left"/>
+        <w:rPr>
+          <w:rFonts w:eastAsiaTheme="minorEastAsia"/>
+        </w:rPr>
+      </w:pPr>
+      <w:r>
+        <w:rPr>
+          <w:rFonts w:eastAsiaTheme="minorEastAsia"/>
+        </w:rPr>
+        <w:t xml:space="preserve">where, </w:t>
+      </w:r>
+      <m:oMath>
+        <m:sSub>
+          <m:sSubPr>
+            <m:ctrlPr>
+              <w:rPr>
+                <w:rFonts w:ascii="Cambria Math" w:hAnsi="Cambria Math"/>
+                <w:i/>
+              </w:rPr>
+            </m:ctrlPr>
+          </m:sSubPr>
+          <m:e>
+            <m:r>
+              <w:rPr>
+                <w:rFonts w:ascii="Cambria Math" w:hAnsi="Cambria Math"/>
+              </w:rPr>
+              <m:t>B</m:t>
+            </m:r>
+          </m:e>
+          <m:sub>
+            <m:r>
+              <w:rPr>
+                <w:rFonts w:ascii="Cambria Math" w:hAnsi="Cambria Math"/>
+              </w:rPr>
+              <m:t>r</m:t>
+            </m:r>
+          </m:sub>
+        </m:sSub>
+      </m:oMath>
+      <w:r>
+        <w:rPr>
+          <w:rFonts w:eastAsiaTheme="minorEastAsia"/>
+        </w:rPr>
+        <w:t>: re</w:t>
+      </w:r>
+      <w:r>
+        <w:rPr>
+          <w:rFonts w:eastAsiaTheme="minorEastAsia"/>
+        </w:rPr>
+        <w:t xml:space="preserve">sidual </w:t>
+      </w:r>
+      <w:r>
+        <w:rPr>
+          <w:rFonts w:eastAsiaTheme="minorEastAsia"/>
+        </w:rPr>
+        <w:t xml:space="preserve">flux density of N42 NdFeB material which is 1.28 </w:t>
+      </w:r>
+      <m:oMath>
+        <m:r>
+          <w:rPr>
+            <w:rFonts w:ascii="Cambria Math" w:eastAsiaTheme="minorEastAsia" w:hAnsi="Cambria Math"/>
+          </w:rPr>
+          <m:t>(Tesla)</m:t>
+        </m:r>
+      </m:oMath>
+    </w:p>
+    <w:p>
+      <w:pPr>
+        <w:jc w:val="left"/>
+        <w:rPr>
+          <w:rFonts w:eastAsiaTheme="minorEastAsia"/>
+        </w:rPr>
+      </w:pPr>
+      <w:r>
+        <w:rPr>
+          <w:rFonts w:eastAsiaTheme="minorEastAsia"/>
+        </w:rPr>
+        <w:t xml:space="preserve">In Fig. 2, load line and operating point of N42 NdFeB is given. As </w:t>
+      </w:r>
+      <w:r>
+        <w:rPr>
+          <w:rFonts w:eastAsiaTheme="minorEastAsia"/>
+        </w:rPr>
+        <w:t>can be seen from</w:t>
+      </w:r>
+      <w:r>
+        <w:rPr>
+          <w:rFonts w:eastAsiaTheme="minorEastAsia"/>
+        </w:rPr>
+        <w:t xml:space="preserve"> appendix</w:t>
+      </w:r>
+      <w:r>
+        <w:rPr>
+          <w:rFonts w:eastAsiaTheme="minorEastAsia"/>
+        </w:rPr>
+        <w:t xml:space="preserve"> A</w:t>
+      </w:r>
+      <w:r>
+        <w:rPr>
+          <w:rFonts w:eastAsiaTheme="minorEastAsia"/>
+        </w:rPr>
+        <w:t xml:space="preserve">, the residual magnetic flux density is 1.28 </w:t>
+      </w:r>
+      <m:oMath>
+        <m:r>
+          <w:rPr>
+            <w:rFonts w:ascii="Cambria Math" w:eastAsiaTheme="minorEastAsia" w:hAnsi="Cambria Math"/>
+          </w:rPr>
+          <m:t>(Tesla)</m:t>
+        </m:r>
+      </m:oMath>
+      <w:r>
+        <w:rPr>
+          <w:rFonts w:eastAsiaTheme="minorEastAsia"/>
+        </w:rPr>
+        <w:t xml:space="preserve"> </w:t>
+      </w:r>
+      <w:r>
+        <w:rPr>
+          <w:rFonts w:eastAsiaTheme="minorEastAsia"/>
+        </w:rPr>
+        <w:t xml:space="preserve">and intrisintic coercive force is -955 </w:t>
+      </w:r>
+      <m:oMath>
+        <m:r>
+          <w:rPr>
+            <w:rFonts w:ascii="Cambria Math" w:eastAsiaTheme="minorEastAsia" w:hAnsi="Cambria Math"/>
+          </w:rPr>
+          <m:t>(</m:t>
+        </m:r>
+        <m:r>
+          <w:rPr>
+            <w:rFonts w:ascii="Cambria Math" w:hAnsi="Cambria Math"/>
+          </w:rPr>
+          <m:t>kA/m</m:t>
+        </m:r>
+        <m:r>
+          <w:rPr>
+            <w:rFonts w:ascii="Cambria Math" w:eastAsiaTheme="minorEastAsia" w:hAnsi="Cambria Math"/>
+          </w:rPr>
+          <m:t>)</m:t>
+        </m:r>
+      </m:oMath>
+      <w:r>
+        <w:rPr>
+          <w:rFonts w:eastAsiaTheme="minorEastAsia"/>
+        </w:rPr>
+        <w:t xml:space="preserve"> for N42 NdFeB material.</w:t>
+      </w:r>
+      <w:r>
+        <w:rPr>
+          <w:rFonts w:eastAsiaTheme="minorEastAsia"/>
+        </w:rPr>
+        <w:t xml:space="preserve"> At the operating point, </w:t>
+      </w:r>
+      <m:oMath>
+        <m:sSub>
+          <m:sSubPr>
+            <m:ctrlPr>
+              <w:rPr>
+                <w:rFonts w:ascii="Cambria Math" w:eastAsiaTheme="minorEastAsia" w:hAnsi="Cambria Math"/>
+                <w:i/>
+              </w:rPr>
+            </m:ctrlPr>
+          </m:sSubPr>
+          <m:e>
+            <m:r>
+              <w:rPr>
+                <w:rFonts w:ascii="Cambria Math" w:eastAsiaTheme="minorEastAsia" w:hAnsi="Cambria Math"/>
+              </w:rPr>
+              <m:t>B</m:t>
+            </m:r>
+          </m:e>
+          <m:sub>
+            <m:r>
+              <w:rPr>
+                <w:rFonts w:ascii="Cambria Math" w:eastAsiaTheme="minorEastAsia" w:hAnsi="Cambria Math"/>
+              </w:rPr>
+              <m:t>m</m:t>
+            </m:r>
+          </m:sub>
+        </m:sSub>
+      </m:oMath>
+      <w:r>
+        <w:rPr>
+          <w:rFonts w:eastAsiaTheme="minorEastAsia"/>
+        </w:rPr>
+        <w:t xml:space="preserve"> is calculated</w:t>
+      </w:r>
+      <w:r>
+        <w:rPr>
+          <w:rFonts w:eastAsiaTheme="minorEastAsia"/>
+        </w:rPr>
+        <w:t xml:space="preserve"> as</w:t>
+      </w:r>
+      <w:r>
+        <w:rPr>
+          <w:rFonts w:eastAsiaTheme="minorEastAsia"/>
+        </w:rPr>
+        <w:t xml:space="preserve"> </w:t>
+      </w:r>
+      <m:oMath>
+        <m:r>
+          <w:rPr>
+            <w:rFonts w:ascii="Cambria Math" w:eastAsiaTheme="minorEastAsia" w:hAnsi="Cambria Math"/>
+          </w:rPr>
+          <m:t>1.014 (Tesla)</m:t>
+        </m:r>
+      </m:oMath>
+      <w:r>
+        <w:rPr>
+          <w:rFonts w:eastAsiaTheme="minorEastAsia"/>
+        </w:rPr>
+        <w:t xml:space="preserve"> in equation (9) and </w:t>
+      </w:r>
+      <m:oMath>
+        <m:sSub>
+          <m:sSubPr>
+            <m:ctrlPr>
+              <w:rPr>
+                <w:rFonts w:ascii="Cambria Math" w:eastAsiaTheme="minorEastAsia" w:hAnsi="Cambria Math"/>
+                <w:i/>
+              </w:rPr>
+            </m:ctrlPr>
+          </m:sSubPr>
+          <m:e>
+            <m:r>
+              <w:rPr>
+                <w:rFonts w:ascii="Cambria Math" w:eastAsiaTheme="minorEastAsia" w:hAnsi="Cambria Math"/>
+              </w:rPr>
+              <m:t>H</m:t>
+            </m:r>
+          </m:e>
+          <m:sub>
+            <m:r>
+              <w:rPr>
+                <w:rFonts w:ascii="Cambria Math" w:eastAsiaTheme="minorEastAsia" w:hAnsi="Cambria Math"/>
+              </w:rPr>
+              <m:t>m</m:t>
+            </m:r>
+          </m:sub>
+        </m:sSub>
+      </m:oMath>
+      <w:r>
+        <w:rPr>
+          <w:rFonts w:eastAsiaTheme="minorEastAsia"/>
+        </w:rPr>
+        <w:t xml:space="preserve"> is calculated</w:t>
+      </w:r>
+      <w:r>
+        <w:rPr>
+          <w:rFonts w:eastAsiaTheme="minorEastAsia"/>
+        </w:rPr>
+        <w:t xml:space="preserve"> as </w:t>
+      </w:r>
+      <w:r>
+        <w:rPr>
+          <w:rFonts w:eastAsiaTheme="minorEastAsia"/>
+        </w:rPr>
+        <w:t>-201.59</w:t>
+      </w:r>
+      <m:oMath>
+        <m:r>
+          <w:rPr>
+            <w:rFonts w:ascii="Cambria Math" w:eastAsiaTheme="minorEastAsia" w:hAnsi="Cambria Math"/>
+          </w:rPr>
+          <m:t xml:space="preserve"> (</m:t>
+        </m:r>
+        <m:r>
+          <w:rPr>
+            <w:rFonts w:ascii="Cambria Math" w:hAnsi="Cambria Math"/>
+          </w:rPr>
+          <m:t>kA/m</m:t>
+        </m:r>
+        <m:r>
+          <w:rPr>
+            <w:rFonts w:ascii="Cambria Math" w:eastAsiaTheme="minorEastAsia" w:hAnsi="Cambria Math"/>
+          </w:rPr>
+          <m:t>)</m:t>
+        </m:r>
+      </m:oMath>
+      <w:r>
+        <w:rPr>
+          <w:rFonts w:eastAsiaTheme="minorEastAsia"/>
+        </w:rPr>
+        <w:t>in equation (</w:t>
+      </w:r>
+      <w:r>
+        <w:rPr>
+          <w:rFonts w:eastAsiaTheme="minorEastAsia"/>
+        </w:rPr>
+        <w:t>10).</w:t>
+      </w:r>
+    </w:p>
+    <w:p>
+      <w:pPr>
+        <w:jc w:val="center"/>
+        <w:rPr>
+          <w:rFonts w:eastAsiaTheme="minorEastAsia"/>
+        </w:rPr>
+      </w:pPr>
+      <w:r>
+        <w:rPr>
+          <w:noProof/>
+        </w:rPr>
+        <w:drawing>
+          <wp:inline distT="0" distB="0" distL="0" distR="0">
+            <wp:extent cx="3209925" cy="2305050"/>
+            <wp:effectExtent l="0" t="0" r="0" b="0"/>
+            <wp:docPr id="1" name="Resim 1"/>
+            <wp:cNvGraphicFramePr>
+              <a:graphicFrameLocks xmlns:a="http://schemas.openxmlformats.org/drawingml/2006/main" noChangeAspect="1"/>
+            </wp:cNvGraphicFramePr>
+            <a:graphic xmlns:a="http://schemas.openxmlformats.org/drawingml/2006/main">
+              <a:graphicData uri="http://schemas.openxmlformats.org/drawingml/2006/picture">
+                <pic:pic xmlns:pic="http://schemas.openxmlformats.org/drawingml/2006/picture">
+                  <pic:nvPicPr>
+                    <pic:cNvPr id="0" name="Picture 1"/>
+                    <pic:cNvPicPr>
+                      <a:picLocks noChangeAspect="1" noChangeArrowheads="1"/>
+                    </pic:cNvPicPr>
+                  </pic:nvPicPr>
+                  <pic:blipFill>
+                    <a:blip r:embed="rId8">
+                      <a:extLst>
+                        <a:ext uri="{28A0092B-C50C-407E-A947-70E740481C1C}">
+                          <a14:useLocalDpi xmlns:a14="http://schemas.microsoft.com/office/drawing/2010/main" val="0"/>
+                        </a:ext>
+                      </a:extLst>
+                    </a:blip>
+                    <a:srcRect/>
+                    <a:stretch>
+                      <a:fillRect/>
+                    </a:stretch>
+                  </pic:blipFill>
+                  <pic:spPr bwMode="auto">
+                    <a:xfrm>
+                      <a:off x="0" y="0"/>
+                      <a:ext cx="3209925" cy="2305050"/>
+                    </a:xfrm>
+                    <a:prstGeom prst="rect">
+                      <a:avLst/>
+                    </a:prstGeom>
+                    <a:noFill/>
+                    <a:ln>
+                      <a:noFill/>
+                    </a:ln>
+                  </pic:spPr>
+                </pic:pic>
+              </a:graphicData>
+            </a:graphic>
+          </wp:inline>
+        </w:drawing>
+      </w:r>
+    </w:p>
+    <w:p>
+      <w:pPr>
+        <w:jc w:val="center"/>
+      </w:pPr>
+      <w:r>
+        <w:lastRenderedPageBreak/>
+        <w:t xml:space="preserve">Figure </w:t>
+      </w:r>
+      <w:r>
+        <w:t>2</w:t>
+      </w:r>
+      <w:r>
+        <w:t>.</w:t>
+      </w:r>
+      <w:r>
+        <w:t xml:space="preserve"> Load line and operating point on</w:t>
+      </w:r>
+      <w:r>
+        <w:t xml:space="preserve"> </w:t>
+      </w:r>
+      <w:r>
+        <w:t xml:space="preserve">B-H curve of N42 NdFeB material </w:t>
+      </w:r>
+    </w:p>
+    <w:p>
+      <w:pPr>
+        <w:rPr>
+          <w:rFonts w:eastAsiaTheme="minorEastAsia"/>
+        </w:rPr>
+      </w:pPr>
+      <w:r>
+        <w:rPr>
+          <w:rFonts w:eastAsiaTheme="minorEastAsia"/>
+        </w:rPr>
+        <w:t>The magnetic loading of the machine is given as,</w:t>
+      </w:r>
+    </w:p>
+    <w:p>
+      <w:pPr>
+        <w:jc w:val="center"/>
+        <w:rPr>
+          <w:rFonts w:eastAsiaTheme="minorEastAsia"/>
+        </w:rPr>
+      </w:pPr>
+      <m:oMathPara>
+        <m:oMath>
+          <m:acc>
+            <m:accPr>
+              <m:chr m:val="̅"/>
+              <m:ctrlPr>
+                <w:rPr>
+                  <w:rFonts w:ascii="Cambria Math" w:eastAsiaTheme="minorEastAsia" w:hAnsi="Cambria Math"/>
+                  <w:i/>
+                </w:rPr>
+              </m:ctrlPr>
+            </m:accPr>
+            <m:e>
+              <m:r>
+                <w:rPr>
+                  <w:rFonts w:ascii="Cambria Math" w:eastAsiaTheme="minorEastAsia" w:hAnsi="Cambria Math"/>
+                </w:rPr>
+                <m:t>B</m:t>
+              </m:r>
+            </m:e>
+          </m:acc>
+          <m:r>
+            <w:rPr>
+              <w:rFonts w:ascii="Cambria Math" w:eastAsiaTheme="minorEastAsia" w:hAnsi="Cambria Math"/>
+            </w:rPr>
+            <m:t>=</m:t>
+          </m:r>
+          <m:f>
+            <m:fPr>
+              <m:ctrlPr>
+                <w:rPr>
+                  <w:rFonts w:ascii="Cambria Math" w:eastAsiaTheme="minorEastAsia" w:hAnsi="Cambria Math"/>
+                  <w:i/>
+                </w:rPr>
+              </m:ctrlPr>
+            </m:fPr>
+            <m:num>
+              <m:sSub>
+                <m:sSubPr>
+                  <m:ctrlPr>
+                    <w:rPr>
+                      <w:rFonts w:ascii="Cambria Math" w:eastAsiaTheme="minorEastAsia" w:hAnsi="Cambria Math"/>
+                      <w:i/>
+                    </w:rPr>
+                  </m:ctrlPr>
+                </m:sSubPr>
+                <m:e>
+                  <m:r>
+                    <w:rPr>
+                      <w:rFonts w:ascii="Cambria Math" w:eastAsiaTheme="minorEastAsia" w:hAnsi="Cambria Math"/>
+                    </w:rPr>
+                    <m:t>p</m:t>
+                  </m:r>
+                  <m:r>
+                    <w:rPr>
+                      <w:rFonts w:ascii="Cambria Math" w:eastAsiaTheme="minorEastAsia" w:hAnsi="Cambria Math"/>
+                    </w:rPr>
+                    <m:t>B</m:t>
+                  </m:r>
+                </m:e>
+                <m:sub>
+                  <m:r>
+                    <w:rPr>
+                      <w:rFonts w:ascii="Cambria Math" w:eastAsiaTheme="minorEastAsia" w:hAnsi="Cambria Math"/>
+                    </w:rPr>
+                    <m:t>m</m:t>
+                  </m:r>
+                </m:sub>
+              </m:sSub>
+              <m:sSub>
+                <m:sSubPr>
+                  <m:ctrlPr>
+                    <w:rPr>
+                      <w:rFonts w:ascii="Cambria Math" w:eastAsiaTheme="minorEastAsia" w:hAnsi="Cambria Math"/>
+                      <w:i/>
+                    </w:rPr>
+                  </m:ctrlPr>
+                </m:sSubPr>
+                <m:e>
+                  <m:r>
+                    <w:rPr>
+                      <w:rFonts w:ascii="Cambria Math" w:eastAsiaTheme="minorEastAsia" w:hAnsi="Cambria Math"/>
+                    </w:rPr>
+                    <m:t>A</m:t>
+                  </m:r>
+                </m:e>
+                <m:sub>
+                  <m:r>
+                    <w:rPr>
+                      <w:rFonts w:ascii="Cambria Math" w:eastAsiaTheme="minorEastAsia" w:hAnsi="Cambria Math"/>
+                    </w:rPr>
+                    <m:t>m</m:t>
+                  </m:r>
+                  <m:r>
+                    <w:rPr>
+                      <w:rFonts w:ascii="Cambria Math" w:eastAsiaTheme="minorEastAsia" w:hAnsi="Cambria Math"/>
+                    </w:rPr>
+                    <m:t>agnet</m:t>
+                  </m:r>
+                </m:sub>
+              </m:sSub>
+            </m:num>
+            <m:den>
+              <m:sSub>
+                <m:sSubPr>
+                  <m:ctrlPr>
+                    <w:rPr>
+                      <w:rFonts w:ascii="Cambria Math" w:eastAsiaTheme="minorEastAsia" w:hAnsi="Cambria Math"/>
+                      <w:i/>
+                    </w:rPr>
+                  </m:ctrlPr>
+                </m:sSubPr>
+                <m:e>
+                  <m:r>
+                    <w:rPr>
+                      <w:rFonts w:ascii="Cambria Math" w:eastAsiaTheme="minorEastAsia" w:hAnsi="Cambria Math"/>
+                    </w:rPr>
+                    <m:t>D</m:t>
+                  </m:r>
+                </m:e>
+                <m:sub>
+                  <m:r>
+                    <w:rPr>
+                      <w:rFonts w:ascii="Cambria Math" w:eastAsiaTheme="minorEastAsia" w:hAnsi="Cambria Math"/>
+                    </w:rPr>
+                    <m:t>i</m:t>
+                  </m:r>
+                </m:sub>
+              </m:sSub>
+              <m:r>
+                <w:rPr>
+                  <w:rFonts w:ascii="Cambria Math" w:eastAsiaTheme="minorEastAsia" w:hAnsi="Cambria Math"/>
+                </w:rPr>
+                <m:t>πL</m:t>
+              </m:r>
+            </m:den>
+          </m:f>
+          <m:r>
+            <w:rPr>
+              <w:rFonts w:ascii="Cambria Math" w:eastAsiaTheme="minorEastAsia" w:hAnsi="Cambria Math"/>
+            </w:rPr>
+            <m:t>=</m:t>
+          </m:r>
+          <m:r>
+            <w:rPr>
+              <w:rFonts w:ascii="Cambria Math" w:eastAsiaTheme="minorEastAsia" w:hAnsi="Cambria Math"/>
+            </w:rPr>
+            <m:t>0.813</m:t>
+          </m:r>
+          <m:r>
+            <w:rPr>
+              <w:rFonts w:ascii="Cambria Math" w:eastAsiaTheme="minorEastAsia" w:hAnsi="Cambria Math"/>
+            </w:rPr>
+            <m:t xml:space="preserve"> (T</m:t>
+          </m:r>
+          <m:r>
+            <w:rPr>
+              <w:rFonts w:ascii="Cambria Math" w:eastAsiaTheme="minorEastAsia" w:hAnsi="Cambria Math"/>
+            </w:rPr>
+            <m:t>esla</m:t>
+          </m:r>
+          <m:r>
+            <w:rPr>
+              <w:rFonts w:ascii="Cambria Math" w:eastAsiaTheme="minorEastAsia" w:hAnsi="Cambria Math"/>
+            </w:rPr>
+            <m:t>)</m:t>
+          </m:r>
+        </m:oMath>
+      </m:oMathPara>
+    </w:p>
+    <w:p>
+      <w:pPr>
+        <w:jc w:val="left"/>
+      </w:pPr>
+      <w:r>
+        <w:rPr>
+          <w:rFonts w:eastAsiaTheme="minorEastAsia"/>
+        </w:rPr>
+        <w:tab/>
       </w:r>
     </w:p>
     <w:p>
@@ -3924,7 +4972,7 @@
     <w:lsdException w:name="Table Web 2" w:semiHidden="1" w:unhideWhenUsed="1"/>
     <w:lsdException w:name="Table Web 3" w:semiHidden="1" w:unhideWhenUsed="1"/>
     <w:lsdException w:name="Balloon Text" w:semiHidden="1" w:unhideWhenUsed="1"/>
-    <w:lsdException w:name="Table Grid" w:semiHidden="1" w:uiPriority="39" w:unhideWhenUsed="1"/>
+    <w:lsdException w:name="Table Grid" w:uiPriority="39"/>
     <w:lsdException w:name="Table Theme" w:semiHidden="1" w:unhideWhenUsed="1"/>
     <w:lsdException w:name="Placeholder Text" w:semiHidden="1"/>
     <w:lsdException w:name="No Spacing" w:uiPriority="1" w:qFormat="1"/>
@@ -4209,6 +5257,7 @@
   <w:style w:type="character" w:default="1" w:styleId="VarsaylanParagrafYazTipi">
     <w:name w:val="Default Paragraph Font"/>
     <w:uiPriority w:val="1"/>
+    <w:semiHidden/>
     <w:unhideWhenUsed/>
   </w:style>
   <w:style w:type="table" w:default="1" w:styleId="NormalTablo">
@@ -4724,7 +5773,7 @@
 </file>
 
 <file path=customXml/itemProps1.xml><?xml version="1.0" encoding="utf-8"?>
-<ds:datastoreItem xmlns:ds="http://schemas.openxmlformats.org/officeDocument/2006/customXml" ds:itemID="{CD344310-89C8-4085-846D-BE383F03B529}">
+<ds:datastoreItem xmlns:ds="http://schemas.openxmlformats.org/officeDocument/2006/customXml" ds:itemID="{8E3E9DE5-07DA-4138-B7E8-ABA08EBAFF43}">
   <ds:schemaRefs>
     <ds:schemaRef ds:uri="http://schemas.openxmlformats.org/officeDocument/2006/bibliography"/>
   </ds:schemaRefs>

</xml_diff>

<commit_message>
Part 2 is in progress.
number of slots, wire cable are selected.
slot height, number of coils per slot, back-core thickness and electric loading are calculated.
</commit_message>
<xml_diff>
--- a/Project3/Report.docx
+++ b/Project3/Report.docx
@@ -491,7 +491,7 @@
         <w:t>Raşit GÖKMEN - 2339760</w:t>
       </w:r>
     </w:p>
-    <w:bookmarkStart w:id="0" w:name="_Toc39187571" w:displacedByCustomXml="next"/>
+    <w:bookmarkStart w:id="0" w:name="_Toc39344749" w:displacedByCustomXml="next"/>
     <w:sdt>
       <w:sdtPr>
         <w:rPr>
@@ -539,7 +539,7 @@
           <w:r>
             <w:fldChar w:fldCharType="separate"/>
           </w:r>
-          <w:hyperlink w:anchor="_Toc39187571" w:history="1">
+          <w:hyperlink w:anchor="_Toc39344749" w:history="1">
             <w:r>
               <w:rPr>
                 <w:rStyle w:val="Kpr"/>
@@ -581,7 +581,7 @@
                 <w:noProof/>
                 <w:webHidden/>
               </w:rPr>
-              <w:instrText xml:space="preserve"> PAGEREF _Toc39187571 \h </w:instrText>
+              <w:instrText xml:space="preserve"> PAGEREF _Toc39344749 \h </w:instrText>
             </w:r>
             <w:r>
               <w:rPr>
@@ -621,7 +621,7 @@
               <w:lang w:val="tr-TR" w:eastAsia="tr-TR"/>
             </w:rPr>
           </w:pPr>
-          <w:hyperlink w:anchor="_Toc39187572" w:history="1">
+          <w:hyperlink w:anchor="_Toc39344750" w:history="1">
             <w:r>
               <w:rPr>
                 <w:rStyle w:val="Kpr"/>
@@ -663,7 +663,7 @@
                 <w:noProof/>
                 <w:webHidden/>
               </w:rPr>
-              <w:instrText xml:space="preserve"> PAGEREF _Toc39187572 \h </w:instrText>
+              <w:instrText xml:space="preserve"> PAGEREF _Toc39344750 \h </w:instrText>
             </w:r>
             <w:r>
               <w:rPr>
@@ -703,7 +703,7 @@
               <w:lang w:val="tr-TR" w:eastAsia="tr-TR"/>
             </w:rPr>
           </w:pPr>
-          <w:hyperlink w:anchor="_Toc39187573" w:history="1">
+          <w:hyperlink w:anchor="_Toc39344751" w:history="1">
             <w:r>
               <w:rPr>
                 <w:rStyle w:val="Kpr"/>
@@ -745,7 +745,7 @@
                 <w:noProof/>
                 <w:webHidden/>
               </w:rPr>
-              <w:instrText xml:space="preserve"> PAGEREF _Toc39187573 \h </w:instrText>
+              <w:instrText xml:space="preserve"> PAGEREF _Toc39344751 \h </w:instrText>
             </w:r>
             <w:r>
               <w:rPr>
@@ -785,7 +785,7 @@
               <w:lang w:val="tr-TR" w:eastAsia="tr-TR"/>
             </w:rPr>
           </w:pPr>
-          <w:hyperlink w:anchor="_Toc39187574" w:history="1">
+          <w:hyperlink w:anchor="_Toc39344752" w:history="1">
             <w:r>
               <w:rPr>
                 <w:rStyle w:val="Kpr"/>
@@ -827,7 +827,7 @@
                 <w:noProof/>
                 <w:webHidden/>
               </w:rPr>
-              <w:instrText xml:space="preserve"> PAGEREF _Toc39187574 \h </w:instrText>
+              <w:instrText xml:space="preserve"> PAGEREF _Toc39344752 \h </w:instrText>
             </w:r>
             <w:r>
               <w:rPr>
@@ -847,7 +847,7 @@
                 <w:noProof/>
                 <w:webHidden/>
               </w:rPr>
-              <w:t>3</w:t>
+              <w:t>6</w:t>
             </w:r>
             <w:r>
               <w:rPr>
@@ -871,7 +871,7 @@
               <w:lang w:val="tr-TR" w:eastAsia="tr-TR"/>
             </w:rPr>
           </w:pPr>
-          <w:hyperlink w:anchor="_Toc39187575" w:history="1">
+          <w:hyperlink w:anchor="_Toc39344753" w:history="1">
             <w:r>
               <w:rPr>
                 <w:rStyle w:val="Kpr"/>
@@ -892,7 +892,7 @@
                 <w:rStyle w:val="Kpr"/>
                 <w:noProof/>
               </w:rPr>
-              <w:t>20-pole and 24-slot Machine</w:t>
+              <w:t>Selecting number of slots</w:t>
             </w:r>
             <w:r>
               <w:rPr>
@@ -913,7 +913,7 @@
                 <w:noProof/>
                 <w:webHidden/>
               </w:rPr>
-              <w:instrText xml:space="preserve"> PAGEREF _Toc39187575 \h </w:instrText>
+              <w:instrText xml:space="preserve"> PAGEREF _Toc39344753 \h </w:instrText>
             </w:r>
             <w:r>
               <w:rPr>
@@ -933,7 +933,7 @@
                 <w:noProof/>
                 <w:webHidden/>
               </w:rPr>
-              <w:t>3</w:t>
+              <w:t>6</w:t>
             </w:r>
             <w:r>
               <w:rPr>
@@ -957,7 +957,7 @@
               <w:lang w:val="tr-TR" w:eastAsia="tr-TR"/>
             </w:rPr>
           </w:pPr>
-          <w:hyperlink w:anchor="_Toc39187576" w:history="1">
+          <w:hyperlink w:anchor="_Toc39344754" w:history="1">
             <w:r>
               <w:rPr>
                 <w:rStyle w:val="Kpr"/>
@@ -978,7 +978,7 @@
                 <w:rStyle w:val="Kpr"/>
                 <w:noProof/>
               </w:rPr>
-              <w:t>20-pole and 30-slot Machine</w:t>
+              <w:t>Selection of suitable wire cable</w:t>
             </w:r>
             <w:r>
               <w:rPr>
@@ -999,7 +999,7 @@
                 <w:noProof/>
                 <w:webHidden/>
               </w:rPr>
-              <w:instrText xml:space="preserve"> PAGEREF _Toc39187576 \h </w:instrText>
+              <w:instrText xml:space="preserve"> PAGEREF _Toc39344754 \h </w:instrText>
             </w:r>
             <w:r>
               <w:rPr>
@@ -1019,7 +1019,7 @@
                 <w:noProof/>
                 <w:webHidden/>
               </w:rPr>
-              <w:t>3</w:t>
+              <w:t>6</w:t>
             </w:r>
             <w:r>
               <w:rPr>
@@ -1043,7 +1043,7 @@
               <w:lang w:val="tr-TR" w:eastAsia="tr-TR"/>
             </w:rPr>
           </w:pPr>
-          <w:hyperlink w:anchor="_Toc39187577" w:history="1">
+          <w:hyperlink w:anchor="_Toc39344755" w:history="1">
             <w:r>
               <w:rPr>
                 <w:rStyle w:val="Kpr"/>
@@ -1064,7 +1064,7 @@
                 <w:rStyle w:val="Kpr"/>
                 <w:noProof/>
               </w:rPr>
-              <w:t>Comment and comparison of machines:</w:t>
+              <w:t>Calculation of slot height, number of coils per slot and back-core thickness</w:t>
             </w:r>
             <w:r>
               <w:rPr>
@@ -1085,7 +1085,7 @@
                 <w:noProof/>
                 <w:webHidden/>
               </w:rPr>
-              <w:instrText xml:space="preserve"> PAGEREF _Toc39187577 \h </w:instrText>
+              <w:instrText xml:space="preserve"> PAGEREF _Toc39344755 \h </w:instrText>
             </w:r>
             <w:r>
               <w:rPr>
@@ -1105,7 +1105,179 @@
                 <w:noProof/>
                 <w:webHidden/>
               </w:rPr>
-              <w:t>3</w:t>
+              <w:t>7</w:t>
+            </w:r>
+            <w:r>
+              <w:rPr>
+                <w:noProof/>
+                <w:webHidden/>
+              </w:rPr>
+              <w:fldChar w:fldCharType="end"/>
+            </w:r>
+          </w:hyperlink>
+        </w:p>
+        <w:p>
+          <w:pPr>
+            <w:pStyle w:val="T2"/>
+            <w:tabs>
+              <w:tab w:val="left" w:pos="1320"/>
+              <w:tab w:val="right" w:leader="dot" w:pos="10070"/>
+            </w:tabs>
+            <w:rPr>
+              <w:rFonts w:eastAsiaTheme="minorEastAsia"/>
+              <w:noProof/>
+              <w:lang w:val="tr-TR" w:eastAsia="tr-TR"/>
+            </w:rPr>
+          </w:pPr>
+          <w:hyperlink w:anchor="_Toc39344756" w:history="1">
+            <w:r>
+              <w:rPr>
+                <w:rStyle w:val="Kpr"/>
+                <w:noProof/>
+              </w:rPr>
+              <w:t>4.4.</w:t>
+            </w:r>
+            <w:r>
+              <w:rPr>
+                <w:rFonts w:eastAsiaTheme="minorEastAsia"/>
+                <w:noProof/>
+                <w:lang w:val="tr-TR" w:eastAsia="tr-TR"/>
+              </w:rPr>
+              <w:tab/>
+            </w:r>
+            <w:r>
+              <w:rPr>
+                <w:rStyle w:val="Kpr"/>
+                <w:noProof/>
+              </w:rPr>
+              <w:t>Electric loading calculation</w:t>
+            </w:r>
+            <w:r>
+              <w:rPr>
+                <w:noProof/>
+                <w:webHidden/>
+              </w:rPr>
+              <w:tab/>
+            </w:r>
+            <w:r>
+              <w:rPr>
+                <w:noProof/>
+                <w:webHidden/>
+              </w:rPr>
+              <w:fldChar w:fldCharType="begin"/>
+            </w:r>
+            <w:r>
+              <w:rPr>
+                <w:noProof/>
+                <w:webHidden/>
+              </w:rPr>
+              <w:instrText xml:space="preserve"> PAGEREF _Toc39344756 \h </w:instrText>
+            </w:r>
+            <w:r>
+              <w:rPr>
+                <w:noProof/>
+                <w:webHidden/>
+              </w:rPr>
+            </w:r>
+            <w:r>
+              <w:rPr>
+                <w:noProof/>
+                <w:webHidden/>
+              </w:rPr>
+              <w:fldChar w:fldCharType="separate"/>
+            </w:r>
+            <w:r>
+              <w:rPr>
+                <w:noProof/>
+                <w:webHidden/>
+              </w:rPr>
+              <w:t>8</w:t>
+            </w:r>
+            <w:r>
+              <w:rPr>
+                <w:noProof/>
+                <w:webHidden/>
+              </w:rPr>
+              <w:fldChar w:fldCharType="end"/>
+            </w:r>
+          </w:hyperlink>
+        </w:p>
+        <w:p>
+          <w:pPr>
+            <w:pStyle w:val="T2"/>
+            <w:tabs>
+              <w:tab w:val="left" w:pos="1320"/>
+              <w:tab w:val="right" w:leader="dot" w:pos="10070"/>
+            </w:tabs>
+            <w:rPr>
+              <w:rFonts w:eastAsiaTheme="minorEastAsia"/>
+              <w:noProof/>
+              <w:lang w:val="tr-TR" w:eastAsia="tr-TR"/>
+            </w:rPr>
+          </w:pPr>
+          <w:hyperlink w:anchor="_Toc39344757" w:history="1">
+            <w:r>
+              <w:rPr>
+                <w:rStyle w:val="Kpr"/>
+                <w:noProof/>
+              </w:rPr>
+              <w:t>4.5.</w:t>
+            </w:r>
+            <w:r>
+              <w:rPr>
+                <w:rFonts w:eastAsiaTheme="minorEastAsia"/>
+                <w:noProof/>
+                <w:lang w:val="tr-TR" w:eastAsia="tr-TR"/>
+              </w:rPr>
+              <w:tab/>
+            </w:r>
+            <w:r>
+              <w:rPr>
+                <w:rStyle w:val="Kpr"/>
+                <w:noProof/>
+              </w:rPr>
+              <w:t>Calculation of force and tangential stress</w:t>
+            </w:r>
+            <w:r>
+              <w:rPr>
+                <w:noProof/>
+                <w:webHidden/>
+              </w:rPr>
+              <w:tab/>
+            </w:r>
+            <w:r>
+              <w:rPr>
+                <w:noProof/>
+                <w:webHidden/>
+              </w:rPr>
+              <w:fldChar w:fldCharType="begin"/>
+            </w:r>
+            <w:r>
+              <w:rPr>
+                <w:noProof/>
+                <w:webHidden/>
+              </w:rPr>
+              <w:instrText xml:space="preserve"> PAGEREF _Toc39344757 \h </w:instrText>
+            </w:r>
+            <w:r>
+              <w:rPr>
+                <w:noProof/>
+                <w:webHidden/>
+              </w:rPr>
+            </w:r>
+            <w:r>
+              <w:rPr>
+                <w:noProof/>
+                <w:webHidden/>
+              </w:rPr>
+              <w:fldChar w:fldCharType="separate"/>
+            </w:r>
+            <w:r>
+              <w:rPr>
+                <w:noProof/>
+                <w:webHidden/>
+              </w:rPr>
+              <w:t>8</w:t>
             </w:r>
             <w:r>
               <w:rPr>
@@ -1125,7 +1297,7 @@
               <w:lang w:val="tr-TR" w:eastAsia="tr-TR"/>
             </w:rPr>
           </w:pPr>
-          <w:hyperlink w:anchor="_Toc39187578" w:history="1">
+          <w:hyperlink w:anchor="_Toc39344758" w:history="1">
             <w:r>
               <w:rPr>
                 <w:rStyle w:val="Kpr"/>
@@ -1167,7 +1339,7 @@
                 <w:noProof/>
                 <w:webHidden/>
               </w:rPr>
-              <w:instrText xml:space="preserve"> PAGEREF _Toc39187578 \h </w:instrText>
+              <w:instrText xml:space="preserve"> PAGEREF _Toc39344758 \h </w:instrText>
             </w:r>
             <w:r>
               <w:rPr>
@@ -1187,7 +1359,7 @@
                 <w:noProof/>
                 <w:webHidden/>
               </w:rPr>
-              <w:t>3</w:t>
+              <w:t>8</w:t>
             </w:r>
             <w:r>
               <w:rPr>
@@ -1217,7 +1389,7 @@
       <w:pPr>
         <w:pStyle w:val="Balk1"/>
       </w:pPr>
-      <w:bookmarkStart w:id="1" w:name="_Toc39187572"/>
+      <w:bookmarkStart w:id="1" w:name="_Toc39344750"/>
       <w:r>
         <w:lastRenderedPageBreak/>
         <w:t>Introduction</w:t>
@@ -1296,14 +1468,9 @@
     </w:p>
     <w:p>
       <w:pPr>
-        <w:ind w:firstLine="0"/>
-      </w:pPr>
-    </w:p>
-    <w:p>
-      <w:pPr>
         <w:pStyle w:val="Balk1"/>
       </w:pPr>
-      <w:bookmarkStart w:id="3" w:name="_Toc39187573"/>
+      <w:bookmarkStart w:id="3" w:name="_Toc39344751"/>
       <w:r>
         <w:t>Magnetic Loading</w:t>
       </w:r>
@@ -3186,13 +3353,7 @@
                   <w:rPr>
                     <w:rFonts w:ascii="Cambria Math" w:eastAsiaTheme="minorEastAsia" w:hAnsi="Cambria Math"/>
                   </w:rPr>
-                  <m:t>m</m:t>
-                </m:r>
-                <m:r>
-                  <w:rPr>
-                    <w:rFonts w:ascii="Cambria Math" w:eastAsiaTheme="minorEastAsia" w:hAnsi="Cambria Math"/>
-                  </w:rPr>
-                  <m:t>agnet</m:t>
+                  <m:t>magnet</m:t>
                 </m:r>
               </m:sub>
             </m:sSub>
@@ -3427,19 +3588,7 @@
               <w:rPr>
                 <w:rFonts w:ascii="Cambria Math" w:hAnsi="Cambria Math"/>
               </w:rPr>
-              <m:t>1.014</m:t>
-            </m:r>
-            <m:r>
-              <w:rPr>
-                <w:rFonts w:ascii="Cambria Math" w:hAnsi="Cambria Math"/>
-              </w:rPr>
-              <m:t xml:space="preserve">- </m:t>
-            </m:r>
-            <m:r>
-              <w:rPr>
-                <w:rFonts w:ascii="Cambria Math" w:hAnsi="Cambria Math"/>
-              </w:rPr>
-              <m:t>1.28</m:t>
+              <m:t>1.014- 1.28</m:t>
             </m:r>
           </m:num>
           <m:den>
@@ -3481,31 +3630,13 @@
           <w:rPr>
             <w:rFonts w:ascii="Cambria Math" w:eastAsiaTheme="minorEastAsia" w:hAnsi="Cambria Math"/>
           </w:rPr>
-          <m:t xml:space="preserve">= -201.59  </m:t>
-        </m:r>
-        <m:r>
-          <w:rPr>
-            <w:rFonts w:ascii="Cambria Math" w:eastAsiaTheme="minorEastAsia" w:hAnsi="Cambria Math"/>
-          </w:rPr>
-          <m:t>(</m:t>
+          <m:t>= -201.59  (</m:t>
         </m:r>
         <m:r>
           <w:rPr>
             <w:rFonts w:ascii="Cambria Math" w:hAnsi="Cambria Math"/>
           </w:rPr>
-          <m:t>kA</m:t>
-        </m:r>
-        <m:r>
-          <w:rPr>
-            <w:rFonts w:ascii="Cambria Math" w:hAnsi="Cambria Math"/>
-          </w:rPr>
-          <m:t>/</m:t>
-        </m:r>
-        <m:r>
-          <w:rPr>
-            <w:rFonts w:ascii="Cambria Math" w:hAnsi="Cambria Math"/>
-          </w:rPr>
-          <m:t>m</m:t>
+          <m:t>kA/m</m:t>
         </m:r>
         <m:r>
           <w:rPr>
@@ -3659,13 +3790,7 @@
         <w:rPr>
           <w:rFonts w:eastAsiaTheme="minorEastAsia"/>
         </w:rPr>
-        <w:t xml:space="preserve"> </w:t>
-      </w:r>
-      <w:r>
-        <w:rPr>
-          <w:rFonts w:eastAsiaTheme="minorEastAsia"/>
-        </w:rPr>
-        <w:t xml:space="preserve">and intrisintic coercive force is -955 </w:t>
+        <w:t xml:space="preserve"> and intrisintic coercive force is -955 </w:t>
       </w:r>
       <m:oMath>
         <m:r>
@@ -3829,13 +3954,7 @@
         <w:rPr>
           <w:rFonts w:eastAsiaTheme="minorEastAsia"/>
         </w:rPr>
-        <w:t>in equation (</w:t>
-      </w:r>
-      <w:r>
-        <w:rPr>
-          <w:rFonts w:eastAsiaTheme="minorEastAsia"/>
-        </w:rPr>
-        <w:t>10).</w:t>
+        <w:t>in equation (10).</w:t>
       </w:r>
     </w:p>
     <w:p>
@@ -3917,265 +4036,3389 @@
         <w:t xml:space="preserve"> Load line and operating point on</w:t>
       </w:r>
       <w:r>
+        <w:t xml:space="preserve"> B-H curve of N42 NdFeB material </w:t>
+      </w:r>
+    </w:p>
+    <w:p>
+      <w:pPr>
+        <w:rPr>
+          <w:rFonts w:eastAsiaTheme="minorEastAsia"/>
+        </w:rPr>
+      </w:pPr>
+      <w:r>
+        <w:rPr>
+          <w:rFonts w:eastAsiaTheme="minorEastAsia"/>
+        </w:rPr>
+        <w:t>The magnetic loading of the machine is given as,</w:t>
+      </w:r>
+    </w:p>
+    <w:p>
+      <w:pPr>
+        <w:jc w:val="right"/>
+        <w:rPr>
+          <w:rFonts w:eastAsiaTheme="minorEastAsia"/>
+        </w:rPr>
+      </w:pPr>
+      <m:oMath>
+        <m:acc>
+          <m:accPr>
+            <m:chr m:val="̅"/>
+            <m:ctrlPr>
+              <w:rPr>
+                <w:rFonts w:ascii="Cambria Math" w:eastAsiaTheme="minorEastAsia" w:hAnsi="Cambria Math"/>
+                <w:i/>
+              </w:rPr>
+            </m:ctrlPr>
+          </m:accPr>
+          <m:e>
+            <m:r>
+              <w:rPr>
+                <w:rFonts w:ascii="Cambria Math" w:eastAsiaTheme="minorEastAsia" w:hAnsi="Cambria Math"/>
+              </w:rPr>
+              <m:t>B</m:t>
+            </m:r>
+          </m:e>
+        </m:acc>
+        <m:r>
+          <w:rPr>
+            <w:rFonts w:ascii="Cambria Math" w:eastAsiaTheme="minorEastAsia" w:hAnsi="Cambria Math"/>
+          </w:rPr>
+          <m:t>=</m:t>
+        </m:r>
+        <m:f>
+          <m:fPr>
+            <m:ctrlPr>
+              <w:rPr>
+                <w:rFonts w:ascii="Cambria Math" w:eastAsiaTheme="minorEastAsia" w:hAnsi="Cambria Math"/>
+                <w:i/>
+              </w:rPr>
+            </m:ctrlPr>
+          </m:fPr>
+          <m:num>
+            <m:sSub>
+              <m:sSubPr>
+                <m:ctrlPr>
+                  <w:rPr>
+                    <w:rFonts w:ascii="Cambria Math" w:eastAsiaTheme="minorEastAsia" w:hAnsi="Cambria Math"/>
+                    <w:i/>
+                  </w:rPr>
+                </m:ctrlPr>
+              </m:sSubPr>
+              <m:e>
+                <m:r>
+                  <w:rPr>
+                    <w:rFonts w:ascii="Cambria Math" w:eastAsiaTheme="minorEastAsia" w:hAnsi="Cambria Math"/>
+                  </w:rPr>
+                  <m:t>pB</m:t>
+                </m:r>
+              </m:e>
+              <m:sub>
+                <m:r>
+                  <w:rPr>
+                    <w:rFonts w:ascii="Cambria Math" w:eastAsiaTheme="minorEastAsia" w:hAnsi="Cambria Math"/>
+                  </w:rPr>
+                  <m:t>m</m:t>
+                </m:r>
+              </m:sub>
+            </m:sSub>
+            <m:sSub>
+              <m:sSubPr>
+                <m:ctrlPr>
+                  <w:rPr>
+                    <w:rFonts w:ascii="Cambria Math" w:eastAsiaTheme="minorEastAsia" w:hAnsi="Cambria Math"/>
+                    <w:i/>
+                  </w:rPr>
+                </m:ctrlPr>
+              </m:sSubPr>
+              <m:e>
+                <m:r>
+                  <w:rPr>
+                    <w:rFonts w:ascii="Cambria Math" w:eastAsiaTheme="minorEastAsia" w:hAnsi="Cambria Math"/>
+                  </w:rPr>
+                  <m:t>A</m:t>
+                </m:r>
+              </m:e>
+              <m:sub>
+                <m:r>
+                  <w:rPr>
+                    <w:rFonts w:ascii="Cambria Math" w:eastAsiaTheme="minorEastAsia" w:hAnsi="Cambria Math"/>
+                  </w:rPr>
+                  <m:t>magnet</m:t>
+                </m:r>
+              </m:sub>
+            </m:sSub>
+          </m:num>
+          <m:den>
+            <m:sSub>
+              <m:sSubPr>
+                <m:ctrlPr>
+                  <w:rPr>
+                    <w:rFonts w:ascii="Cambria Math" w:eastAsiaTheme="minorEastAsia" w:hAnsi="Cambria Math"/>
+                    <w:i/>
+                  </w:rPr>
+                </m:ctrlPr>
+              </m:sSubPr>
+              <m:e>
+                <m:r>
+                  <w:rPr>
+                    <w:rFonts w:ascii="Cambria Math" w:eastAsiaTheme="minorEastAsia" w:hAnsi="Cambria Math"/>
+                  </w:rPr>
+                  <m:t>D</m:t>
+                </m:r>
+              </m:e>
+              <m:sub>
+                <m:r>
+                  <w:rPr>
+                    <w:rFonts w:ascii="Cambria Math" w:eastAsiaTheme="minorEastAsia" w:hAnsi="Cambria Math"/>
+                  </w:rPr>
+                  <m:t>i</m:t>
+                </m:r>
+              </m:sub>
+            </m:sSub>
+            <m:r>
+              <w:rPr>
+                <w:rFonts w:ascii="Cambria Math" w:eastAsiaTheme="minorEastAsia" w:hAnsi="Cambria Math"/>
+              </w:rPr>
+              <m:t>πL</m:t>
+            </m:r>
+          </m:den>
+        </m:f>
+        <m:r>
+          <w:rPr>
+            <w:rFonts w:ascii="Cambria Math" w:eastAsiaTheme="minorEastAsia" w:hAnsi="Cambria Math"/>
+          </w:rPr>
+          <m:t>=0.813 (Tesla)</m:t>
+        </m:r>
+      </m:oMath>
+      <w:r>
+        <w:rPr>
+          <w:rFonts w:eastAsiaTheme="minorEastAsia"/>
+        </w:rPr>
         <w:t xml:space="preserve"> </w:t>
       </w:r>
       <w:r>
-        <w:t xml:space="preserve">B-H curve of N42 NdFeB material </w:t>
-      </w:r>
-    </w:p>
-    <w:p>
-      <w:pPr>
-        <w:rPr>
-          <w:rFonts w:eastAsiaTheme="minorEastAsia"/>
-        </w:rPr>
-      </w:pPr>
-      <w:r>
-        <w:rPr>
-          <w:rFonts w:eastAsiaTheme="minorEastAsia"/>
-        </w:rPr>
-        <w:t>The magnetic loading of the machine is given as,</w:t>
-      </w:r>
-    </w:p>
-    <w:p>
-      <w:pPr>
-        <w:jc w:val="center"/>
-        <w:rPr>
-          <w:rFonts w:eastAsiaTheme="minorEastAsia"/>
-        </w:rPr>
-      </w:pPr>
-      <m:oMathPara>
-        <m:oMath>
-          <m:acc>
-            <m:accPr>
-              <m:chr m:val="̅"/>
-              <m:ctrlPr>
-                <w:rPr>
-                  <w:rFonts w:ascii="Cambria Math" w:eastAsiaTheme="minorEastAsia" w:hAnsi="Cambria Math"/>
-                  <w:i/>
-                </w:rPr>
-              </m:ctrlPr>
-            </m:accPr>
-            <m:e>
-              <m:r>
-                <w:rPr>
-                  <w:rFonts w:ascii="Cambria Math" w:eastAsiaTheme="minorEastAsia" w:hAnsi="Cambria Math"/>
-                </w:rPr>
-                <m:t>B</m:t>
-              </m:r>
-            </m:e>
-          </m:acc>
-          <m:r>
-            <w:rPr>
-              <w:rFonts w:ascii="Cambria Math" w:eastAsiaTheme="minorEastAsia" w:hAnsi="Cambria Math"/>
-            </w:rPr>
-            <m:t>=</m:t>
-          </m:r>
-          <m:f>
-            <m:fPr>
-              <m:ctrlPr>
-                <w:rPr>
-                  <w:rFonts w:ascii="Cambria Math" w:eastAsiaTheme="minorEastAsia" w:hAnsi="Cambria Math"/>
-                  <w:i/>
-                </w:rPr>
-              </m:ctrlPr>
-            </m:fPr>
-            <m:num>
-              <m:sSub>
-                <m:sSubPr>
-                  <m:ctrlPr>
-                    <w:rPr>
-                      <w:rFonts w:ascii="Cambria Math" w:eastAsiaTheme="minorEastAsia" w:hAnsi="Cambria Math"/>
-                      <w:i/>
-                    </w:rPr>
-                  </m:ctrlPr>
-                </m:sSubPr>
-                <m:e>
-                  <m:r>
-                    <w:rPr>
-                      <w:rFonts w:ascii="Cambria Math" w:eastAsiaTheme="minorEastAsia" w:hAnsi="Cambria Math"/>
-                    </w:rPr>
-                    <m:t>p</m:t>
-                  </m:r>
-                  <m:r>
-                    <w:rPr>
-                      <w:rFonts w:ascii="Cambria Math" w:eastAsiaTheme="minorEastAsia" w:hAnsi="Cambria Math"/>
-                    </w:rPr>
-                    <m:t>B</m:t>
-                  </m:r>
-                </m:e>
-                <m:sub>
-                  <m:r>
-                    <w:rPr>
-                      <w:rFonts w:ascii="Cambria Math" w:eastAsiaTheme="minorEastAsia" w:hAnsi="Cambria Math"/>
-                    </w:rPr>
-                    <m:t>m</m:t>
-                  </m:r>
-                </m:sub>
-              </m:sSub>
-              <m:sSub>
-                <m:sSubPr>
-                  <m:ctrlPr>
-                    <w:rPr>
-                      <w:rFonts w:ascii="Cambria Math" w:eastAsiaTheme="minorEastAsia" w:hAnsi="Cambria Math"/>
-                      <w:i/>
-                    </w:rPr>
-                  </m:ctrlPr>
-                </m:sSubPr>
-                <m:e>
-                  <m:r>
-                    <w:rPr>
-                      <w:rFonts w:ascii="Cambria Math" w:eastAsiaTheme="minorEastAsia" w:hAnsi="Cambria Math"/>
-                    </w:rPr>
-                    <m:t>A</m:t>
-                  </m:r>
-                </m:e>
-                <m:sub>
-                  <m:r>
-                    <w:rPr>
-                      <w:rFonts w:ascii="Cambria Math" w:eastAsiaTheme="minorEastAsia" w:hAnsi="Cambria Math"/>
-                    </w:rPr>
-                    <m:t>m</m:t>
-                  </m:r>
-                  <m:r>
-                    <w:rPr>
-                      <w:rFonts w:ascii="Cambria Math" w:eastAsiaTheme="minorEastAsia" w:hAnsi="Cambria Math"/>
-                    </w:rPr>
-                    <m:t>agnet</m:t>
-                  </m:r>
-                </m:sub>
-              </m:sSub>
-            </m:num>
-            <m:den>
-              <m:sSub>
-                <m:sSubPr>
-                  <m:ctrlPr>
-                    <w:rPr>
-                      <w:rFonts w:ascii="Cambria Math" w:eastAsiaTheme="minorEastAsia" w:hAnsi="Cambria Math"/>
-                      <w:i/>
-                    </w:rPr>
-                  </m:ctrlPr>
-                </m:sSubPr>
-                <m:e>
-                  <m:r>
-                    <w:rPr>
-                      <w:rFonts w:ascii="Cambria Math" w:eastAsiaTheme="minorEastAsia" w:hAnsi="Cambria Math"/>
-                    </w:rPr>
-                    <m:t>D</m:t>
-                  </m:r>
-                </m:e>
-                <m:sub>
-                  <m:r>
-                    <w:rPr>
-                      <w:rFonts w:ascii="Cambria Math" w:eastAsiaTheme="minorEastAsia" w:hAnsi="Cambria Math"/>
-                    </w:rPr>
-                    <m:t>i</m:t>
-                  </m:r>
-                </m:sub>
-              </m:sSub>
-              <m:r>
-                <w:rPr>
-                  <w:rFonts w:ascii="Cambria Math" w:eastAsiaTheme="minorEastAsia" w:hAnsi="Cambria Math"/>
-                </w:rPr>
-                <m:t>πL</m:t>
-              </m:r>
-            </m:den>
-          </m:f>
-          <m:r>
-            <w:rPr>
-              <w:rFonts w:ascii="Cambria Math" w:eastAsiaTheme="minorEastAsia" w:hAnsi="Cambria Math"/>
-            </w:rPr>
-            <m:t>=</m:t>
-          </m:r>
-          <m:r>
-            <w:rPr>
-              <w:rFonts w:ascii="Cambria Math" w:eastAsiaTheme="minorEastAsia" w:hAnsi="Cambria Math"/>
-            </w:rPr>
-            <m:t>0.813</m:t>
-          </m:r>
-          <m:r>
-            <w:rPr>
-              <w:rFonts w:ascii="Cambria Math" w:eastAsiaTheme="minorEastAsia" w:hAnsi="Cambria Math"/>
-            </w:rPr>
-            <m:t xml:space="preserve"> (T</m:t>
-          </m:r>
-          <m:r>
-            <w:rPr>
-              <w:rFonts w:ascii="Cambria Math" w:eastAsiaTheme="minorEastAsia" w:hAnsi="Cambria Math"/>
-            </w:rPr>
-            <m:t>esla</m:t>
-          </m:r>
-          <m:r>
-            <w:rPr>
-              <w:rFonts w:ascii="Cambria Math" w:eastAsiaTheme="minorEastAsia" w:hAnsi="Cambria Math"/>
-            </w:rPr>
-            <m:t>)</m:t>
-          </m:r>
-        </m:oMath>
-      </m:oMathPara>
-    </w:p>
-    <w:p>
-      <w:pPr>
+        <w:rPr>
+          <w:rFonts w:eastAsiaTheme="minorEastAsia"/>
+        </w:rPr>
+        <w:tab/>
+      </w:r>
+      <w:r>
+        <w:rPr>
+          <w:rFonts w:eastAsiaTheme="minorEastAsia"/>
+        </w:rPr>
+        <w:tab/>
+      </w:r>
+      <w:r>
+        <w:rPr>
+          <w:rFonts w:eastAsiaTheme="minorEastAsia"/>
+        </w:rPr>
+        <w:tab/>
+      </w:r>
+      <w:r>
+        <w:rPr>
+          <w:rFonts w:eastAsiaTheme="minorEastAsia"/>
+        </w:rPr>
+        <w:tab/>
+        <w:t>(11)</w:t>
+      </w:r>
+    </w:p>
+    <w:p>
+      <w:pPr>
+        <w:pStyle w:val="Balk1"/>
+      </w:pPr>
+      <w:bookmarkStart w:id="4" w:name="_Toc39344752"/>
+      <w:r>
+        <w:t>Electrical Loading and Machine Sizing</w:t>
+      </w:r>
+      <w:bookmarkEnd w:id="4"/>
+    </w:p>
+    <w:p>
+      <w:pPr>
+        <w:pStyle w:val="Balk2"/>
+      </w:pPr>
+      <w:bookmarkStart w:id="5" w:name="_Toc39344753"/>
+      <w:r>
+        <w:t>Selecting number of slots</w:t>
+      </w:r>
+      <w:bookmarkEnd w:id="5"/>
+    </w:p>
+    <w:p>
+      <w:r>
+        <w:t>In this part, the number of slots is choosen by considering better mmf distribution, cost and mechanical limits. The number of slots is generally choosento give a  well distributed winding producing a mmf waveform with low harmonic content.</w:t>
+      </w:r>
+      <w:r>
+        <w:t xml:space="preserve"> The number of slots is defined as,</w:t>
+      </w:r>
+    </w:p>
+    <w:p>
+      <w:pPr>
+        <w:ind w:firstLine="0"/>
+        <w:jc w:val="right"/>
+        <w:rPr>
+          <w:rFonts w:eastAsiaTheme="minorEastAsia"/>
+        </w:rPr>
+      </w:pPr>
+      <m:oMath>
+        <m:r>
+          <w:rPr>
+            <w:rFonts w:ascii="Cambria Math" w:hAnsi="Cambria Math"/>
+          </w:rPr>
+          <m:t>Q=q*p*m</m:t>
+        </m:r>
+      </m:oMath>
+      <w:r>
+        <w:rPr>
+          <w:rFonts w:eastAsiaTheme="minorEastAsia"/>
+        </w:rPr>
+        <w:t xml:space="preserve"> </w:t>
+      </w:r>
+      <w:r>
+        <w:rPr>
+          <w:rFonts w:eastAsiaTheme="minorEastAsia"/>
+        </w:rPr>
+        <w:tab/>
+      </w:r>
+      <w:r>
+        <w:rPr>
+          <w:rFonts w:eastAsiaTheme="minorEastAsia"/>
+        </w:rPr>
+        <w:tab/>
+      </w:r>
+      <w:r>
+        <w:rPr>
+          <w:rFonts w:eastAsiaTheme="minorEastAsia"/>
+        </w:rPr>
+        <w:tab/>
+      </w:r>
+      <w:r>
+        <w:rPr>
+          <w:rFonts w:eastAsiaTheme="minorEastAsia"/>
+        </w:rPr>
+        <w:tab/>
+      </w:r>
+      <w:r>
+        <w:rPr>
+          <w:rFonts w:eastAsiaTheme="minorEastAsia"/>
+        </w:rPr>
+        <w:tab/>
+      </w:r>
+      <w:r>
+        <w:rPr>
+          <w:rFonts w:eastAsiaTheme="minorEastAsia"/>
+        </w:rPr>
+        <w:tab/>
+        <w:t>(12)</w:t>
+      </w:r>
+    </w:p>
+    <w:p>
+      <w:pPr>
+        <w:ind w:firstLine="0"/>
         <w:jc w:val="left"/>
-      </w:pPr>
-      <w:r>
-        <w:rPr>
-          <w:rFonts w:eastAsiaTheme="minorEastAsia"/>
-        </w:rPr>
-        <w:tab/>
-      </w:r>
+        <w:rPr>
+          <w:rFonts w:eastAsiaTheme="minorEastAsia"/>
+        </w:rPr>
+      </w:pPr>
+      <w:r>
+        <w:rPr>
+          <w:rFonts w:eastAsiaTheme="minorEastAsia"/>
+        </w:rPr>
+        <w:t>where, q: number of slots per phase per pole</w:t>
+      </w:r>
+    </w:p>
+    <w:p>
+      <w:pPr>
+        <w:ind w:firstLine="720"/>
+        <w:jc w:val="left"/>
+        <w:rPr>
+          <w:rFonts w:eastAsiaTheme="minorEastAsia"/>
+        </w:rPr>
+      </w:pPr>
+      <w:r>
+        <w:rPr>
+          <w:rFonts w:eastAsiaTheme="minorEastAsia"/>
+        </w:rPr>
+        <w:t>p: number of poles</w:t>
+      </w:r>
+    </w:p>
+    <w:p>
+      <w:pPr>
+        <w:ind w:firstLine="720"/>
+        <w:jc w:val="left"/>
+        <w:rPr>
+          <w:rFonts w:eastAsiaTheme="minorEastAsia"/>
+        </w:rPr>
+      </w:pPr>
+      <w:r>
+        <w:rPr>
+          <w:rFonts w:eastAsiaTheme="minorEastAsia"/>
+        </w:rPr>
+        <w:t>m: number of phases</w:t>
+      </w:r>
+    </w:p>
+    <w:p>
+      <w:pPr>
+        <w:ind w:firstLine="720"/>
+        <w:jc w:val="left"/>
+        <w:rPr>
+          <w:rFonts w:eastAsiaTheme="minorEastAsia"/>
+        </w:rPr>
+      </w:pPr>
+      <w:r>
+        <w:rPr>
+          <w:rFonts w:eastAsiaTheme="minorEastAsia"/>
+        </w:rPr>
+        <w:t>If q is choosen as 1, it means the windings are concentared which is not prefable for harmonic content of mmf distribution and resultant induced voltages.</w:t>
+      </w:r>
+      <w:r>
+        <w:rPr>
+          <w:rFonts w:eastAsiaTheme="minorEastAsia"/>
+        </w:rPr>
+        <w:t xml:space="preserve"> Therefore, q has to be at least 2. As the q increases, the harmonic content of</w:t>
+      </w:r>
+      <w:r>
+        <w:rPr>
+          <w:rFonts w:eastAsiaTheme="minorEastAsia"/>
+        </w:rPr>
+        <w:t xml:space="preserve"> mmf waveform reduces but on the other hand the cost of manufacturing these slots on the core increases</w:t>
+      </w:r>
+      <w:r>
+        <w:rPr>
+          <w:rFonts w:eastAsiaTheme="minorEastAsia"/>
+        </w:rPr>
+        <w:t xml:space="preserve"> due to increased insulation need and stamping operation</w:t>
+      </w:r>
+      <w:r>
+        <w:rPr>
+          <w:rFonts w:eastAsiaTheme="minorEastAsia"/>
+        </w:rPr>
+        <w:t xml:space="preserve">. Also, as the number of slots increases, for constant stator inner diameter, the width of teeth and slot decreases and they should not be smaller than the mechanical limits otherwise there will be a tooth bending and/or breakage. </w:t>
+      </w:r>
+      <w:r>
+        <w:rPr>
+          <w:rFonts w:eastAsiaTheme="minorEastAsia"/>
+        </w:rPr>
+        <w:t xml:space="preserve"> Lets choose, q as 2. This will yields number of slots as 24. For this slot number tooth thickness is found as,</w:t>
+      </w:r>
+    </w:p>
+    <w:p>
+      <w:pPr>
+        <w:ind w:firstLine="720"/>
+        <w:jc w:val="right"/>
+        <w:rPr>
+          <w:rFonts w:eastAsiaTheme="minorEastAsia"/>
+        </w:rPr>
+      </w:pPr>
+      <m:oMath>
+        <m:sSub>
+          <m:sSubPr>
+            <m:ctrlPr>
+              <w:rPr>
+                <w:rFonts w:ascii="Cambria Math" w:hAnsi="Cambria Math"/>
+                <w:i/>
+              </w:rPr>
+            </m:ctrlPr>
+          </m:sSubPr>
+          <m:e>
+            <m:r>
+              <w:rPr>
+                <w:rFonts w:ascii="Cambria Math" w:hAnsi="Cambria Math"/>
+              </w:rPr>
+              <m:t>t</m:t>
+            </m:r>
+          </m:e>
+          <m:sub>
+            <m:r>
+              <w:rPr>
+                <w:rFonts w:ascii="Cambria Math" w:hAnsi="Cambria Math"/>
+              </w:rPr>
+              <m:t>teeth</m:t>
+            </m:r>
+          </m:sub>
+        </m:sSub>
+        <m:r>
+          <w:rPr>
+            <w:rFonts w:ascii="Cambria Math" w:hAnsi="Cambria Math"/>
+          </w:rPr>
+          <m:t>=</m:t>
+        </m:r>
+        <m:f>
+          <m:fPr>
+            <m:ctrlPr>
+              <w:rPr>
+                <w:rFonts w:ascii="Cambria Math" w:hAnsi="Cambria Math"/>
+                <w:i/>
+              </w:rPr>
+            </m:ctrlPr>
+          </m:fPr>
+          <m:num>
+            <m:r>
+              <w:rPr>
+                <w:rFonts w:ascii="Cambria Math" w:hAnsi="Cambria Math"/>
+              </w:rPr>
+              <m:t xml:space="preserve">slot </m:t>
+            </m:r>
+            <m:r>
+              <w:rPr>
+                <w:rFonts w:ascii="Cambria Math" w:hAnsi="Cambria Math"/>
+              </w:rPr>
+              <m:t>width ratio</m:t>
+            </m:r>
+            <m:r>
+              <w:rPr>
+                <w:rFonts w:ascii="Cambria Math" w:hAnsi="Cambria Math"/>
+              </w:rPr>
+              <m:t>*Stator circumference</m:t>
+            </m:r>
+          </m:num>
+          <m:den>
+            <m:r>
+              <w:rPr>
+                <w:rFonts w:ascii="Cambria Math" w:hAnsi="Cambria Math"/>
+              </w:rPr>
+              <m:t>Number of slots</m:t>
+            </m:r>
+          </m:den>
+        </m:f>
+      </m:oMath>
+      <w:r>
+        <w:rPr>
+          <w:rFonts w:eastAsiaTheme="minorEastAsia"/>
+        </w:rPr>
+        <w:t xml:space="preserve"> = </w:t>
+      </w:r>
+      <m:oMath>
+        <m:f>
+          <m:fPr>
+            <m:ctrlPr>
+              <w:rPr>
+                <w:rFonts w:ascii="Cambria Math" w:hAnsi="Cambria Math"/>
+                <w:i/>
+              </w:rPr>
+            </m:ctrlPr>
+          </m:fPr>
+          <m:num>
+            <m:r>
+              <w:rPr>
+                <w:rFonts w:ascii="Cambria Math" w:hAnsi="Cambria Math"/>
+              </w:rPr>
+              <m:t>0.5*6</m:t>
+            </m:r>
+            <m:r>
+              <w:rPr>
+                <w:rFonts w:ascii="Cambria Math" w:hAnsi="Cambria Math"/>
+              </w:rPr>
+              <m:t>60</m:t>
+            </m:r>
+            <m:r>
+              <w:rPr>
+                <w:rFonts w:ascii="Cambria Math" w:hAnsi="Cambria Math"/>
+              </w:rPr>
+              <m:t>mm</m:t>
+            </m:r>
+          </m:num>
+          <m:den>
+            <m:r>
+              <w:rPr>
+                <w:rFonts w:ascii="Cambria Math" w:hAnsi="Cambria Math"/>
+              </w:rPr>
+              <m:t>24</m:t>
+            </m:r>
+          </m:den>
+        </m:f>
+      </m:oMath>
+      <w:r>
+        <w:rPr>
+          <w:rFonts w:eastAsiaTheme="minorEastAsia"/>
+        </w:rPr>
+        <w:t xml:space="preserve"> = 13</w:t>
+      </w:r>
+      <w:r>
+        <w:rPr>
+          <w:rFonts w:eastAsiaTheme="minorEastAsia"/>
+        </w:rPr>
+        <w:t>.75</w:t>
+      </w:r>
+      <w:r>
+        <w:rPr>
+          <w:rFonts w:eastAsiaTheme="minorEastAsia"/>
+        </w:rPr>
+        <w:t xml:space="preserve">mm </w:t>
+      </w:r>
+      <w:r>
+        <w:rPr>
+          <w:rFonts w:eastAsiaTheme="minorEastAsia"/>
+        </w:rPr>
+        <w:tab/>
+      </w:r>
+      <w:r>
+        <w:rPr>
+          <w:rFonts w:eastAsiaTheme="minorEastAsia"/>
+        </w:rPr>
+        <w:tab/>
+        <w:t>(13)</w:t>
+      </w:r>
+    </w:p>
+    <w:p>
+      <w:pPr>
+        <w:ind w:firstLine="0"/>
+        <w:jc w:val="left"/>
+        <w:rPr>
+          <w:rFonts w:eastAsiaTheme="minorEastAsia"/>
+        </w:rPr>
+      </w:pPr>
+      <w:r>
+        <w:rPr>
+          <w:rFonts w:eastAsiaTheme="minorEastAsia"/>
+        </w:rPr>
+        <w:t xml:space="preserve">where, slot </w:t>
+      </w:r>
+      <w:r>
+        <w:rPr>
+          <w:rFonts w:eastAsiaTheme="minorEastAsia"/>
+        </w:rPr>
+        <w:t>width</w:t>
+      </w:r>
+      <w:r>
+        <w:rPr>
+          <w:rFonts w:eastAsiaTheme="minorEastAsia"/>
+        </w:rPr>
+        <w:t xml:space="preserve"> ratio is assumed as </w:t>
+      </w:r>
+      <w:r>
+        <w:rPr>
+          <w:rFonts w:eastAsiaTheme="minorEastAsia"/>
+        </w:rPr>
+        <w:t>0.5</w:t>
+      </w:r>
+      <w:r>
+        <w:rPr>
+          <w:rFonts w:eastAsiaTheme="minorEastAsia"/>
+        </w:rPr>
+        <w:t>.</w:t>
+      </w:r>
+    </w:p>
+    <w:p>
+      <w:pPr>
+        <w:ind w:firstLine="720"/>
+        <w:jc w:val="left"/>
+        <w:rPr>
+          <w:rFonts w:eastAsiaTheme="minorEastAsia"/>
+        </w:rPr>
+      </w:pPr>
+      <w:r>
+        <w:rPr>
+          <w:rFonts w:eastAsiaTheme="minorEastAsia"/>
+        </w:rPr>
+        <w:t xml:space="preserve">stator circumference: </w:t>
+      </w:r>
+      <m:oMath>
+        <m:r>
+          <w:rPr>
+            <w:rFonts w:ascii="Cambria Math" w:eastAsiaTheme="minorEastAsia" w:hAnsi="Cambria Math"/>
+          </w:rPr>
+          <m:t>2*π*</m:t>
+        </m:r>
+        <m:r>
+          <w:rPr>
+            <w:rFonts w:ascii="Cambria Math" w:eastAsiaTheme="minorEastAsia" w:hAnsi="Cambria Math"/>
+          </w:rPr>
+          <m:t>Inner stator slot diamater(105mm)</m:t>
+        </m:r>
+      </m:oMath>
+    </w:p>
+    <w:p>
+      <w:pPr>
+        <w:ind w:firstLine="0"/>
+        <w:jc w:val="left"/>
+        <w:rPr>
+          <w:rFonts w:eastAsiaTheme="minorEastAsia"/>
+        </w:rPr>
+      </w:pPr>
+      <w:r>
+        <w:rPr>
+          <w:rFonts w:eastAsiaTheme="minorEastAsia"/>
+        </w:rPr>
+        <w:t xml:space="preserve"> </w:t>
+      </w:r>
+      <w:r>
+        <w:rPr>
+          <w:rFonts w:eastAsiaTheme="minorEastAsia"/>
+        </w:rPr>
+        <w:t xml:space="preserve">Let’s increase q, for q equal to 3, the number of slot becomes 36 and tooth thickness is now equal to </w:t>
+      </w:r>
+      <w:r>
+        <w:rPr>
+          <w:rFonts w:eastAsiaTheme="minorEastAsia"/>
+        </w:rPr>
+        <w:t>9.16</w:t>
+      </w:r>
+      <w:r>
+        <w:rPr>
+          <w:rFonts w:eastAsiaTheme="minorEastAsia"/>
+        </w:rPr>
+        <w:t>mm.</w:t>
+      </w:r>
+    </w:p>
+    <w:p>
+      <w:pPr>
+        <w:ind w:firstLine="0"/>
+        <w:jc w:val="left"/>
+        <w:rPr>
+          <w:rFonts w:eastAsiaTheme="minorEastAsia"/>
+        </w:rPr>
+      </w:pPr>
+      <w:r>
+        <w:rPr>
+          <w:rFonts w:eastAsiaTheme="minorEastAsia"/>
+        </w:rPr>
+        <w:t>For q = 4, the number of slots becomes 48 and tooth thickness is 6.</w:t>
+      </w:r>
+      <w:r>
+        <w:rPr>
+          <w:rFonts w:eastAsiaTheme="minorEastAsia"/>
+        </w:rPr>
+        <w:t>875</w:t>
+      </w:r>
+      <w:r>
+        <w:rPr>
+          <w:rFonts w:eastAsiaTheme="minorEastAsia"/>
+        </w:rPr>
+        <w:t>mm.</w:t>
+      </w:r>
+    </w:p>
+    <w:p>
+      <w:pPr>
+        <w:ind w:firstLine="0"/>
+        <w:jc w:val="left"/>
+        <w:rPr>
+          <w:rFonts w:eastAsiaTheme="minorEastAsia"/>
+        </w:rPr>
+      </w:pPr>
+      <w:r>
+        <w:rPr>
+          <w:rFonts w:eastAsiaTheme="minorEastAsia"/>
+        </w:rPr>
+        <w:t>To not close the mechanical limits and not increase the cost at the same time reducing the harmonic content of mmf waveform, q is choosen as 3</w:t>
+      </w:r>
+      <w:r>
+        <w:rPr>
+          <w:rFonts w:eastAsiaTheme="minorEastAsia"/>
+        </w:rPr>
+        <w:t xml:space="preserve"> which yields number of slots is equal to 36.</w:t>
+      </w:r>
+      <w:r>
+        <w:rPr>
+          <w:rFonts w:eastAsiaTheme="minorEastAsia"/>
+        </w:rPr>
+        <w:t xml:space="preserve"> </w:t>
+      </w:r>
+    </w:p>
+    <w:p>
+      <w:pPr>
+        <w:pStyle w:val="Balk2"/>
+      </w:pPr>
+      <w:bookmarkStart w:id="6" w:name="_Toc39344754"/>
+      <w:r>
+        <w:t>Selection of suitable wire cable</w:t>
+      </w:r>
+      <w:bookmarkEnd w:id="6"/>
+    </w:p>
+    <w:p>
+      <w:r>
+        <w:t>In this part, diameter of wire is choosen by considering maximum current density</w:t>
+      </w:r>
+      <w:r>
+        <w:t xml:space="preserve">,J, </w:t>
+      </w:r>
+      <w:r>
+        <w:t>as</w:t>
+      </w:r>
+      <w:r>
+        <w:t xml:space="preserve"> 5 A/mm</w:t>
+      </w:r>
+      <w:r>
+        <w:rPr>
+          <w:vertAlign w:val="superscript"/>
+        </w:rPr>
+        <w:t>2</w:t>
+      </w:r>
+      <w:r>
+        <w:t xml:space="preserve"> and maximum fill factor </w:t>
+      </w:r>
+      <w:r>
+        <w:t xml:space="preserve">as </w:t>
+      </w:r>
+      <w:r>
+        <w:t>0.6.</w:t>
+      </w:r>
+      <w:r>
+        <w:t xml:space="preserve"> The coil current is given as 2.5A.</w:t>
+      </w:r>
+      <w:r>
+        <w:t xml:space="preserve"> The minimum wire diameter can be calculated as,</w:t>
+      </w:r>
+    </w:p>
+    <w:p>
+      <w:pPr>
+        <w:jc w:val="right"/>
+        <w:rPr>
+          <w:rFonts w:eastAsiaTheme="minorEastAsia"/>
+        </w:rPr>
+      </w:pPr>
+      <m:oMath>
+        <m:sSub>
+          <m:sSubPr>
+            <m:ctrlPr>
+              <w:rPr>
+                <w:rFonts w:ascii="Cambria Math" w:hAnsi="Cambria Math"/>
+                <w:i/>
+              </w:rPr>
+            </m:ctrlPr>
+          </m:sSubPr>
+          <m:e>
+            <m:r>
+              <w:rPr>
+                <w:rFonts w:ascii="Cambria Math" w:hAnsi="Cambria Math"/>
+              </w:rPr>
+              <m:t>A</m:t>
+            </m:r>
+          </m:e>
+          <m:sub>
+            <m:r>
+              <w:rPr>
+                <w:rFonts w:ascii="Cambria Math" w:hAnsi="Cambria Math"/>
+              </w:rPr>
+              <m:t>wire</m:t>
+            </m:r>
+          </m:sub>
+        </m:sSub>
+        <m:r>
+          <w:rPr>
+            <w:rFonts w:ascii="Cambria Math" w:hAnsi="Cambria Math"/>
+          </w:rPr>
+          <m:t>=</m:t>
+        </m:r>
+        <m:f>
+          <m:fPr>
+            <m:ctrlPr>
+              <w:rPr>
+                <w:rFonts w:ascii="Cambria Math" w:hAnsi="Cambria Math"/>
+                <w:i/>
+              </w:rPr>
+            </m:ctrlPr>
+          </m:fPr>
+          <m:num>
+            <m:r>
+              <w:rPr>
+                <w:rFonts w:ascii="Cambria Math" w:hAnsi="Cambria Math"/>
+              </w:rPr>
+              <m:t>I</m:t>
+            </m:r>
+          </m:num>
+          <m:den>
+            <m:r>
+              <w:rPr>
+                <w:rFonts w:ascii="Cambria Math" w:hAnsi="Cambria Math"/>
+              </w:rPr>
+              <m:t>J</m:t>
+            </m:r>
+          </m:den>
+        </m:f>
+        <m:r>
+          <w:rPr>
+            <w:rFonts w:ascii="Cambria Math" w:hAnsi="Cambria Math"/>
+          </w:rPr>
+          <m:t xml:space="preserve">= </m:t>
+        </m:r>
+        <m:f>
+          <m:fPr>
+            <m:ctrlPr>
+              <w:rPr>
+                <w:rFonts w:ascii="Cambria Math" w:hAnsi="Cambria Math"/>
+                <w:i/>
+              </w:rPr>
+            </m:ctrlPr>
+          </m:fPr>
+          <m:num>
+            <m:r>
+              <w:rPr>
+                <w:rFonts w:ascii="Cambria Math" w:hAnsi="Cambria Math"/>
+              </w:rPr>
+              <m:t>2.5A</m:t>
+            </m:r>
+          </m:num>
+          <m:den>
+            <m:r>
+              <w:rPr>
+                <w:rFonts w:ascii="Cambria Math" w:hAnsi="Cambria Math"/>
+              </w:rPr>
+              <m:t>5A/</m:t>
+            </m:r>
+            <m:sSup>
+              <m:sSupPr>
+                <m:ctrlPr>
+                  <w:rPr>
+                    <w:rFonts w:ascii="Cambria Math" w:hAnsi="Cambria Math"/>
+                    <w:i/>
+                  </w:rPr>
+                </m:ctrlPr>
+              </m:sSupPr>
+              <m:e>
+                <m:r>
+                  <w:rPr>
+                    <w:rFonts w:ascii="Cambria Math" w:hAnsi="Cambria Math"/>
+                  </w:rPr>
+                  <m:t>mm</m:t>
+                </m:r>
+              </m:e>
+              <m:sup>
+                <m:r>
+                  <w:rPr>
+                    <w:rFonts w:ascii="Cambria Math" w:hAnsi="Cambria Math"/>
+                  </w:rPr>
+                  <m:t>2</m:t>
+                </m:r>
+              </m:sup>
+            </m:sSup>
+          </m:den>
+        </m:f>
+        <m:r>
+          <w:rPr>
+            <w:rFonts w:ascii="Cambria Math" w:hAnsi="Cambria Math"/>
+          </w:rPr>
+          <m:t xml:space="preserve">= 0.5 </m:t>
+        </m:r>
+        <m:sSup>
+          <m:sSupPr>
+            <m:ctrlPr>
+              <w:rPr>
+                <w:rFonts w:ascii="Cambria Math" w:hAnsi="Cambria Math"/>
+                <w:i/>
+              </w:rPr>
+            </m:ctrlPr>
+          </m:sSupPr>
+          <m:e>
+            <m:r>
+              <w:rPr>
+                <w:rFonts w:ascii="Cambria Math" w:hAnsi="Cambria Math"/>
+              </w:rPr>
+              <m:t>mm</m:t>
+            </m:r>
+          </m:e>
+          <m:sup>
+            <m:r>
+              <w:rPr>
+                <w:rFonts w:ascii="Cambria Math" w:hAnsi="Cambria Math"/>
+              </w:rPr>
+              <m:t>2</m:t>
+            </m:r>
+          </m:sup>
+        </m:sSup>
+      </m:oMath>
+      <w:r>
+        <w:rPr>
+          <w:rFonts w:eastAsiaTheme="minorEastAsia"/>
+        </w:rPr>
+        <w:tab/>
+      </w:r>
+      <w:r>
+        <w:rPr>
+          <w:rFonts w:eastAsiaTheme="minorEastAsia"/>
+        </w:rPr>
+        <w:tab/>
+      </w:r>
+      <w:r>
+        <w:rPr>
+          <w:rFonts w:eastAsiaTheme="minorEastAsia"/>
+        </w:rPr>
+        <w:tab/>
+      </w:r>
+      <w:r>
+        <w:rPr>
+          <w:rFonts w:eastAsiaTheme="minorEastAsia"/>
+        </w:rPr>
+        <w:tab/>
+      </w:r>
+      <w:r>
+        <w:rPr>
+          <w:rFonts w:eastAsiaTheme="minorEastAsia"/>
+        </w:rPr>
+        <w:tab/>
+        <w:t>(14)</w:t>
+      </w:r>
+    </w:p>
+    <w:p>
+      <w:r>
+        <w:t>So, AW</w:t>
+      </w:r>
+      <w:r>
+        <w:t>G#20 wire</w:t>
+      </w:r>
+      <w:r>
+        <w:t xml:space="preserve"> cable</w:t>
+      </w:r>
+      <w:r>
+        <w:t xml:space="preserve"> with 0.518 mm</w:t>
+      </w:r>
+      <w:r>
+        <w:rPr>
+          <w:vertAlign w:val="superscript"/>
+        </w:rPr>
+        <w:t>2</w:t>
+      </w:r>
+      <w:r>
+        <w:t xml:space="preserve"> area can be choosen</w:t>
+      </w:r>
+      <w:r>
+        <w:t xml:space="preserve"> as a wire cable.</w:t>
+      </w:r>
+    </w:p>
+    <w:p/>
+    <w:p>
+      <w:pPr>
+        <w:pStyle w:val="Balk2"/>
+      </w:pPr>
+      <w:bookmarkStart w:id="7" w:name="_Toc39344755"/>
+      <w:r>
+        <w:lastRenderedPageBreak/>
+        <w:t xml:space="preserve">Calculation </w:t>
+      </w:r>
+      <w:r>
+        <w:t>of slot height, number of coils per slot and back-core thickness</w:t>
+      </w:r>
+      <w:bookmarkEnd w:id="7"/>
+    </w:p>
+    <w:p>
+      <w:r>
+        <w:t>In this part, slot height, number of coils per slot and back-core thickness are calculated. To calculate slot height, slot ratio is choosen. Slot ratio(d) is the ratio of inner stator slot diameter to outer stator slot diamater. Larger slot ratio means smaller slot height and as the slot ratio reduces slot height increases and hence electrical loading increases for the same diameter. It is assumed that we have parallel teeth in our design which is most common design of stator tooth. By the help of parallel teeth slot gets wider with diameter which enables us to use put more coils into the slot. In the class it was shown that for thick parallel teeth slot ratio, d has the optimum value of 0.7. Therefore, slot ratio is choosen as 0.7.</w:t>
+      </w:r>
+    </w:p>
+    <w:p>
+      <w:r>
+        <w:t>Outer stator slot diamater, D</w:t>
+      </w:r>
+      <w:r>
+        <w:rPr>
+          <w:vertAlign w:val="subscript"/>
+        </w:rPr>
+        <w:t>o</w:t>
+      </w:r>
+      <w:r>
+        <w:t xml:space="preserve"> can be calculated as,</w:t>
+      </w:r>
+    </w:p>
+    <w:p>
+      <w:pPr>
+        <w:jc w:val="right"/>
+        <w:rPr>
+          <w:rFonts w:eastAsiaTheme="minorEastAsia"/>
+        </w:rPr>
+      </w:pPr>
+      <m:oMath>
+        <m:sSub>
+          <m:sSubPr>
+            <m:ctrlPr>
+              <w:rPr>
+                <w:rFonts w:ascii="Cambria Math" w:hAnsi="Cambria Math"/>
+                <w:i/>
+              </w:rPr>
+            </m:ctrlPr>
+          </m:sSubPr>
+          <m:e>
+            <m:r>
+              <w:rPr>
+                <w:rFonts w:ascii="Cambria Math" w:hAnsi="Cambria Math"/>
+              </w:rPr>
+              <m:t>D</m:t>
+            </m:r>
+          </m:e>
+          <m:sub>
+            <m:r>
+              <w:rPr>
+                <w:rFonts w:ascii="Cambria Math" w:hAnsi="Cambria Math"/>
+              </w:rPr>
+              <m:t>o</m:t>
+            </m:r>
+          </m:sub>
+        </m:sSub>
+        <m:r>
+          <w:rPr>
+            <w:rFonts w:ascii="Cambria Math" w:hAnsi="Cambria Math"/>
+          </w:rPr>
+          <m:t>=</m:t>
+        </m:r>
+        <m:f>
+          <m:fPr>
+            <m:ctrlPr>
+              <w:rPr>
+                <w:rFonts w:ascii="Cambria Math" w:hAnsi="Cambria Math"/>
+                <w:i/>
+              </w:rPr>
+            </m:ctrlPr>
+          </m:fPr>
+          <m:num>
+            <m:sSub>
+              <m:sSubPr>
+                <m:ctrlPr>
+                  <w:rPr>
+                    <w:rFonts w:ascii="Cambria Math" w:hAnsi="Cambria Math"/>
+                    <w:i/>
+                  </w:rPr>
+                </m:ctrlPr>
+              </m:sSubPr>
+              <m:e>
+                <m:r>
+                  <w:rPr>
+                    <w:rFonts w:ascii="Cambria Math" w:hAnsi="Cambria Math"/>
+                  </w:rPr>
+                  <m:t>D</m:t>
+                </m:r>
+              </m:e>
+              <m:sub>
+                <m:r>
+                  <w:rPr>
+                    <w:rFonts w:ascii="Cambria Math" w:hAnsi="Cambria Math"/>
+                  </w:rPr>
+                  <m:t>i</m:t>
+                </m:r>
+              </m:sub>
+            </m:sSub>
+          </m:num>
+          <m:den>
+            <m:r>
+              <w:rPr>
+                <w:rFonts w:ascii="Cambria Math" w:hAnsi="Cambria Math"/>
+              </w:rPr>
+              <m:t>d</m:t>
+            </m:r>
+          </m:den>
+        </m:f>
+        <m:r>
+          <w:rPr>
+            <w:rFonts w:ascii="Cambria Math" w:hAnsi="Cambria Math"/>
+          </w:rPr>
+          <m:t xml:space="preserve">= </m:t>
+        </m:r>
+        <m:f>
+          <m:fPr>
+            <m:ctrlPr>
+              <w:rPr>
+                <w:rFonts w:ascii="Cambria Math" w:hAnsi="Cambria Math"/>
+                <w:i/>
+              </w:rPr>
+            </m:ctrlPr>
+          </m:fPr>
+          <m:num>
+            <m:r>
+              <w:rPr>
+                <w:rFonts w:ascii="Cambria Math" w:hAnsi="Cambria Math"/>
+              </w:rPr>
+              <m:t>105</m:t>
+            </m:r>
+          </m:num>
+          <m:den>
+            <m:r>
+              <w:rPr>
+                <w:rFonts w:ascii="Cambria Math" w:hAnsi="Cambria Math"/>
+              </w:rPr>
+              <m:t>0.7</m:t>
+            </m:r>
+          </m:den>
+        </m:f>
+        <m:r>
+          <w:rPr>
+            <w:rFonts w:ascii="Cambria Math" w:hAnsi="Cambria Math"/>
+          </w:rPr>
+          <m:t>= 150 mm</m:t>
+        </m:r>
+      </m:oMath>
+      <w:r>
+        <w:rPr>
+          <w:rFonts w:eastAsiaTheme="minorEastAsia"/>
+        </w:rPr>
+        <w:t xml:space="preserve"> </w:t>
+      </w:r>
+      <w:r>
+        <w:rPr>
+          <w:rFonts w:eastAsiaTheme="minorEastAsia"/>
+        </w:rPr>
+        <w:tab/>
+      </w:r>
+      <w:r>
+        <w:rPr>
+          <w:rFonts w:eastAsiaTheme="minorEastAsia"/>
+        </w:rPr>
+        <w:tab/>
+      </w:r>
+      <w:r>
+        <w:rPr>
+          <w:rFonts w:eastAsiaTheme="minorEastAsia"/>
+        </w:rPr>
+        <w:tab/>
+      </w:r>
+      <w:r>
+        <w:rPr>
+          <w:rFonts w:eastAsiaTheme="minorEastAsia"/>
+        </w:rPr>
+        <w:tab/>
+      </w:r>
+      <w:r>
+        <w:rPr>
+          <w:rFonts w:eastAsiaTheme="minorEastAsia"/>
+        </w:rPr>
+        <w:tab/>
+      </w:r>
+      <w:r>
+        <w:rPr>
+          <w:rFonts w:eastAsiaTheme="minorEastAsia"/>
+        </w:rPr>
+        <w:tab/>
+        <w:t>(15)</w:t>
+      </w:r>
+    </w:p>
+    <w:p>
+      <w:pPr>
+        <w:rPr>
+          <w:rFonts w:eastAsiaTheme="minorEastAsia"/>
+        </w:rPr>
+      </w:pPr>
+      <w:r>
+        <w:rPr>
+          <w:rFonts w:eastAsiaTheme="minorEastAsia"/>
+        </w:rPr>
+        <w:t>where, D</w:t>
+      </w:r>
+      <w:r>
+        <w:rPr>
+          <w:rFonts w:eastAsiaTheme="minorEastAsia"/>
+          <w:vertAlign w:val="subscript"/>
+        </w:rPr>
+        <w:t>i</w:t>
+      </w:r>
+      <w:r>
+        <w:rPr>
+          <w:rFonts w:eastAsiaTheme="minorEastAsia"/>
+        </w:rPr>
+        <w:t xml:space="preserve"> is the inner stator slot diamater which is the sum of rotor diameter, magnet radial thickness and air-gap clearance.</w:t>
+      </w:r>
+    </w:p>
+    <w:p>
+      <w:pPr>
+        <w:rPr>
+          <w:rFonts w:eastAsiaTheme="minorEastAsia"/>
+        </w:rPr>
+      </w:pPr>
+      <w:r>
+        <w:rPr>
+          <w:rFonts w:eastAsiaTheme="minorEastAsia"/>
+        </w:rPr>
+        <w:t>Slot height, h</w:t>
+      </w:r>
+      <w:r>
+        <w:rPr>
+          <w:rFonts w:eastAsiaTheme="minorEastAsia"/>
+          <w:vertAlign w:val="subscript"/>
+        </w:rPr>
+        <w:t>s</w:t>
+      </w:r>
+      <w:r>
+        <w:rPr>
+          <w:rFonts w:eastAsiaTheme="minorEastAsia"/>
+        </w:rPr>
+        <w:t xml:space="preserve"> can be calculated as,</w:t>
+      </w:r>
+    </w:p>
+    <w:p>
+      <w:pPr>
+        <w:jc w:val="right"/>
+        <w:rPr>
+          <w:rFonts w:eastAsiaTheme="minorEastAsia"/>
+        </w:rPr>
+      </w:pPr>
+      <m:oMath>
+        <m:sSub>
+          <m:sSubPr>
+            <m:ctrlPr>
+              <w:rPr>
+                <w:rFonts w:ascii="Cambria Math" w:hAnsi="Cambria Math"/>
+                <w:i/>
+              </w:rPr>
+            </m:ctrlPr>
+          </m:sSubPr>
+          <m:e>
+            <m:r>
+              <w:rPr>
+                <w:rFonts w:ascii="Cambria Math" w:hAnsi="Cambria Math"/>
+              </w:rPr>
+              <m:t>h</m:t>
+            </m:r>
+          </m:e>
+          <m:sub>
+            <m:r>
+              <w:rPr>
+                <w:rFonts w:ascii="Cambria Math" w:hAnsi="Cambria Math"/>
+              </w:rPr>
+              <m:t>s</m:t>
+            </m:r>
+          </m:sub>
+        </m:sSub>
+        <m:r>
+          <w:rPr>
+            <w:rFonts w:ascii="Cambria Math" w:hAnsi="Cambria Math"/>
+          </w:rPr>
+          <m:t>=</m:t>
+        </m:r>
+        <m:f>
+          <m:fPr>
+            <m:ctrlPr>
+              <w:rPr>
+                <w:rFonts w:ascii="Cambria Math" w:hAnsi="Cambria Math"/>
+                <w:i/>
+              </w:rPr>
+            </m:ctrlPr>
+          </m:fPr>
+          <m:num>
+            <m:sSub>
+              <m:sSubPr>
+                <m:ctrlPr>
+                  <w:rPr>
+                    <w:rFonts w:ascii="Cambria Math" w:hAnsi="Cambria Math"/>
+                    <w:i/>
+                  </w:rPr>
+                </m:ctrlPr>
+              </m:sSubPr>
+              <m:e>
+                <m:r>
+                  <w:rPr>
+                    <w:rFonts w:ascii="Cambria Math" w:hAnsi="Cambria Math"/>
+                  </w:rPr>
+                  <m:t>D</m:t>
+                </m:r>
+              </m:e>
+              <m:sub>
+                <m:r>
+                  <w:rPr>
+                    <w:rFonts w:ascii="Cambria Math" w:hAnsi="Cambria Math"/>
+                  </w:rPr>
+                  <m:t>o</m:t>
+                </m:r>
+              </m:sub>
+            </m:sSub>
+            <m:r>
+              <w:rPr>
+                <w:rFonts w:ascii="Cambria Math" w:hAnsi="Cambria Math"/>
+              </w:rPr>
+              <m:t>-</m:t>
+            </m:r>
+            <m:sSub>
+              <m:sSubPr>
+                <m:ctrlPr>
+                  <w:rPr>
+                    <w:rFonts w:ascii="Cambria Math" w:hAnsi="Cambria Math"/>
+                    <w:i/>
+                  </w:rPr>
+                </m:ctrlPr>
+              </m:sSubPr>
+              <m:e>
+                <m:r>
+                  <w:rPr>
+                    <w:rFonts w:ascii="Cambria Math" w:hAnsi="Cambria Math"/>
+                  </w:rPr>
+                  <m:t>D</m:t>
+                </m:r>
+              </m:e>
+              <m:sub>
+                <m:r>
+                  <w:rPr>
+                    <w:rFonts w:ascii="Cambria Math" w:hAnsi="Cambria Math"/>
+                  </w:rPr>
+                  <m:t>i</m:t>
+                </m:r>
+              </m:sub>
+            </m:sSub>
+          </m:num>
+          <m:den>
+            <m:r>
+              <w:rPr>
+                <w:rFonts w:ascii="Cambria Math" w:hAnsi="Cambria Math"/>
+              </w:rPr>
+              <m:t>2</m:t>
+            </m:r>
+          </m:den>
+        </m:f>
+        <m:r>
+          <w:rPr>
+            <w:rFonts w:ascii="Cambria Math" w:hAnsi="Cambria Math"/>
+          </w:rPr>
+          <m:t>=22.5 mm</m:t>
+        </m:r>
+      </m:oMath>
+      <w:r>
+        <w:rPr>
+          <w:rFonts w:eastAsiaTheme="minorEastAsia"/>
+        </w:rPr>
+        <w:t xml:space="preserve"> </w:t>
+      </w:r>
+      <w:r>
+        <w:rPr>
+          <w:rFonts w:eastAsiaTheme="minorEastAsia"/>
+        </w:rPr>
+        <w:tab/>
+      </w:r>
+      <w:r>
+        <w:rPr>
+          <w:rFonts w:eastAsiaTheme="minorEastAsia"/>
+        </w:rPr>
+        <w:tab/>
+      </w:r>
+      <w:r>
+        <w:rPr>
+          <w:rFonts w:eastAsiaTheme="minorEastAsia"/>
+        </w:rPr>
+        <w:tab/>
+      </w:r>
+      <w:r>
+        <w:rPr>
+          <w:rFonts w:eastAsiaTheme="minorEastAsia"/>
+        </w:rPr>
+        <w:tab/>
+      </w:r>
+      <w:r>
+        <w:rPr>
+          <w:rFonts w:eastAsiaTheme="minorEastAsia"/>
+        </w:rPr>
+        <w:tab/>
+      </w:r>
+      <w:r>
+        <w:rPr>
+          <w:rFonts w:eastAsiaTheme="minorEastAsia"/>
+        </w:rPr>
+        <w:tab/>
+        <w:t>(16)</w:t>
+      </w:r>
+    </w:p>
+    <w:p>
+      <w:pPr>
+        <w:rPr>
+          <w:rFonts w:eastAsiaTheme="minorEastAsia"/>
+        </w:rPr>
+      </w:pPr>
+      <w:r>
+        <w:rPr>
+          <w:rFonts w:eastAsiaTheme="minorEastAsia"/>
+        </w:rPr>
+        <w:t>As stated in section 4.1, slot width ratio was assumed as 0.5. Teeth thickness was found as 9.16 mm for 36 slots. Therefore, slot width, h</w:t>
+      </w:r>
+      <w:r>
+        <w:rPr>
+          <w:rFonts w:eastAsiaTheme="minorEastAsia"/>
+          <w:vertAlign w:val="subscript"/>
+        </w:rPr>
+        <w:t>w</w:t>
+      </w:r>
+      <w:r>
+        <w:rPr>
+          <w:rFonts w:eastAsiaTheme="minorEastAsia"/>
+        </w:rPr>
+        <w:t xml:space="preserve"> is also equals to 9.16mm.</w:t>
+      </w:r>
+    </w:p>
+    <w:p>
+      <w:pPr>
+        <w:rPr>
+          <w:rFonts w:eastAsiaTheme="minorEastAsia"/>
+        </w:rPr>
+      </w:pPr>
+      <w:r>
+        <w:rPr>
+          <w:rFonts w:eastAsiaTheme="minorEastAsia"/>
+        </w:rPr>
+        <w:t>For the open slot type, slot area, A</w:t>
+      </w:r>
+      <w:r>
+        <w:rPr>
+          <w:rFonts w:eastAsiaTheme="minorEastAsia"/>
+          <w:vertAlign w:val="subscript"/>
+        </w:rPr>
+        <w:t>slot</w:t>
+      </w:r>
+      <w:r>
+        <w:rPr>
+          <w:rFonts w:eastAsiaTheme="minorEastAsia"/>
+        </w:rPr>
+        <w:t xml:space="preserve"> can be calculated as,</w:t>
+      </w:r>
+    </w:p>
+    <w:p>
+      <w:pPr>
+        <w:jc w:val="right"/>
+        <w:rPr>
+          <w:rFonts w:eastAsiaTheme="minorEastAsia"/>
+        </w:rPr>
+      </w:pPr>
+      <m:oMath>
+        <m:sSub>
+          <m:sSubPr>
+            <m:ctrlPr>
+              <w:rPr>
+                <w:rFonts w:ascii="Cambria Math" w:hAnsi="Cambria Math"/>
+                <w:i/>
+              </w:rPr>
+            </m:ctrlPr>
+          </m:sSubPr>
+          <m:e>
+            <m:r>
+              <w:rPr>
+                <w:rFonts w:ascii="Cambria Math" w:hAnsi="Cambria Math"/>
+              </w:rPr>
+              <m:t>A</m:t>
+            </m:r>
+          </m:e>
+          <m:sub>
+            <m:r>
+              <w:rPr>
+                <w:rFonts w:ascii="Cambria Math" w:hAnsi="Cambria Math"/>
+              </w:rPr>
+              <m:t>slot</m:t>
+            </m:r>
+          </m:sub>
+        </m:sSub>
+        <m:r>
+          <w:rPr>
+            <w:rFonts w:ascii="Cambria Math" w:hAnsi="Cambria Math"/>
+          </w:rPr>
+          <m:t>=</m:t>
+        </m:r>
+        <m:sSub>
+          <m:sSubPr>
+            <m:ctrlPr>
+              <w:rPr>
+                <w:rFonts w:ascii="Cambria Math" w:hAnsi="Cambria Math"/>
+                <w:i/>
+              </w:rPr>
+            </m:ctrlPr>
+          </m:sSubPr>
+          <m:e>
+            <m:r>
+              <w:rPr>
+                <w:rFonts w:ascii="Cambria Math" w:hAnsi="Cambria Math"/>
+              </w:rPr>
+              <m:t>h</m:t>
+            </m:r>
+          </m:e>
+          <m:sub>
+            <m:r>
+              <w:rPr>
+                <w:rFonts w:ascii="Cambria Math" w:hAnsi="Cambria Math"/>
+              </w:rPr>
+              <m:t>s</m:t>
+            </m:r>
+          </m:sub>
+        </m:sSub>
+        <m:r>
+          <w:rPr>
+            <w:rFonts w:ascii="Cambria Math" w:hAnsi="Cambria Math"/>
+          </w:rPr>
+          <m:t>*</m:t>
+        </m:r>
+        <m:sSub>
+          <m:sSubPr>
+            <m:ctrlPr>
+              <w:rPr>
+                <w:rFonts w:ascii="Cambria Math" w:hAnsi="Cambria Math"/>
+                <w:i/>
+              </w:rPr>
+            </m:ctrlPr>
+          </m:sSubPr>
+          <m:e>
+            <m:r>
+              <w:rPr>
+                <w:rFonts w:ascii="Cambria Math" w:hAnsi="Cambria Math"/>
+              </w:rPr>
+              <m:t>h</m:t>
+            </m:r>
+          </m:e>
+          <m:sub>
+            <m:r>
+              <w:rPr>
+                <w:rFonts w:ascii="Cambria Math" w:hAnsi="Cambria Math"/>
+              </w:rPr>
+              <m:t>w</m:t>
+            </m:r>
+          </m:sub>
+        </m:sSub>
+        <m:r>
+          <w:rPr>
+            <w:rFonts w:ascii="Cambria Math" w:hAnsi="Cambria Math"/>
+          </w:rPr>
+          <m:t xml:space="preserve">=206.1 </m:t>
+        </m:r>
+        <m:sSup>
+          <m:sSupPr>
+            <m:ctrlPr>
+              <w:rPr>
+                <w:rFonts w:ascii="Cambria Math" w:hAnsi="Cambria Math"/>
+                <w:i/>
+              </w:rPr>
+            </m:ctrlPr>
+          </m:sSupPr>
+          <m:e>
+            <m:r>
+              <w:rPr>
+                <w:rFonts w:ascii="Cambria Math" w:hAnsi="Cambria Math"/>
+              </w:rPr>
+              <m:t>mm</m:t>
+            </m:r>
+          </m:e>
+          <m:sup>
+            <m:r>
+              <w:rPr>
+                <w:rFonts w:ascii="Cambria Math" w:hAnsi="Cambria Math"/>
+              </w:rPr>
+              <m:t>2</m:t>
+            </m:r>
+          </m:sup>
+        </m:sSup>
+      </m:oMath>
+      <w:r>
+        <w:rPr>
+          <w:rFonts w:eastAsiaTheme="minorEastAsia"/>
+        </w:rPr>
+        <w:t xml:space="preserve"> </w:t>
+      </w:r>
+      <w:r>
+        <w:rPr>
+          <w:rFonts w:eastAsiaTheme="minorEastAsia"/>
+        </w:rPr>
+        <w:tab/>
+      </w:r>
+      <w:r>
+        <w:rPr>
+          <w:rFonts w:eastAsiaTheme="minorEastAsia"/>
+        </w:rPr>
+        <w:tab/>
+      </w:r>
+      <w:r>
+        <w:rPr>
+          <w:rFonts w:eastAsiaTheme="minorEastAsia"/>
+        </w:rPr>
+        <w:tab/>
+      </w:r>
+      <w:r>
+        <w:rPr>
+          <w:rFonts w:eastAsiaTheme="minorEastAsia"/>
+        </w:rPr>
+        <w:tab/>
+      </w:r>
+      <w:r>
+        <w:rPr>
+          <w:rFonts w:eastAsiaTheme="minorEastAsia"/>
+        </w:rPr>
+        <w:tab/>
+        <w:t>(17)</w:t>
+      </w:r>
+    </w:p>
+    <w:p>
+      <w:r>
+        <w:t>Then, number of coils per slot can be calculated as,</w:t>
+      </w:r>
+    </w:p>
+    <w:p>
+      <w:pPr>
+        <w:jc w:val="right"/>
+        <w:rPr>
+          <w:rFonts w:eastAsiaTheme="minorEastAsia"/>
+        </w:rPr>
+      </w:pPr>
+      <m:oMath>
+        <m:r>
+          <w:rPr>
+            <w:rFonts w:ascii="Cambria Math" w:hAnsi="Cambria Math"/>
+          </w:rPr>
+          <m:t>N=</m:t>
+        </m:r>
+        <m:f>
+          <m:fPr>
+            <m:ctrlPr>
+              <w:rPr>
+                <w:rFonts w:ascii="Cambria Math" w:hAnsi="Cambria Math"/>
+                <w:i/>
+              </w:rPr>
+            </m:ctrlPr>
+          </m:fPr>
+          <m:num>
+            <m:sSub>
+              <m:sSubPr>
+                <m:ctrlPr>
+                  <w:rPr>
+                    <w:rFonts w:ascii="Cambria Math" w:hAnsi="Cambria Math"/>
+                    <w:i/>
+                  </w:rPr>
+                </m:ctrlPr>
+              </m:sSubPr>
+              <m:e>
+                <m:r>
+                  <w:rPr>
+                    <w:rFonts w:ascii="Cambria Math" w:hAnsi="Cambria Math"/>
+                  </w:rPr>
+                  <m:t>A</m:t>
+                </m:r>
+              </m:e>
+              <m:sub>
+                <m:r>
+                  <w:rPr>
+                    <w:rFonts w:ascii="Cambria Math" w:hAnsi="Cambria Math"/>
+                  </w:rPr>
+                  <m:t>slot</m:t>
+                </m:r>
+              </m:sub>
+            </m:sSub>
+            <m:r>
+              <w:rPr>
+                <w:rFonts w:ascii="Cambria Math" w:hAnsi="Cambria Math"/>
+              </w:rPr>
+              <m:t>*</m:t>
+            </m:r>
+            <m:sSub>
+              <m:sSubPr>
+                <m:ctrlPr>
+                  <w:rPr>
+                    <w:rFonts w:ascii="Cambria Math" w:hAnsi="Cambria Math"/>
+                    <w:i/>
+                  </w:rPr>
+                </m:ctrlPr>
+              </m:sSubPr>
+              <m:e>
+                <m:r>
+                  <w:rPr>
+                    <w:rFonts w:ascii="Cambria Math" w:hAnsi="Cambria Math"/>
+                  </w:rPr>
+                  <m:t>k</m:t>
+                </m:r>
+              </m:e>
+              <m:sub>
+                <m:r>
+                  <w:rPr>
+                    <w:rFonts w:ascii="Cambria Math" w:hAnsi="Cambria Math"/>
+                  </w:rPr>
+                  <m:t>fill</m:t>
+                </m:r>
+              </m:sub>
+            </m:sSub>
+          </m:num>
+          <m:den>
+            <m:sSub>
+              <m:sSubPr>
+                <m:ctrlPr>
+                  <w:rPr>
+                    <w:rFonts w:ascii="Cambria Math" w:hAnsi="Cambria Math"/>
+                    <w:i/>
+                  </w:rPr>
+                </m:ctrlPr>
+              </m:sSubPr>
+              <m:e>
+                <m:r>
+                  <w:rPr>
+                    <w:rFonts w:ascii="Cambria Math" w:hAnsi="Cambria Math"/>
+                  </w:rPr>
+                  <m:t>A</m:t>
+                </m:r>
+              </m:e>
+              <m:sub>
+                <m:r>
+                  <w:rPr>
+                    <w:rFonts w:ascii="Cambria Math" w:hAnsi="Cambria Math"/>
+                  </w:rPr>
+                  <m:t>wire</m:t>
+                </m:r>
+              </m:sub>
+            </m:sSub>
+          </m:den>
+        </m:f>
+        <m:r>
+          <w:rPr>
+            <w:rFonts w:ascii="Cambria Math" w:hAnsi="Cambria Math"/>
+          </w:rPr>
+          <m:t xml:space="preserve">= </m:t>
+        </m:r>
+        <m:f>
+          <m:fPr>
+            <m:ctrlPr>
+              <w:rPr>
+                <w:rFonts w:ascii="Cambria Math" w:hAnsi="Cambria Math"/>
+                <w:i/>
+              </w:rPr>
+            </m:ctrlPr>
+          </m:fPr>
+          <m:num>
+            <m:r>
+              <w:rPr>
+                <w:rFonts w:ascii="Cambria Math" w:hAnsi="Cambria Math"/>
+              </w:rPr>
+              <m:t>206.1</m:t>
+            </m:r>
+            <m:sSup>
+              <m:sSupPr>
+                <m:ctrlPr>
+                  <w:rPr>
+                    <w:rFonts w:ascii="Cambria Math" w:hAnsi="Cambria Math"/>
+                    <w:i/>
+                  </w:rPr>
+                </m:ctrlPr>
+              </m:sSupPr>
+              <m:e>
+                <m:r>
+                  <w:rPr>
+                    <w:rFonts w:ascii="Cambria Math" w:hAnsi="Cambria Math"/>
+                  </w:rPr>
+                  <m:t>mm</m:t>
+                </m:r>
+              </m:e>
+              <m:sup>
+                <m:r>
+                  <w:rPr>
+                    <w:rFonts w:ascii="Cambria Math" w:hAnsi="Cambria Math"/>
+                  </w:rPr>
+                  <m:t>2</m:t>
+                </m:r>
+              </m:sup>
+            </m:sSup>
+            <m:r>
+              <w:rPr>
+                <w:rFonts w:ascii="Cambria Math" w:hAnsi="Cambria Math"/>
+              </w:rPr>
+              <m:t>*0.6</m:t>
+            </m:r>
+          </m:num>
+          <m:den>
+            <m:r>
+              <w:rPr>
+                <w:rFonts w:ascii="Cambria Math" w:hAnsi="Cambria Math"/>
+              </w:rPr>
+              <m:t xml:space="preserve">0.518 </m:t>
+            </m:r>
+            <m:sSup>
+              <m:sSupPr>
+                <m:ctrlPr>
+                  <w:rPr>
+                    <w:rFonts w:ascii="Cambria Math" w:hAnsi="Cambria Math"/>
+                    <w:i/>
+                  </w:rPr>
+                </m:ctrlPr>
+              </m:sSupPr>
+              <m:e>
+                <m:r>
+                  <w:rPr>
+                    <w:rFonts w:ascii="Cambria Math" w:hAnsi="Cambria Math"/>
+                  </w:rPr>
+                  <m:t>mm</m:t>
+                </m:r>
+              </m:e>
+              <m:sup>
+                <m:r>
+                  <w:rPr>
+                    <w:rFonts w:ascii="Cambria Math" w:hAnsi="Cambria Math"/>
+                  </w:rPr>
+                  <m:t>2</m:t>
+                </m:r>
+              </m:sup>
+            </m:sSup>
+          </m:den>
+        </m:f>
+        <m:r>
+          <w:rPr>
+            <w:rFonts w:ascii="Cambria Math" w:hAnsi="Cambria Math"/>
+          </w:rPr>
+          <m:t>=238</m:t>
+        </m:r>
+        <m:r>
+          <w:rPr>
+            <w:rFonts w:ascii="Cambria Math" w:eastAsiaTheme="minorEastAsia" w:hAnsi="Cambria Math"/>
+          </w:rPr>
+          <m:t>.7⩭239</m:t>
+        </m:r>
+      </m:oMath>
+      <w:r>
+        <w:rPr>
+          <w:rFonts w:eastAsiaTheme="minorEastAsia"/>
+        </w:rPr>
+        <w:t xml:space="preserve"> </w:t>
+      </w:r>
+      <w:r>
+        <w:rPr>
+          <w:rFonts w:eastAsiaTheme="minorEastAsia"/>
+        </w:rPr>
+        <w:tab/>
+      </w:r>
+      <w:r>
+        <w:rPr>
+          <w:rFonts w:eastAsiaTheme="minorEastAsia"/>
+        </w:rPr>
+        <w:tab/>
+      </w:r>
+      <w:r>
+        <w:rPr>
+          <w:rFonts w:eastAsiaTheme="minorEastAsia"/>
+        </w:rPr>
+        <w:tab/>
+      </w:r>
+      <w:r>
+        <w:rPr>
+          <w:rFonts w:eastAsiaTheme="minorEastAsia"/>
+        </w:rPr>
+        <w:tab/>
+        <w:t>(18)</w:t>
+      </w:r>
+    </w:p>
+    <w:p>
+      <w:pPr>
+        <w:rPr>
+          <w:rFonts w:eastAsiaTheme="minorEastAsia"/>
+        </w:rPr>
+      </w:pPr>
+      <w:r>
+        <w:rPr>
+          <w:rFonts w:eastAsiaTheme="minorEastAsia"/>
+        </w:rPr>
+        <w:t>The back-core flux is equal to half of the flux per pole.</w:t>
+      </w:r>
+    </w:p>
+    <w:p>
+      <w:pPr>
+        <w:jc w:val="right"/>
+        <w:rPr>
+          <w:rFonts w:eastAsiaTheme="minorEastAsia"/>
+        </w:rPr>
+      </w:pPr>
+      <m:oMath>
+        <m:sSub>
+          <m:sSubPr>
+            <m:ctrlPr>
+              <w:rPr>
+                <w:rFonts w:ascii="Cambria Math" w:eastAsiaTheme="minorEastAsia" w:hAnsi="Cambria Math"/>
+                <w:i/>
+              </w:rPr>
+            </m:ctrlPr>
+          </m:sSubPr>
+          <m:e>
+            <m:r>
+              <w:rPr>
+                <w:rFonts w:ascii="Cambria Math" w:eastAsiaTheme="minorEastAsia" w:hAnsi="Cambria Math"/>
+              </w:rPr>
+              <m:t>B</m:t>
+            </m:r>
+          </m:e>
+          <m:sub>
+            <m:r>
+              <w:rPr>
+                <w:rFonts w:ascii="Cambria Math" w:eastAsiaTheme="minorEastAsia" w:hAnsi="Cambria Math"/>
+              </w:rPr>
+              <m:t>backcore</m:t>
+            </m:r>
+          </m:sub>
+        </m:sSub>
+        <m:r>
+          <w:rPr>
+            <w:rFonts w:ascii="Cambria Math" w:eastAsiaTheme="minorEastAsia" w:hAnsi="Cambria Math"/>
+          </w:rPr>
+          <m:t>*</m:t>
+        </m:r>
+        <m:sSub>
+          <m:sSubPr>
+            <m:ctrlPr>
+              <w:rPr>
+                <w:rFonts w:ascii="Cambria Math" w:eastAsiaTheme="minorEastAsia" w:hAnsi="Cambria Math"/>
+                <w:i/>
+              </w:rPr>
+            </m:ctrlPr>
+          </m:sSubPr>
+          <m:e>
+            <m:r>
+              <w:rPr>
+                <w:rFonts w:ascii="Cambria Math" w:eastAsiaTheme="minorEastAsia" w:hAnsi="Cambria Math"/>
+              </w:rPr>
+              <m:t>A</m:t>
+            </m:r>
+          </m:e>
+          <m:sub>
+            <m:r>
+              <w:rPr>
+                <w:rFonts w:ascii="Cambria Math" w:eastAsiaTheme="minorEastAsia" w:hAnsi="Cambria Math"/>
+              </w:rPr>
+              <m:t>backcore</m:t>
+            </m:r>
+          </m:sub>
+        </m:sSub>
+        <m:r>
+          <w:rPr>
+            <w:rFonts w:ascii="Cambria Math" w:eastAsiaTheme="minorEastAsia" w:hAnsi="Cambria Math"/>
+          </w:rPr>
+          <m:t xml:space="preserve">=0.5* </m:t>
+        </m:r>
+        <m:sSub>
+          <m:sSubPr>
+            <m:ctrlPr>
+              <w:rPr>
+                <w:rFonts w:ascii="Cambria Math" w:eastAsiaTheme="minorEastAsia" w:hAnsi="Cambria Math"/>
+                <w:i/>
+              </w:rPr>
+            </m:ctrlPr>
+          </m:sSubPr>
+          <m:e>
+            <m:r>
+              <w:rPr>
+                <w:rFonts w:ascii="Cambria Math" w:eastAsiaTheme="minorEastAsia" w:hAnsi="Cambria Math"/>
+              </w:rPr>
+              <m:t>B</m:t>
+            </m:r>
+          </m:e>
+          <m:sub>
+            <m:r>
+              <w:rPr>
+                <w:rFonts w:ascii="Cambria Math" w:eastAsiaTheme="minorEastAsia" w:hAnsi="Cambria Math"/>
+              </w:rPr>
+              <m:t>m</m:t>
+            </m:r>
+          </m:sub>
+        </m:sSub>
+        <m:r>
+          <w:rPr>
+            <w:rFonts w:ascii="Cambria Math" w:eastAsiaTheme="minorEastAsia" w:hAnsi="Cambria Math"/>
+          </w:rPr>
+          <m:t>*</m:t>
+        </m:r>
+        <m:sSub>
+          <m:sSubPr>
+            <m:ctrlPr>
+              <w:rPr>
+                <w:rFonts w:ascii="Cambria Math" w:eastAsiaTheme="minorEastAsia" w:hAnsi="Cambria Math"/>
+                <w:i/>
+              </w:rPr>
+            </m:ctrlPr>
+          </m:sSubPr>
+          <m:e>
+            <m:r>
+              <w:rPr>
+                <w:rFonts w:ascii="Cambria Math" w:eastAsiaTheme="minorEastAsia" w:hAnsi="Cambria Math"/>
+              </w:rPr>
+              <m:t>A</m:t>
+            </m:r>
+          </m:e>
+          <m:sub>
+            <m:r>
+              <w:rPr>
+                <w:rFonts w:ascii="Cambria Math" w:eastAsiaTheme="minorEastAsia" w:hAnsi="Cambria Math"/>
+              </w:rPr>
+              <m:t>pole</m:t>
+            </m:r>
+          </m:sub>
+        </m:sSub>
+      </m:oMath>
+      <w:r>
+        <w:rPr>
+          <w:rFonts w:eastAsiaTheme="minorEastAsia"/>
+        </w:rPr>
+        <w:t xml:space="preserve"> </w:t>
+      </w:r>
+      <w:r>
+        <w:rPr>
+          <w:rFonts w:eastAsiaTheme="minorEastAsia"/>
+        </w:rPr>
+        <w:tab/>
+      </w:r>
+      <w:r>
+        <w:rPr>
+          <w:rFonts w:eastAsiaTheme="minorEastAsia"/>
+        </w:rPr>
+        <w:tab/>
+      </w:r>
+      <w:r>
+        <w:rPr>
+          <w:rFonts w:eastAsiaTheme="minorEastAsia"/>
+        </w:rPr>
+        <w:tab/>
+      </w:r>
+      <w:r>
+        <w:rPr>
+          <w:rFonts w:eastAsiaTheme="minorEastAsia"/>
+        </w:rPr>
+        <w:tab/>
+      </w:r>
+      <w:r>
+        <w:rPr>
+          <w:rFonts w:eastAsiaTheme="minorEastAsia"/>
+        </w:rPr>
+        <w:tab/>
+        <w:t>(19)</w:t>
+      </w:r>
+    </w:p>
+    <w:p>
+      <w:r>
+        <w:rPr>
+          <w:rFonts w:eastAsiaTheme="minorEastAsia"/>
+        </w:rPr>
+        <w:t>w</w:t>
+      </w:r>
+      <w:r>
+        <w:rPr>
+          <w:rFonts w:eastAsiaTheme="minorEastAsia"/>
+        </w:rPr>
+        <w:t xml:space="preserve">here, </w:t>
+      </w:r>
+      <m:oMath>
+        <m:sSub>
+          <m:sSubPr>
+            <m:ctrlPr>
+              <w:rPr>
+                <w:rFonts w:ascii="Cambria Math" w:eastAsiaTheme="minorEastAsia" w:hAnsi="Cambria Math"/>
+                <w:i/>
+              </w:rPr>
+            </m:ctrlPr>
+          </m:sSubPr>
+          <m:e>
+            <m:r>
+              <w:rPr>
+                <w:rFonts w:ascii="Cambria Math" w:eastAsiaTheme="minorEastAsia" w:hAnsi="Cambria Math"/>
+              </w:rPr>
+              <m:t>B</m:t>
+            </m:r>
+          </m:e>
+          <m:sub>
+            <m:r>
+              <w:rPr>
+                <w:rFonts w:ascii="Cambria Math" w:eastAsiaTheme="minorEastAsia" w:hAnsi="Cambria Math"/>
+              </w:rPr>
+              <m:t>backcore</m:t>
+            </m:r>
+          </m:sub>
+        </m:sSub>
+      </m:oMath>
+      <w:r>
+        <w:rPr>
+          <w:rFonts w:eastAsiaTheme="minorEastAsia"/>
+        </w:rPr>
+        <w:t xml:space="preserve"> is assumed as the </w:t>
+      </w:r>
+      <w:r>
+        <w:t>saturation flux density for the stator iron B</w:t>
+      </w:r>
+      <w:r>
+        <w:rPr>
+          <w:vertAlign w:val="subscript"/>
+        </w:rPr>
+        <w:t>sat</w:t>
+      </w:r>
+      <w:r>
+        <w:t xml:space="preserve"> of 1.5 T.</w:t>
+      </w:r>
+    </w:p>
+    <w:p>
+      <w:pPr>
+        <w:rPr>
+          <w:rFonts w:eastAsiaTheme="minorEastAsia"/>
+        </w:rPr>
+      </w:pPr>
+      <m:oMath>
+        <m:sSub>
+          <m:sSubPr>
+            <m:ctrlPr>
+              <w:rPr>
+                <w:rFonts w:ascii="Cambria Math" w:eastAsiaTheme="minorEastAsia" w:hAnsi="Cambria Math"/>
+                <w:i/>
+              </w:rPr>
+            </m:ctrlPr>
+          </m:sSubPr>
+          <m:e>
+            <m:r>
+              <w:rPr>
+                <w:rFonts w:ascii="Cambria Math" w:eastAsiaTheme="minorEastAsia" w:hAnsi="Cambria Math"/>
+              </w:rPr>
+              <m:t>A</m:t>
+            </m:r>
+          </m:e>
+          <m:sub>
+            <m:r>
+              <w:rPr>
+                <w:rFonts w:ascii="Cambria Math" w:eastAsiaTheme="minorEastAsia" w:hAnsi="Cambria Math"/>
+              </w:rPr>
+              <m:t>backcore</m:t>
+            </m:r>
+          </m:sub>
+        </m:sSub>
+      </m:oMath>
+      <w:r>
+        <w:rPr>
+          <w:rFonts w:eastAsiaTheme="minorEastAsia"/>
+        </w:rPr>
+        <w:t xml:space="preserve"> can be written as,</w:t>
+      </w:r>
+    </w:p>
+    <w:p>
+      <w:pPr>
+        <w:jc w:val="right"/>
+        <w:rPr>
+          <w:rFonts w:eastAsiaTheme="minorEastAsia"/>
+        </w:rPr>
+      </w:pPr>
+      <w:r>
+        <w:rPr>
+          <w:rFonts w:eastAsiaTheme="minorEastAsia"/>
+        </w:rPr>
+        <w:t xml:space="preserve"> </w:t>
+      </w:r>
+      <m:oMath>
+        <m:sSub>
+          <m:sSubPr>
+            <m:ctrlPr>
+              <w:rPr>
+                <w:rFonts w:ascii="Cambria Math" w:eastAsiaTheme="minorEastAsia" w:hAnsi="Cambria Math"/>
+                <w:i/>
+              </w:rPr>
+            </m:ctrlPr>
+          </m:sSubPr>
+          <m:e>
+            <m:r>
+              <w:rPr>
+                <w:rFonts w:ascii="Cambria Math" w:eastAsiaTheme="minorEastAsia" w:hAnsi="Cambria Math"/>
+              </w:rPr>
+              <m:t>A</m:t>
+            </m:r>
+          </m:e>
+          <m:sub>
+            <m:r>
+              <w:rPr>
+                <w:rFonts w:ascii="Cambria Math" w:eastAsiaTheme="minorEastAsia" w:hAnsi="Cambria Math"/>
+              </w:rPr>
+              <m:t>backcore</m:t>
+            </m:r>
+          </m:sub>
+        </m:sSub>
+        <m:r>
+          <w:rPr>
+            <w:rFonts w:ascii="Cambria Math" w:eastAsiaTheme="minorEastAsia" w:hAnsi="Cambria Math"/>
+          </w:rPr>
+          <m:t>=</m:t>
+        </m:r>
+        <m:sSub>
+          <m:sSubPr>
+            <m:ctrlPr>
+              <w:rPr>
+                <w:rFonts w:ascii="Cambria Math" w:eastAsiaTheme="minorEastAsia" w:hAnsi="Cambria Math"/>
+                <w:i/>
+              </w:rPr>
+            </m:ctrlPr>
+          </m:sSubPr>
+          <m:e>
+            <m:r>
+              <w:rPr>
+                <w:rFonts w:ascii="Cambria Math" w:eastAsiaTheme="minorEastAsia" w:hAnsi="Cambria Math"/>
+              </w:rPr>
+              <m:t>h</m:t>
+            </m:r>
+          </m:e>
+          <m:sub>
+            <m:r>
+              <w:rPr>
+                <w:rFonts w:ascii="Cambria Math" w:eastAsiaTheme="minorEastAsia" w:hAnsi="Cambria Math"/>
+              </w:rPr>
+              <m:t>backcore</m:t>
+            </m:r>
+          </m:sub>
+        </m:sSub>
+        <m:r>
+          <w:rPr>
+            <w:rFonts w:ascii="Cambria Math" w:eastAsiaTheme="minorEastAsia" w:hAnsi="Cambria Math"/>
+          </w:rPr>
+          <m:t xml:space="preserve">* </m:t>
+        </m:r>
+        <m:sSub>
+          <m:sSubPr>
+            <m:ctrlPr>
+              <w:rPr>
+                <w:rFonts w:ascii="Cambria Math" w:eastAsiaTheme="minorEastAsia" w:hAnsi="Cambria Math"/>
+                <w:i/>
+              </w:rPr>
+            </m:ctrlPr>
+          </m:sSubPr>
+          <m:e>
+            <m:r>
+              <w:rPr>
+                <w:rFonts w:ascii="Cambria Math" w:eastAsiaTheme="minorEastAsia" w:hAnsi="Cambria Math"/>
+              </w:rPr>
+              <m:t>k</m:t>
+            </m:r>
+          </m:e>
+          <m:sub>
+            <m:r>
+              <w:rPr>
+                <w:rFonts w:ascii="Cambria Math" w:eastAsiaTheme="minorEastAsia" w:hAnsi="Cambria Math"/>
+              </w:rPr>
+              <m:t>stacking</m:t>
+            </m:r>
+          </m:sub>
+        </m:sSub>
+        <m:r>
+          <w:rPr>
+            <w:rFonts w:ascii="Cambria Math" w:eastAsiaTheme="minorEastAsia" w:hAnsi="Cambria Math"/>
+          </w:rPr>
+          <m:t xml:space="preserve">* </m:t>
+        </m:r>
+        <m:sSub>
+          <m:sSubPr>
+            <m:ctrlPr>
+              <w:rPr>
+                <w:rFonts w:ascii="Cambria Math" w:eastAsiaTheme="minorEastAsia" w:hAnsi="Cambria Math"/>
+                <w:i/>
+              </w:rPr>
+            </m:ctrlPr>
+          </m:sSubPr>
+          <m:e>
+            <m:r>
+              <w:rPr>
+                <w:rFonts w:ascii="Cambria Math" w:eastAsiaTheme="minorEastAsia" w:hAnsi="Cambria Math"/>
+              </w:rPr>
+              <m:t>L</m:t>
+            </m:r>
+          </m:e>
+          <m:sub>
+            <m:r>
+              <w:rPr>
+                <w:rFonts w:ascii="Cambria Math" w:eastAsiaTheme="minorEastAsia" w:hAnsi="Cambria Math"/>
+              </w:rPr>
+              <m:t>axial</m:t>
+            </m:r>
+          </m:sub>
+        </m:sSub>
+      </m:oMath>
+      <w:r>
+        <w:rPr>
+          <w:rFonts w:eastAsiaTheme="minorEastAsia"/>
+        </w:rPr>
+        <w:t xml:space="preserve"> </w:t>
+      </w:r>
+      <w:r>
+        <w:rPr>
+          <w:rFonts w:eastAsiaTheme="minorEastAsia"/>
+        </w:rPr>
+        <w:tab/>
+      </w:r>
+      <w:r>
+        <w:rPr>
+          <w:rFonts w:eastAsiaTheme="minorEastAsia"/>
+        </w:rPr>
+        <w:tab/>
+      </w:r>
+      <w:r>
+        <w:rPr>
+          <w:rFonts w:eastAsiaTheme="minorEastAsia"/>
+        </w:rPr>
+        <w:tab/>
+      </w:r>
+      <w:r>
+        <w:rPr>
+          <w:rFonts w:eastAsiaTheme="minorEastAsia"/>
+        </w:rPr>
+        <w:tab/>
+        <w:t>(20)</w:t>
+      </w:r>
+    </w:p>
+    <w:p>
+      <w:pPr>
+        <w:rPr>
+          <w:rFonts w:eastAsiaTheme="minorEastAsia"/>
+        </w:rPr>
+      </w:pPr>
+      <w:r>
+        <w:rPr>
+          <w:rFonts w:eastAsiaTheme="minorEastAsia"/>
+        </w:rPr>
+        <w:t>w</w:t>
+      </w:r>
+      <w:r>
+        <w:rPr>
+          <w:rFonts w:eastAsiaTheme="minorEastAsia"/>
+        </w:rPr>
+        <w:t xml:space="preserve">here, </w:t>
+      </w:r>
+      <w:r>
+        <w:rPr>
+          <w:rFonts w:eastAsiaTheme="minorEastAsia"/>
+        </w:rPr>
+        <w:tab/>
+      </w:r>
+      <m:oMath>
+        <m:sSub>
+          <m:sSubPr>
+            <m:ctrlPr>
+              <w:rPr>
+                <w:rFonts w:ascii="Cambria Math" w:eastAsiaTheme="minorEastAsia" w:hAnsi="Cambria Math"/>
+                <w:i/>
+              </w:rPr>
+            </m:ctrlPr>
+          </m:sSubPr>
+          <m:e>
+            <m:r>
+              <w:rPr>
+                <w:rFonts w:ascii="Cambria Math" w:eastAsiaTheme="minorEastAsia" w:hAnsi="Cambria Math"/>
+              </w:rPr>
+              <m:t>h</m:t>
+            </m:r>
+          </m:e>
+          <m:sub>
+            <m:r>
+              <w:rPr>
+                <w:rFonts w:ascii="Cambria Math" w:eastAsiaTheme="minorEastAsia" w:hAnsi="Cambria Math"/>
+              </w:rPr>
+              <m:t>backcore</m:t>
+            </m:r>
+          </m:sub>
+        </m:sSub>
+      </m:oMath>
+      <w:r>
+        <w:rPr>
+          <w:rFonts w:eastAsiaTheme="minorEastAsia"/>
+        </w:rPr>
+        <w:t xml:space="preserve"> is the back-core thickness</w:t>
+      </w:r>
+    </w:p>
+    <w:p>
+      <w:pPr>
+        <w:ind w:left="720" w:firstLine="720"/>
+        <w:rPr>
+          <w:rFonts w:eastAsiaTheme="minorEastAsia"/>
+        </w:rPr>
+      </w:pPr>
+      <m:oMath>
+        <m:sSub>
+          <m:sSubPr>
+            <m:ctrlPr>
+              <w:rPr>
+                <w:rFonts w:ascii="Cambria Math" w:eastAsiaTheme="minorEastAsia" w:hAnsi="Cambria Math"/>
+                <w:i/>
+              </w:rPr>
+            </m:ctrlPr>
+          </m:sSubPr>
+          <m:e>
+            <m:r>
+              <w:rPr>
+                <w:rFonts w:ascii="Cambria Math" w:eastAsiaTheme="minorEastAsia" w:hAnsi="Cambria Math"/>
+              </w:rPr>
+              <m:t>k</m:t>
+            </m:r>
+          </m:e>
+          <m:sub>
+            <m:r>
+              <w:rPr>
+                <w:rFonts w:ascii="Cambria Math" w:eastAsiaTheme="minorEastAsia" w:hAnsi="Cambria Math"/>
+              </w:rPr>
+              <m:t>stacking</m:t>
+            </m:r>
+          </m:sub>
+        </m:sSub>
+      </m:oMath>
+      <w:r>
+        <w:rPr>
+          <w:rFonts w:eastAsiaTheme="minorEastAsia"/>
+        </w:rPr>
+        <w:t xml:space="preserve"> is the stacking factor of the core which is assumed 0.95.</w:t>
+      </w:r>
+    </w:p>
+    <w:p>
+      <w:pPr>
+        <w:ind w:left="720" w:firstLine="720"/>
+        <w:rPr>
+          <w:rFonts w:eastAsiaTheme="minorEastAsia"/>
+        </w:rPr>
+      </w:pPr>
+      <m:oMath>
+        <m:sSub>
+          <m:sSubPr>
+            <m:ctrlPr>
+              <w:rPr>
+                <w:rFonts w:ascii="Cambria Math" w:eastAsiaTheme="minorEastAsia" w:hAnsi="Cambria Math"/>
+                <w:i/>
+              </w:rPr>
+            </m:ctrlPr>
+          </m:sSubPr>
+          <m:e>
+            <m:r>
+              <w:rPr>
+                <w:rFonts w:ascii="Cambria Math" w:eastAsiaTheme="minorEastAsia" w:hAnsi="Cambria Math"/>
+              </w:rPr>
+              <m:t>L</m:t>
+            </m:r>
+          </m:e>
+          <m:sub>
+            <m:r>
+              <w:rPr>
+                <w:rFonts w:ascii="Cambria Math" w:eastAsiaTheme="minorEastAsia" w:hAnsi="Cambria Math"/>
+              </w:rPr>
+              <m:t>axial</m:t>
+            </m:r>
+          </m:sub>
+        </m:sSub>
+      </m:oMath>
+      <w:r>
+        <w:rPr>
+          <w:rFonts w:eastAsiaTheme="minorEastAsia"/>
+        </w:rPr>
+        <w:t xml:space="preserve"> is the axial core length which is 100mm.</w:t>
+      </w:r>
+    </w:p>
+    <w:p>
+      <w:pPr>
+        <w:rPr>
+          <w:rFonts w:eastAsiaTheme="minorEastAsia"/>
+        </w:rPr>
+      </w:pPr>
+      <w:r>
+        <w:rPr>
+          <w:rFonts w:eastAsiaTheme="minorEastAsia"/>
+        </w:rPr>
+        <w:t>The back</w:t>
+      </w:r>
+      <w:r>
+        <w:rPr>
+          <w:rFonts w:eastAsiaTheme="minorEastAsia"/>
+        </w:rPr>
+        <w:t>-</w:t>
+      </w:r>
+      <w:r>
+        <w:rPr>
+          <w:rFonts w:eastAsiaTheme="minorEastAsia"/>
+        </w:rPr>
+        <w:t>core thickness for the maximum flux density at the stator back-core be calculated as,</w:t>
+      </w:r>
+    </w:p>
+    <w:p>
+      <w:pPr>
+        <w:rPr>
+          <w:rFonts w:eastAsiaTheme="minorEastAsia"/>
+        </w:rPr>
+      </w:pPr>
+    </w:p>
+    <w:p>
+      <w:pPr>
+        <w:ind w:firstLine="0"/>
+        <w:jc w:val="right"/>
+        <w:rPr>
+          <w:rFonts w:eastAsiaTheme="minorEastAsia"/>
+        </w:rPr>
+      </w:pPr>
+      <m:oMath>
+        <m:sSub>
+          <m:sSubPr>
+            <m:ctrlPr>
+              <w:rPr>
+                <w:rFonts w:ascii="Cambria Math" w:hAnsi="Cambria Math"/>
+                <w:i/>
+              </w:rPr>
+            </m:ctrlPr>
+          </m:sSubPr>
+          <m:e>
+            <m:r>
+              <w:rPr>
+                <w:rFonts w:ascii="Cambria Math" w:hAnsi="Cambria Math"/>
+              </w:rPr>
+              <m:t>h</m:t>
+            </m:r>
+          </m:e>
+          <m:sub>
+            <m:r>
+              <w:rPr>
+                <w:rFonts w:ascii="Cambria Math" w:hAnsi="Cambria Math"/>
+              </w:rPr>
+              <m:t>backcore</m:t>
+            </m:r>
+          </m:sub>
+        </m:sSub>
+        <m:r>
+          <w:rPr>
+            <w:rFonts w:ascii="Cambria Math" w:hAnsi="Cambria Math"/>
+          </w:rPr>
+          <m:t>=</m:t>
+        </m:r>
+        <m:f>
+          <m:fPr>
+            <m:ctrlPr>
+              <w:rPr>
+                <w:rFonts w:ascii="Cambria Math" w:hAnsi="Cambria Math"/>
+                <w:i/>
+              </w:rPr>
+            </m:ctrlPr>
+          </m:fPr>
+          <m:num>
+            <m:r>
+              <w:rPr>
+                <w:rFonts w:ascii="Cambria Math" w:hAnsi="Cambria Math"/>
+              </w:rPr>
+              <m:t>0.5*</m:t>
+            </m:r>
+            <m:sSub>
+              <m:sSubPr>
+                <m:ctrlPr>
+                  <w:rPr>
+                    <w:rFonts w:ascii="Cambria Math" w:hAnsi="Cambria Math"/>
+                    <w:i/>
+                  </w:rPr>
+                </m:ctrlPr>
+              </m:sSubPr>
+              <m:e>
+                <m:r>
+                  <w:rPr>
+                    <w:rFonts w:ascii="Cambria Math" w:hAnsi="Cambria Math"/>
+                  </w:rPr>
+                  <m:t>B</m:t>
+                </m:r>
+              </m:e>
+              <m:sub>
+                <m:r>
+                  <w:rPr>
+                    <w:rFonts w:ascii="Cambria Math" w:hAnsi="Cambria Math"/>
+                  </w:rPr>
+                  <m:t>m</m:t>
+                </m:r>
+              </m:sub>
+            </m:sSub>
+            <m:r>
+              <w:rPr>
+                <w:rFonts w:ascii="Cambria Math" w:hAnsi="Cambria Math"/>
+              </w:rPr>
+              <m:t>*</m:t>
+            </m:r>
+            <m:sSub>
+              <m:sSubPr>
+                <m:ctrlPr>
+                  <w:rPr>
+                    <w:rFonts w:ascii="Cambria Math" w:hAnsi="Cambria Math"/>
+                    <w:i/>
+                  </w:rPr>
+                </m:ctrlPr>
+              </m:sSubPr>
+              <m:e>
+                <m:r>
+                  <w:rPr>
+                    <w:rFonts w:ascii="Cambria Math" w:hAnsi="Cambria Math"/>
+                  </w:rPr>
+                  <m:t>A</m:t>
+                </m:r>
+              </m:e>
+              <m:sub>
+                <m:r>
+                  <w:rPr>
+                    <w:rFonts w:ascii="Cambria Math" w:hAnsi="Cambria Math"/>
+                  </w:rPr>
+                  <m:t>magnet</m:t>
+                </m:r>
+              </m:sub>
+            </m:sSub>
+          </m:num>
+          <m:den>
+            <m:sSub>
+              <m:sSubPr>
+                <m:ctrlPr>
+                  <w:rPr>
+                    <w:rFonts w:ascii="Cambria Math" w:hAnsi="Cambria Math"/>
+                    <w:i/>
+                  </w:rPr>
+                </m:ctrlPr>
+              </m:sSubPr>
+              <m:e>
+                <m:r>
+                  <w:rPr>
+                    <w:rFonts w:ascii="Cambria Math" w:hAnsi="Cambria Math"/>
+                  </w:rPr>
+                  <m:t>k</m:t>
+                </m:r>
+              </m:e>
+              <m:sub>
+                <m:r>
+                  <w:rPr>
+                    <w:rFonts w:ascii="Cambria Math" w:hAnsi="Cambria Math"/>
+                  </w:rPr>
+                  <m:t>stacking</m:t>
+                </m:r>
+              </m:sub>
+            </m:sSub>
+            <m:sSub>
+              <m:sSubPr>
+                <m:ctrlPr>
+                  <w:rPr>
+                    <w:rFonts w:ascii="Cambria Math" w:hAnsi="Cambria Math"/>
+                    <w:i/>
+                  </w:rPr>
+                </m:ctrlPr>
+              </m:sSubPr>
+              <m:e>
+                <m:r>
+                  <w:rPr>
+                    <w:rFonts w:ascii="Cambria Math" w:hAnsi="Cambria Math"/>
+                  </w:rPr>
+                  <m:t>L</m:t>
+                </m:r>
+              </m:e>
+              <m:sub>
+                <m:r>
+                  <w:rPr>
+                    <w:rFonts w:ascii="Cambria Math" w:hAnsi="Cambria Math"/>
+                  </w:rPr>
+                  <m:t>axial</m:t>
+                </m:r>
+              </m:sub>
+            </m:sSub>
+            <m:sSub>
+              <m:sSubPr>
+                <m:ctrlPr>
+                  <w:rPr>
+                    <w:rFonts w:ascii="Cambria Math" w:hAnsi="Cambria Math"/>
+                    <w:i/>
+                  </w:rPr>
+                </m:ctrlPr>
+              </m:sSubPr>
+              <m:e>
+                <m:r>
+                  <w:rPr>
+                    <w:rFonts w:ascii="Cambria Math" w:hAnsi="Cambria Math"/>
+                  </w:rPr>
+                  <m:t>B</m:t>
+                </m:r>
+              </m:e>
+              <m:sub>
+                <m:r>
+                  <w:rPr>
+                    <w:rFonts w:ascii="Cambria Math" w:hAnsi="Cambria Math"/>
+                  </w:rPr>
+                  <m:t>backcore</m:t>
+                </m:r>
+              </m:sub>
+            </m:sSub>
+          </m:den>
+        </m:f>
+        <m:r>
+          <w:rPr>
+            <w:rFonts w:ascii="Cambria Math" w:hAnsi="Cambria Math"/>
+          </w:rPr>
+          <m:t>=</m:t>
+        </m:r>
+        <m:f>
+          <m:fPr>
+            <m:ctrlPr>
+              <w:rPr>
+                <w:rFonts w:ascii="Cambria Math" w:hAnsi="Cambria Math"/>
+                <w:i/>
+              </w:rPr>
+            </m:ctrlPr>
+          </m:fPr>
+          <m:num>
+            <m:r>
+              <w:rPr>
+                <w:rFonts w:ascii="Cambria Math" w:hAnsi="Cambria Math"/>
+              </w:rPr>
+              <m:t>0.5*1.014T*7.875*</m:t>
+            </m:r>
+            <m:sSup>
+              <m:sSupPr>
+                <m:ctrlPr>
+                  <w:rPr>
+                    <w:rFonts w:ascii="Cambria Math" w:hAnsi="Cambria Math"/>
+                    <w:i/>
+                  </w:rPr>
+                </m:ctrlPr>
+              </m:sSupPr>
+              <m:e>
+                <m:r>
+                  <w:rPr>
+                    <w:rFonts w:ascii="Cambria Math" w:hAnsi="Cambria Math"/>
+                  </w:rPr>
+                  <m:t>10</m:t>
+                </m:r>
+              </m:e>
+              <m:sup>
+                <m:r>
+                  <w:rPr>
+                    <w:rFonts w:ascii="Cambria Math" w:hAnsi="Cambria Math"/>
+                  </w:rPr>
+                  <m:t>-3</m:t>
+                </m:r>
+              </m:sup>
+            </m:sSup>
+            <m:sSup>
+              <m:sSupPr>
+                <m:ctrlPr>
+                  <w:rPr>
+                    <w:rFonts w:ascii="Cambria Math" w:hAnsi="Cambria Math"/>
+                    <w:i/>
+                  </w:rPr>
+                </m:ctrlPr>
+              </m:sSupPr>
+              <m:e>
+                <m:r>
+                  <w:rPr>
+                    <w:rFonts w:ascii="Cambria Math" w:hAnsi="Cambria Math"/>
+                  </w:rPr>
+                  <m:t>m</m:t>
+                </m:r>
+              </m:e>
+              <m:sup>
+                <m:r>
+                  <w:rPr>
+                    <w:rFonts w:ascii="Cambria Math" w:hAnsi="Cambria Math"/>
+                  </w:rPr>
+                  <m:t>2</m:t>
+                </m:r>
+              </m:sup>
+            </m:sSup>
+          </m:num>
+          <m:den>
+            <m:r>
+              <w:rPr>
+                <w:rFonts w:ascii="Cambria Math" w:hAnsi="Cambria Math"/>
+              </w:rPr>
+              <m:t>0.95*0.1m*1.5T</m:t>
+            </m:r>
+          </m:den>
+        </m:f>
+        <m:r>
+          <w:rPr>
+            <w:rFonts w:ascii="Cambria Math" w:hAnsi="Cambria Math"/>
+          </w:rPr>
+          <m:t>= 28 mm</m:t>
+        </m:r>
+      </m:oMath>
+      <w:r>
+        <w:rPr>
+          <w:rFonts w:eastAsiaTheme="minorEastAsia"/>
+        </w:rPr>
+        <w:t xml:space="preserve"> </w:t>
+      </w:r>
+      <w:r>
+        <w:rPr>
+          <w:rFonts w:eastAsiaTheme="minorEastAsia"/>
+        </w:rPr>
+        <w:tab/>
+      </w:r>
+      <w:r>
+        <w:rPr>
+          <w:rFonts w:eastAsiaTheme="minorEastAsia"/>
+        </w:rPr>
+        <w:tab/>
+      </w:r>
+      <w:r>
+        <w:rPr>
+          <w:rFonts w:eastAsiaTheme="minorEastAsia"/>
+        </w:rPr>
+        <w:tab/>
+        <w:t>(21)</w:t>
+      </w:r>
+    </w:p>
+    <w:p/>
+    <w:p>
+      <w:pPr>
+        <w:pStyle w:val="Balk2"/>
+      </w:pPr>
+      <w:bookmarkStart w:id="8" w:name="_Toc39344756"/>
+      <w:r>
+        <w:t>E</w:t>
+      </w:r>
+      <w:r>
+        <w:t>lectric loading</w:t>
+      </w:r>
+      <w:r>
+        <w:t xml:space="preserve"> calculation</w:t>
+      </w:r>
+      <w:bookmarkEnd w:id="8"/>
+    </w:p>
+    <w:p>
+      <w:r>
+        <w:t>Electric loading of the machine can be calculated as,</w:t>
+      </w:r>
+    </w:p>
+    <w:p>
+      <w:pPr>
+        <w:ind w:firstLine="0"/>
+        <w:jc w:val="right"/>
+        <w:rPr>
+          <w:rFonts w:eastAsiaTheme="minorEastAsia"/>
+        </w:rPr>
+      </w:pPr>
+      <m:oMath>
+        <m:acc>
+          <m:accPr>
+            <m:chr m:val="̅"/>
+            <m:ctrlPr>
+              <w:rPr>
+                <w:rFonts w:ascii="Cambria Math" w:hAnsi="Cambria Math"/>
+                <w:i/>
+              </w:rPr>
+            </m:ctrlPr>
+          </m:accPr>
+          <m:e>
+            <m:r>
+              <w:rPr>
+                <w:rFonts w:ascii="Cambria Math" w:hAnsi="Cambria Math"/>
+              </w:rPr>
+              <m:t>A</m:t>
+            </m:r>
+          </m:e>
+        </m:acc>
+        <m:r>
+          <w:rPr>
+            <w:rFonts w:ascii="Cambria Math" w:hAnsi="Cambria Math"/>
+          </w:rPr>
+          <m:t>=</m:t>
+        </m:r>
+        <m:f>
+          <m:fPr>
+            <m:ctrlPr>
+              <w:rPr>
+                <w:rFonts w:ascii="Cambria Math" w:hAnsi="Cambria Math"/>
+                <w:i/>
+              </w:rPr>
+            </m:ctrlPr>
+          </m:fPr>
+          <m:num>
+            <m:sSub>
+              <m:sSubPr>
+                <m:ctrlPr>
+                  <w:rPr>
+                    <w:rFonts w:ascii="Cambria Math" w:hAnsi="Cambria Math"/>
+                    <w:i/>
+                  </w:rPr>
+                </m:ctrlPr>
+              </m:sSubPr>
+              <m:e>
+                <m:r>
+                  <w:rPr>
+                    <w:rFonts w:ascii="Cambria Math" w:hAnsi="Cambria Math"/>
+                  </w:rPr>
+                  <m:t>N</m:t>
+                </m:r>
+              </m:e>
+              <m:sub>
+                <m:r>
+                  <w:rPr>
+                    <w:rFonts w:ascii="Cambria Math" w:hAnsi="Cambria Math"/>
+                  </w:rPr>
+                  <m:t>turn,slot</m:t>
+                </m:r>
+              </m:sub>
+            </m:sSub>
+            <m:r>
+              <w:rPr>
+                <w:rFonts w:ascii="Cambria Math" w:hAnsi="Cambria Math"/>
+              </w:rPr>
+              <m:t>*</m:t>
+            </m:r>
+            <m:r>
+              <w:rPr>
+                <w:rFonts w:ascii="Cambria Math" w:hAnsi="Cambria Math"/>
+              </w:rPr>
+              <m:t>I</m:t>
+            </m:r>
+            <m:r>
+              <w:rPr>
+                <w:rFonts w:ascii="Cambria Math" w:hAnsi="Cambria Math"/>
+              </w:rPr>
+              <m:t>*</m:t>
+            </m:r>
+            <m:r>
+              <w:rPr>
+                <w:rFonts w:ascii="Cambria Math" w:hAnsi="Cambria Math"/>
+              </w:rPr>
+              <m:t>Q</m:t>
+            </m:r>
+          </m:num>
+          <m:den>
+            <m:r>
+              <w:rPr>
+                <w:rFonts w:ascii="Cambria Math" w:hAnsi="Cambria Math"/>
+              </w:rPr>
+              <m:t>π</m:t>
+            </m:r>
+            <m:sSub>
+              <m:sSubPr>
+                <m:ctrlPr>
+                  <w:rPr>
+                    <w:rFonts w:ascii="Cambria Math" w:hAnsi="Cambria Math"/>
+                    <w:i/>
+                  </w:rPr>
+                </m:ctrlPr>
+              </m:sSubPr>
+              <m:e>
+                <m:r>
+                  <w:rPr>
+                    <w:rFonts w:ascii="Cambria Math" w:hAnsi="Cambria Math"/>
+                  </w:rPr>
+                  <m:t>D</m:t>
+                </m:r>
+              </m:e>
+              <m:sub>
+                <m:r>
+                  <w:rPr>
+                    <w:rFonts w:ascii="Cambria Math" w:hAnsi="Cambria Math"/>
+                  </w:rPr>
+                  <m:t>i</m:t>
+                </m:r>
+              </m:sub>
+            </m:sSub>
+          </m:den>
+        </m:f>
+      </m:oMath>
+      <w:r>
+        <w:rPr>
+          <w:rFonts w:eastAsiaTheme="minorEastAsia"/>
+        </w:rPr>
+        <w:t xml:space="preserve"> </w:t>
+      </w:r>
+      <w:r>
+        <w:rPr>
+          <w:rFonts w:eastAsiaTheme="minorEastAsia"/>
+        </w:rPr>
+        <w:tab/>
+      </w:r>
+      <w:r>
+        <w:rPr>
+          <w:rFonts w:eastAsiaTheme="minorEastAsia"/>
+        </w:rPr>
+        <w:tab/>
+      </w:r>
+      <w:r>
+        <w:rPr>
+          <w:rFonts w:eastAsiaTheme="minorEastAsia"/>
+        </w:rPr>
+        <w:tab/>
+      </w:r>
+      <w:r>
+        <w:rPr>
+          <w:rFonts w:eastAsiaTheme="minorEastAsia"/>
+        </w:rPr>
+        <w:tab/>
+      </w:r>
+      <w:r>
+        <w:rPr>
+          <w:rFonts w:eastAsiaTheme="minorEastAsia"/>
+        </w:rPr>
+        <w:tab/>
+      </w:r>
+      <w:r>
+        <w:rPr>
+          <w:rFonts w:eastAsiaTheme="minorEastAsia"/>
+        </w:rPr>
+        <w:tab/>
+        <w:t>(22)</w:t>
+      </w:r>
+    </w:p>
+    <w:p>
+      <w:pPr>
+        <w:ind w:firstLine="0"/>
+        <w:rPr>
+          <w:rFonts w:eastAsiaTheme="minorEastAsia"/>
+        </w:rPr>
+      </w:pPr>
+      <w:r>
+        <w:rPr>
+          <w:rFonts w:eastAsiaTheme="minorEastAsia"/>
+        </w:rPr>
+        <w:t>w</w:t>
+      </w:r>
+      <w:r>
+        <w:rPr>
+          <w:rFonts w:eastAsiaTheme="minorEastAsia"/>
+        </w:rPr>
+        <w:t>here,</w:t>
+      </w:r>
+      <w:r>
+        <w:rPr>
+          <w:rFonts w:eastAsiaTheme="minorEastAsia"/>
+        </w:rPr>
+        <w:tab/>
+      </w:r>
+      <w:r>
+        <w:rPr>
+          <w:rFonts w:eastAsiaTheme="minorEastAsia"/>
+        </w:rPr>
+        <w:t xml:space="preserve"> </w:t>
+      </w:r>
+      <m:oMath>
+        <m:sSub>
+          <m:sSubPr>
+            <m:ctrlPr>
+              <w:rPr>
+                <w:rFonts w:ascii="Cambria Math" w:hAnsi="Cambria Math"/>
+                <w:i/>
+              </w:rPr>
+            </m:ctrlPr>
+          </m:sSubPr>
+          <m:e>
+            <m:r>
+              <w:rPr>
+                <w:rFonts w:ascii="Cambria Math" w:hAnsi="Cambria Math"/>
+              </w:rPr>
+              <m:t>N</m:t>
+            </m:r>
+          </m:e>
+          <m:sub>
+            <m:r>
+              <w:rPr>
+                <w:rFonts w:ascii="Cambria Math" w:hAnsi="Cambria Math"/>
+              </w:rPr>
+              <m:t>turn,slot</m:t>
+            </m:r>
+          </m:sub>
+        </m:sSub>
+      </m:oMath>
+      <w:r>
+        <w:rPr>
+          <w:rFonts w:eastAsiaTheme="minorEastAsia"/>
+        </w:rPr>
+        <w:t>: the number of coils per slot</w:t>
+      </w:r>
+    </w:p>
+    <w:p>
+      <w:pPr>
+        <w:ind w:firstLine="0"/>
+        <w:rPr>
+          <w:rFonts w:eastAsiaTheme="minorEastAsia"/>
+        </w:rPr>
+      </w:pPr>
+      <w:r>
+        <w:rPr>
+          <w:rFonts w:eastAsiaTheme="minorEastAsia"/>
+        </w:rPr>
+        <w:tab/>
+        <w:t>Di: stator slot inner diameter</w:t>
+      </w:r>
+    </w:p>
+    <w:p>
+      <w:pPr>
+        <w:ind w:firstLine="0"/>
+        <w:rPr>
+          <w:rFonts w:eastAsiaTheme="minorEastAsia"/>
+        </w:rPr>
+      </w:pPr>
+      <w:r>
+        <w:rPr>
+          <w:rFonts w:eastAsiaTheme="minorEastAsia"/>
+        </w:rPr>
+        <w:tab/>
+      </w:r>
+      <m:oMath>
+        <m:r>
+          <w:rPr>
+            <w:rFonts w:ascii="Cambria Math" w:hAnsi="Cambria Math"/>
+          </w:rPr>
+          <m:t>I</m:t>
+        </m:r>
+      </m:oMath>
+      <w:r>
+        <w:rPr>
+          <w:rFonts w:eastAsiaTheme="minorEastAsia"/>
+        </w:rPr>
+        <w:t>: rms coil current</w:t>
+      </w:r>
+    </w:p>
+    <w:p>
+      <w:pPr>
+        <w:ind w:firstLine="720"/>
+        <w:rPr>
+          <w:rFonts w:eastAsiaTheme="minorEastAsia"/>
+        </w:rPr>
+      </w:pPr>
+      <m:oMath>
+        <m:r>
+          <w:rPr>
+            <w:rFonts w:ascii="Cambria Math" w:hAnsi="Cambria Math"/>
+          </w:rPr>
+          <m:t>Q</m:t>
+        </m:r>
+      </m:oMath>
+      <w:r>
+        <w:rPr>
+          <w:rFonts w:eastAsiaTheme="minorEastAsia"/>
+        </w:rPr>
+        <w:t>: number of stator slots</w:t>
+      </w:r>
+    </w:p>
+    <w:p>
+      <w:pPr>
+        <w:ind w:firstLine="720"/>
+        <w:rPr>
+          <w:rFonts w:eastAsiaTheme="minorEastAsia"/>
+        </w:rPr>
+      </w:pPr>
+      <w:r>
+        <w:rPr>
+          <w:rFonts w:eastAsiaTheme="minorEastAsia"/>
+        </w:rPr>
+        <w:t>If we substitute the values of the parameters</w:t>
+      </w:r>
+      <w:r>
+        <w:rPr>
+          <w:rFonts w:eastAsiaTheme="minorEastAsia"/>
+        </w:rPr>
+        <w:t xml:space="preserve"> in the equation 22</w:t>
+      </w:r>
+      <w:r>
+        <w:rPr>
+          <w:rFonts w:eastAsiaTheme="minorEastAsia"/>
+        </w:rPr>
+        <w:t>, electric loading is found as,</w:t>
+      </w:r>
+    </w:p>
+    <w:p>
+      <w:pPr>
+        <w:ind w:firstLine="0"/>
+        <w:jc w:val="right"/>
+        <w:rPr>
+          <w:rFonts w:eastAsiaTheme="minorEastAsia"/>
+        </w:rPr>
+      </w:pPr>
+      <m:oMath>
+        <m:acc>
+          <m:accPr>
+            <m:chr m:val="̅"/>
+            <m:ctrlPr>
+              <w:rPr>
+                <w:rFonts w:ascii="Cambria Math" w:hAnsi="Cambria Math"/>
+                <w:i/>
+              </w:rPr>
+            </m:ctrlPr>
+          </m:accPr>
+          <m:e>
+            <m:r>
+              <w:rPr>
+                <w:rFonts w:ascii="Cambria Math" w:hAnsi="Cambria Math"/>
+              </w:rPr>
+              <m:t>A</m:t>
+            </m:r>
+          </m:e>
+        </m:acc>
+        <m:r>
+          <w:rPr>
+            <w:rFonts w:ascii="Cambria Math" w:hAnsi="Cambria Math"/>
+          </w:rPr>
+          <m:t>=</m:t>
+        </m:r>
+        <m:f>
+          <m:fPr>
+            <m:ctrlPr>
+              <w:rPr>
+                <w:rFonts w:ascii="Cambria Math" w:hAnsi="Cambria Math"/>
+                <w:i/>
+              </w:rPr>
+            </m:ctrlPr>
+          </m:fPr>
+          <m:num>
+            <m:r>
+              <w:rPr>
+                <w:rFonts w:ascii="Cambria Math" w:hAnsi="Cambria Math"/>
+              </w:rPr>
+              <m:t>239</m:t>
+            </m:r>
+            <m:r>
+              <w:rPr>
+                <w:rFonts w:ascii="Cambria Math" w:hAnsi="Cambria Math"/>
+              </w:rPr>
+              <m:t>*</m:t>
+            </m:r>
+            <m:r>
+              <w:rPr>
+                <w:rFonts w:ascii="Cambria Math" w:hAnsi="Cambria Math"/>
+              </w:rPr>
+              <m:t>2.5</m:t>
+            </m:r>
+            <m:r>
+              <w:rPr>
+                <w:rFonts w:ascii="Cambria Math" w:hAnsi="Cambria Math"/>
+              </w:rPr>
+              <m:t>*</m:t>
+            </m:r>
+            <m:r>
+              <w:rPr>
+                <w:rFonts w:ascii="Cambria Math" w:hAnsi="Cambria Math"/>
+              </w:rPr>
+              <m:t>36</m:t>
+            </m:r>
+          </m:num>
+          <m:den>
+            <m:r>
+              <w:rPr>
+                <w:rFonts w:ascii="Cambria Math" w:hAnsi="Cambria Math"/>
+              </w:rPr>
+              <m:t>π</m:t>
+            </m:r>
+            <m:r>
+              <w:rPr>
+                <w:rFonts w:ascii="Cambria Math" w:hAnsi="Cambria Math"/>
+              </w:rPr>
+              <m:t>*105</m:t>
+            </m:r>
+          </m:den>
+        </m:f>
+        <m:r>
+          <w:rPr>
+            <w:rFonts w:ascii="Cambria Math" w:eastAsiaTheme="minorEastAsia" w:hAnsi="Cambria Math"/>
+          </w:rPr>
+          <m:t>=65.21 (</m:t>
+        </m:r>
+        <m:f>
+          <m:fPr>
+            <m:ctrlPr>
+              <w:rPr>
+                <w:rFonts w:ascii="Cambria Math" w:hAnsi="Cambria Math"/>
+                <w:i/>
+              </w:rPr>
+            </m:ctrlPr>
+          </m:fPr>
+          <m:num>
+            <m:r>
+              <w:rPr>
+                <w:rFonts w:ascii="Cambria Math" w:hAnsi="Cambria Math"/>
+              </w:rPr>
+              <m:t>kA</m:t>
+            </m:r>
+            <m:ctrlPr>
+              <w:rPr>
+                <w:rFonts w:ascii="Cambria Math" w:eastAsiaTheme="minorEastAsia" w:hAnsi="Cambria Math"/>
+                <w:i/>
+              </w:rPr>
+            </m:ctrlPr>
+          </m:num>
+          <m:den>
+            <m:r>
+              <w:rPr>
+                <w:rFonts w:ascii="Cambria Math" w:hAnsi="Cambria Math"/>
+              </w:rPr>
+              <m:t>m</m:t>
+            </m:r>
+          </m:den>
+        </m:f>
+        <m:r>
+          <w:rPr>
+            <w:rFonts w:ascii="Cambria Math" w:hAnsi="Cambria Math"/>
+          </w:rPr>
+          <m:t>)</m:t>
+        </m:r>
+      </m:oMath>
+      <w:r>
+        <w:rPr>
+          <w:rFonts w:eastAsiaTheme="minorEastAsia"/>
+        </w:rPr>
+        <w:t xml:space="preserve"> </w:t>
+      </w:r>
+      <w:r>
+        <w:rPr>
+          <w:rFonts w:eastAsiaTheme="minorEastAsia"/>
+        </w:rPr>
+        <w:tab/>
+      </w:r>
+      <w:r>
+        <w:rPr>
+          <w:rFonts w:eastAsiaTheme="minorEastAsia"/>
+        </w:rPr>
+        <w:tab/>
+      </w:r>
+      <w:r>
+        <w:rPr>
+          <w:rFonts w:eastAsiaTheme="minorEastAsia"/>
+        </w:rPr>
+        <w:tab/>
+      </w:r>
+      <w:r>
+        <w:rPr>
+          <w:rFonts w:eastAsiaTheme="minorEastAsia"/>
+        </w:rPr>
+        <w:tab/>
+      </w:r>
+      <w:r>
+        <w:rPr>
+          <w:rFonts w:eastAsiaTheme="minorEastAsia"/>
+        </w:rPr>
+        <w:tab/>
+        <w:t>(23)</w:t>
+      </w:r>
+    </w:p>
+    <w:p>
+      <w:r>
+        <w:t>In the lecture, u</w:t>
+      </w:r>
+      <w:r>
+        <w:t xml:space="preserve">sual values of electrical loading for PMSM is presented as 35-65 kA/m. The value that </w:t>
+      </w:r>
+      <w:r>
+        <w:t xml:space="preserve">was </w:t>
+      </w:r>
+      <w:r>
+        <w:t>found</w:t>
+      </w:r>
+      <w:r>
+        <w:t xml:space="preserve"> in equation </w:t>
+      </w:r>
+      <w:r>
+        <w:t>23</w:t>
+      </w:r>
+      <w:r>
+        <w:t>.</w:t>
+      </w:r>
+      <w:r>
+        <w:t xml:space="preserve"> above is </w:t>
+      </w:r>
+      <w:r>
+        <w:t>literally the limit value for this</w:t>
+      </w:r>
+      <w:r>
+        <w:t xml:space="preserve"> range. </w:t>
+      </w:r>
+      <w:r>
+        <w:t>It can be said that this design has very good electric loading value.</w:t>
+      </w:r>
+    </w:p>
+    <w:p>
+      <w:pPr>
+        <w:pStyle w:val="Balk2"/>
+      </w:pPr>
+      <w:bookmarkStart w:id="9" w:name="_Toc39344757"/>
+      <w:r>
+        <w:t xml:space="preserve">Calculation of </w:t>
+      </w:r>
+      <w:r>
+        <w:t>force and tangential stress</w:t>
+      </w:r>
+      <w:bookmarkEnd w:id="9"/>
+    </w:p>
+    <w:p>
+      <w:pPr>
+        <w:ind w:firstLine="720"/>
+        <w:rPr>
+          <w:rFonts w:eastAsiaTheme="minorEastAsia"/>
+        </w:rPr>
+      </w:pPr>
+    </w:p>
+    <w:p>
+      <w:pPr>
+        <w:ind w:firstLine="0"/>
+        <w:rPr>
+          <w:rFonts w:eastAsiaTheme="minorEastAsia"/>
+        </w:rPr>
+      </w:pPr>
+    </w:p>
+    <w:p>
+      <w:pPr>
+        <w:ind w:firstLine="0"/>
+        <w:rPr>
+          <w:rFonts w:eastAsiaTheme="minorEastAsia"/>
+        </w:rPr>
+      </w:pPr>
     </w:p>
     <w:p>
       <w:pPr>
         <w:pStyle w:val="Balk1"/>
       </w:pPr>
-      <w:bookmarkStart w:id="4" w:name="_Toc39187574"/>
-      <w:r>
-        <w:t>Electrical Loading and Machine Sizing</w:t>
-      </w:r>
-      <w:bookmarkEnd w:id="4"/>
-    </w:p>
-    <w:p>
-      <w:pPr>
-        <w:pStyle w:val="Balk2"/>
-      </w:pPr>
-      <w:bookmarkStart w:id="5" w:name="_Toc39187575"/>
-      <w:r>
-        <w:t>20-pole and 24-slot Machine</w:t>
-      </w:r>
-      <w:bookmarkEnd w:id="5"/>
-    </w:p>
-    <w:p>
-      <w:pPr>
-        <w:pStyle w:val="Balk2"/>
-        <w:rPr>
-          <w:rFonts w:eastAsiaTheme="minorEastAsia"/>
-        </w:rPr>
-      </w:pPr>
-      <w:bookmarkStart w:id="6" w:name="_Toc39187576"/>
-      <w:r>
-        <w:t>20-pole and 30-slot Machine</w:t>
-      </w:r>
-      <w:bookmarkEnd w:id="6"/>
-    </w:p>
-    <w:p>
-      <w:pPr>
-        <w:pStyle w:val="Balk2"/>
-      </w:pPr>
-      <w:bookmarkStart w:id="7" w:name="_Toc39187577"/>
-      <w:r>
-        <w:t>Comment and comparison of machines:</w:t>
-      </w:r>
-      <w:bookmarkEnd w:id="7"/>
-    </w:p>
-    <w:p>
-      <w:pPr>
-        <w:pStyle w:val="Balk1"/>
-      </w:pPr>
-      <w:bookmarkStart w:id="8" w:name="_Toc39187578"/>
+      <w:bookmarkStart w:id="10" w:name="_Toc39344758"/>
       <w:r>
         <w:t>Comparison and Optimization</w:t>
       </w:r>
-      <w:bookmarkEnd w:id="8"/>
+      <w:bookmarkEnd w:id="10"/>
     </w:p>
     <w:p>
       <w:pPr>
@@ -5773,7 +9016,7 @@
 </file>
 
 <file path=customXml/itemProps1.xml><?xml version="1.0" encoding="utf-8"?>
-<ds:datastoreItem xmlns:ds="http://schemas.openxmlformats.org/officeDocument/2006/customXml" ds:itemID="{8E3E9DE5-07DA-4138-B7E8-ABA08EBAFF43}">
+<ds:datastoreItem xmlns:ds="http://schemas.openxmlformats.org/officeDocument/2006/customXml" ds:itemID="{EB35EFA1-537A-410B-892D-BB21D9584562}">
   <ds:schemaRefs>
     <ds:schemaRef ds:uri="http://schemas.openxmlformats.org/officeDocument/2006/bibliography"/>
   </ds:schemaRefs>

</xml_diff>

<commit_message>
Part 2 is finished.
tangential stress, torque, power are calculated.
</commit_message>
<xml_diff>
--- a/Project3/Report.docx
+++ b/Project3/Report.docx
@@ -491,7 +491,7 @@
         <w:t>Raşit GÖKMEN - 2339760</w:t>
       </w:r>
     </w:p>
-    <w:bookmarkStart w:id="0" w:name="_Toc39344749" w:displacedByCustomXml="next"/>
+    <w:bookmarkStart w:id="0" w:name="_Toc39346892" w:displacedByCustomXml="next"/>
     <w:sdt>
       <w:sdtPr>
         <w:rPr>
@@ -539,7 +539,7 @@
           <w:r>
             <w:fldChar w:fldCharType="separate"/>
           </w:r>
-          <w:hyperlink w:anchor="_Toc39344749" w:history="1">
+          <w:hyperlink w:anchor="_Toc39346892" w:history="1">
             <w:r>
               <w:rPr>
                 <w:rStyle w:val="Kpr"/>
@@ -581,7 +581,7 @@
                 <w:noProof/>
                 <w:webHidden/>
               </w:rPr>
-              <w:instrText xml:space="preserve"> PAGEREF _Toc39344749 \h </w:instrText>
+              <w:instrText xml:space="preserve"> PAGEREF _Toc39346892 \h </w:instrText>
             </w:r>
             <w:r>
               <w:rPr>
@@ -621,7 +621,7 @@
               <w:lang w:val="tr-TR" w:eastAsia="tr-TR"/>
             </w:rPr>
           </w:pPr>
-          <w:hyperlink w:anchor="_Toc39344750" w:history="1">
+          <w:hyperlink w:anchor="_Toc39346893" w:history="1">
             <w:r>
               <w:rPr>
                 <w:rStyle w:val="Kpr"/>
@@ -663,7 +663,7 @@
                 <w:noProof/>
                 <w:webHidden/>
               </w:rPr>
-              <w:instrText xml:space="preserve"> PAGEREF _Toc39344750 \h </w:instrText>
+              <w:instrText xml:space="preserve"> PAGEREF _Toc39346893 \h </w:instrText>
             </w:r>
             <w:r>
               <w:rPr>
@@ -703,7 +703,7 @@
               <w:lang w:val="tr-TR" w:eastAsia="tr-TR"/>
             </w:rPr>
           </w:pPr>
-          <w:hyperlink w:anchor="_Toc39344751" w:history="1">
+          <w:hyperlink w:anchor="_Toc39346894" w:history="1">
             <w:r>
               <w:rPr>
                 <w:rStyle w:val="Kpr"/>
@@ -745,7 +745,7 @@
                 <w:noProof/>
                 <w:webHidden/>
               </w:rPr>
-              <w:instrText xml:space="preserve"> PAGEREF _Toc39344751 \h </w:instrText>
+              <w:instrText xml:space="preserve"> PAGEREF _Toc39346894 \h </w:instrText>
             </w:r>
             <w:r>
               <w:rPr>
@@ -785,7 +785,7 @@
               <w:lang w:val="tr-TR" w:eastAsia="tr-TR"/>
             </w:rPr>
           </w:pPr>
-          <w:hyperlink w:anchor="_Toc39344752" w:history="1">
+          <w:hyperlink w:anchor="_Toc39346895" w:history="1">
             <w:r>
               <w:rPr>
                 <w:rStyle w:val="Kpr"/>
@@ -827,7 +827,7 @@
                 <w:noProof/>
                 <w:webHidden/>
               </w:rPr>
-              <w:instrText xml:space="preserve"> PAGEREF _Toc39344752 \h </w:instrText>
+              <w:instrText xml:space="preserve"> PAGEREF _Toc39346895 \h </w:instrText>
             </w:r>
             <w:r>
               <w:rPr>
@@ -871,7 +871,7 @@
               <w:lang w:val="tr-TR" w:eastAsia="tr-TR"/>
             </w:rPr>
           </w:pPr>
-          <w:hyperlink w:anchor="_Toc39344753" w:history="1">
+          <w:hyperlink w:anchor="_Toc39346896" w:history="1">
             <w:r>
               <w:rPr>
                 <w:rStyle w:val="Kpr"/>
@@ -913,7 +913,7 @@
                 <w:noProof/>
                 <w:webHidden/>
               </w:rPr>
-              <w:instrText xml:space="preserve"> PAGEREF _Toc39344753 \h </w:instrText>
+              <w:instrText xml:space="preserve"> PAGEREF _Toc39346896 \h </w:instrText>
             </w:r>
             <w:r>
               <w:rPr>
@@ -957,7 +957,7 @@
               <w:lang w:val="tr-TR" w:eastAsia="tr-TR"/>
             </w:rPr>
           </w:pPr>
-          <w:hyperlink w:anchor="_Toc39344754" w:history="1">
+          <w:hyperlink w:anchor="_Toc39346897" w:history="1">
             <w:r>
               <w:rPr>
                 <w:rStyle w:val="Kpr"/>
@@ -999,7 +999,7 @@
                 <w:noProof/>
                 <w:webHidden/>
               </w:rPr>
-              <w:instrText xml:space="preserve"> PAGEREF _Toc39344754 \h </w:instrText>
+              <w:instrText xml:space="preserve"> PAGEREF _Toc39346897 \h </w:instrText>
             </w:r>
             <w:r>
               <w:rPr>
@@ -1043,7 +1043,7 @@
               <w:lang w:val="tr-TR" w:eastAsia="tr-TR"/>
             </w:rPr>
           </w:pPr>
-          <w:hyperlink w:anchor="_Toc39344755" w:history="1">
+          <w:hyperlink w:anchor="_Toc39346898" w:history="1">
             <w:r>
               <w:rPr>
                 <w:rStyle w:val="Kpr"/>
@@ -1085,7 +1085,7 @@
                 <w:noProof/>
                 <w:webHidden/>
               </w:rPr>
-              <w:instrText xml:space="preserve"> PAGEREF _Toc39344755 \h </w:instrText>
+              <w:instrText xml:space="preserve"> PAGEREF _Toc39346898 \h </w:instrText>
             </w:r>
             <w:r>
               <w:rPr>
@@ -1129,7 +1129,7 @@
               <w:lang w:val="tr-TR" w:eastAsia="tr-TR"/>
             </w:rPr>
           </w:pPr>
-          <w:hyperlink w:anchor="_Toc39344756" w:history="1">
+          <w:hyperlink w:anchor="_Toc39346899" w:history="1">
             <w:r>
               <w:rPr>
                 <w:rStyle w:val="Kpr"/>
@@ -1171,7 +1171,7 @@
                 <w:noProof/>
                 <w:webHidden/>
               </w:rPr>
-              <w:instrText xml:space="preserve"> PAGEREF _Toc39344756 \h </w:instrText>
+              <w:instrText xml:space="preserve"> PAGEREF _Toc39346899 \h </w:instrText>
             </w:r>
             <w:r>
               <w:rPr>
@@ -1215,7 +1215,7 @@
               <w:lang w:val="tr-TR" w:eastAsia="tr-TR"/>
             </w:rPr>
           </w:pPr>
-          <w:hyperlink w:anchor="_Toc39344757" w:history="1">
+          <w:hyperlink w:anchor="_Toc39346900" w:history="1">
             <w:r>
               <w:rPr>
                 <w:rStyle w:val="Kpr"/>
@@ -1257,7 +1257,93 @@
                 <w:noProof/>
                 <w:webHidden/>
               </w:rPr>
-              <w:instrText xml:space="preserve"> PAGEREF _Toc39344757 \h </w:instrText>
+              <w:instrText xml:space="preserve"> PAGEREF _Toc39346900 \h </w:instrText>
+            </w:r>
+            <w:r>
+              <w:rPr>
+                <w:noProof/>
+                <w:webHidden/>
+              </w:rPr>
+            </w:r>
+            <w:r>
+              <w:rPr>
+                <w:noProof/>
+                <w:webHidden/>
+              </w:rPr>
+              <w:fldChar w:fldCharType="separate"/>
+            </w:r>
+            <w:r>
+              <w:rPr>
+                <w:noProof/>
+                <w:webHidden/>
+              </w:rPr>
+              <w:t>8</w:t>
+            </w:r>
+            <w:r>
+              <w:rPr>
+                <w:noProof/>
+                <w:webHidden/>
+              </w:rPr>
+              <w:fldChar w:fldCharType="end"/>
+            </w:r>
+          </w:hyperlink>
+        </w:p>
+        <w:p>
+          <w:pPr>
+            <w:pStyle w:val="T2"/>
+            <w:tabs>
+              <w:tab w:val="left" w:pos="1320"/>
+              <w:tab w:val="right" w:leader="dot" w:pos="10070"/>
+            </w:tabs>
+            <w:rPr>
+              <w:rFonts w:eastAsiaTheme="minorEastAsia"/>
+              <w:noProof/>
+              <w:lang w:val="tr-TR" w:eastAsia="tr-TR"/>
+            </w:rPr>
+          </w:pPr>
+          <w:hyperlink w:anchor="_Toc39346901" w:history="1">
+            <w:r>
+              <w:rPr>
+                <w:rStyle w:val="Kpr"/>
+                <w:noProof/>
+              </w:rPr>
+              <w:t>4.6.</w:t>
+            </w:r>
+            <w:r>
+              <w:rPr>
+                <w:rFonts w:eastAsiaTheme="minorEastAsia"/>
+                <w:noProof/>
+                <w:lang w:val="tr-TR" w:eastAsia="tr-TR"/>
+              </w:rPr>
+              <w:tab/>
+            </w:r>
+            <w:r>
+              <w:rPr>
+                <w:rStyle w:val="Kpr"/>
+                <w:noProof/>
+              </w:rPr>
+              <w:t>Calculation of output power of the machine</w:t>
+            </w:r>
+            <w:r>
+              <w:rPr>
+                <w:noProof/>
+                <w:webHidden/>
+              </w:rPr>
+              <w:tab/>
+            </w:r>
+            <w:r>
+              <w:rPr>
+                <w:noProof/>
+                <w:webHidden/>
+              </w:rPr>
+              <w:fldChar w:fldCharType="begin"/>
+            </w:r>
+            <w:r>
+              <w:rPr>
+                <w:noProof/>
+                <w:webHidden/>
+              </w:rPr>
+              <w:instrText xml:space="preserve"> PAGEREF _Toc39346901 \h </w:instrText>
             </w:r>
             <w:r>
               <w:rPr>
@@ -1297,7 +1383,7 @@
               <w:lang w:val="tr-TR" w:eastAsia="tr-TR"/>
             </w:rPr>
           </w:pPr>
-          <w:hyperlink w:anchor="_Toc39344758" w:history="1">
+          <w:hyperlink w:anchor="_Toc39346902" w:history="1">
             <w:r>
               <w:rPr>
                 <w:rStyle w:val="Kpr"/>
@@ -1339,7 +1425,7 @@
                 <w:noProof/>
                 <w:webHidden/>
               </w:rPr>
-              <w:instrText xml:space="preserve"> PAGEREF _Toc39344758 \h </w:instrText>
+              <w:instrText xml:space="preserve"> PAGEREF _Toc39346902 \h </w:instrText>
             </w:r>
             <w:r>
               <w:rPr>
@@ -1359,7 +1445,7 @@
                 <w:noProof/>
                 <w:webHidden/>
               </w:rPr>
-              <w:t>8</w:t>
+              <w:t>9</w:t>
             </w:r>
             <w:r>
               <w:rPr>
@@ -1389,7 +1475,7 @@
       <w:pPr>
         <w:pStyle w:val="Balk1"/>
       </w:pPr>
-      <w:bookmarkStart w:id="1" w:name="_Toc39344750"/>
+      <w:bookmarkStart w:id="1" w:name="_Toc39346893"/>
       <w:r>
         <w:lastRenderedPageBreak/>
         <w:t>Introduction</w:t>
@@ -1470,7 +1556,7 @@
       <w:pPr>
         <w:pStyle w:val="Balk1"/>
       </w:pPr>
-      <w:bookmarkStart w:id="3" w:name="_Toc39344751"/>
+      <w:bookmarkStart w:id="3" w:name="_Toc39346894"/>
       <w:r>
         <w:t>Magnetic Loading</w:t>
       </w:r>
@@ -4226,7 +4312,7 @@
       <w:pPr>
         <w:pStyle w:val="Balk1"/>
       </w:pPr>
-      <w:bookmarkStart w:id="4" w:name="_Toc39344752"/>
+      <w:bookmarkStart w:id="4" w:name="_Toc39346895"/>
       <w:r>
         <w:t>Electrical Loading and Machine Sizing</w:t>
       </w:r>
@@ -4236,7 +4322,7 @@
       <w:pPr>
         <w:pStyle w:val="Balk2"/>
       </w:pPr>
-      <w:bookmarkStart w:id="5" w:name="_Toc39344753"/>
+      <w:bookmarkStart w:id="5" w:name="_Toc39346896"/>
       <w:r>
         <w:t>Selecting number of slots</w:t>
       </w:r>
@@ -4455,19 +4541,7 @@
               <w:rPr>
                 <w:rFonts w:ascii="Cambria Math" w:hAnsi="Cambria Math"/>
               </w:rPr>
-              <m:t xml:space="preserve">slot </m:t>
-            </m:r>
-            <m:r>
-              <w:rPr>
-                <w:rFonts w:ascii="Cambria Math" w:hAnsi="Cambria Math"/>
-              </w:rPr>
-              <m:t>width ratio</m:t>
-            </m:r>
-            <m:r>
-              <w:rPr>
-                <w:rFonts w:ascii="Cambria Math" w:hAnsi="Cambria Math"/>
-              </w:rPr>
-              <m:t>*Stator circumference</m:t>
+              <m:t>slot width ratio*Stator circumference</m:t>
             </m:r>
           </m:num>
           <m:den>
@@ -4501,19 +4575,7 @@
               <w:rPr>
                 <w:rFonts w:ascii="Cambria Math" w:hAnsi="Cambria Math"/>
               </w:rPr>
-              <m:t>0.5*6</m:t>
-            </m:r>
-            <m:r>
-              <w:rPr>
-                <w:rFonts w:ascii="Cambria Math" w:hAnsi="Cambria Math"/>
-              </w:rPr>
-              <m:t>60</m:t>
-            </m:r>
-            <m:r>
-              <w:rPr>
-                <w:rFonts w:ascii="Cambria Math" w:hAnsi="Cambria Math"/>
-              </w:rPr>
-              <m:t>mm</m:t>
+              <m:t>0.5*660mm</m:t>
             </m:r>
           </m:num>
           <m:den>
@@ -4616,13 +4678,7 @@
           <w:rPr>
             <w:rFonts w:ascii="Cambria Math" w:eastAsiaTheme="minorEastAsia" w:hAnsi="Cambria Math"/>
           </w:rPr>
-          <m:t>2*π*</m:t>
-        </m:r>
-        <m:r>
-          <w:rPr>
-            <w:rFonts w:ascii="Cambria Math" w:eastAsiaTheme="minorEastAsia" w:hAnsi="Cambria Math"/>
-          </w:rPr>
-          <m:t>Inner stator slot diamater(105mm)</m:t>
+          <m:t>2*π*Inner stator slot diamater(105mm)</m:t>
         </m:r>
       </m:oMath>
     </w:p>
@@ -4717,7 +4773,7 @@
       <w:pPr>
         <w:pStyle w:val="Balk2"/>
       </w:pPr>
-      <w:bookmarkStart w:id="6" w:name="_Toc39344754"/>
+      <w:bookmarkStart w:id="6" w:name="_Toc39346897"/>
       <w:r>
         <w:t>Selection of suitable wire cable</w:t>
       </w:r>
@@ -4978,7 +5034,7 @@
       <w:pPr>
         <w:pStyle w:val="Balk2"/>
       </w:pPr>
-      <w:bookmarkStart w:id="7" w:name="_Toc39344755"/>
+      <w:bookmarkStart w:id="7" w:name="_Toc39346898"/>
       <w:r>
         <w:lastRenderedPageBreak/>
         <w:t xml:space="preserve">Calculation </w:t>
@@ -6816,7 +6872,7 @@
       <w:pPr>
         <w:pStyle w:val="Balk2"/>
       </w:pPr>
-      <w:bookmarkStart w:id="8" w:name="_Toc39344756"/>
+      <w:bookmarkStart w:id="8" w:name="_Toc39346899"/>
       <w:r>
         <w:t>E</w:t>
       </w:r>
@@ -6907,25 +6963,7 @@
               <w:rPr>
                 <w:rFonts w:ascii="Cambria Math" w:hAnsi="Cambria Math"/>
               </w:rPr>
-              <m:t>*</m:t>
-            </m:r>
-            <m:r>
-              <w:rPr>
-                <w:rFonts w:ascii="Cambria Math" w:hAnsi="Cambria Math"/>
-              </w:rPr>
-              <m:t>I</m:t>
-            </m:r>
-            <m:r>
-              <w:rPr>
-                <w:rFonts w:ascii="Cambria Math" w:hAnsi="Cambria Math"/>
-              </w:rPr>
-              <m:t>*</m:t>
-            </m:r>
-            <m:r>
-              <w:rPr>
-                <w:rFonts w:ascii="Cambria Math" w:hAnsi="Cambria Math"/>
-              </w:rPr>
-              <m:t>Q</m:t>
+              <m:t>*I*Q</m:t>
             </m:r>
           </m:num>
           <m:den>
@@ -7213,31 +7251,7 @@
               <w:rPr>
                 <w:rFonts w:ascii="Cambria Math" w:hAnsi="Cambria Math"/>
               </w:rPr>
-              <m:t>239</m:t>
-            </m:r>
-            <m:r>
-              <w:rPr>
-                <w:rFonts w:ascii="Cambria Math" w:hAnsi="Cambria Math"/>
-              </w:rPr>
-              <m:t>*</m:t>
-            </m:r>
-            <m:r>
-              <w:rPr>
-                <w:rFonts w:ascii="Cambria Math" w:hAnsi="Cambria Math"/>
-              </w:rPr>
-              <m:t>2.5</m:t>
-            </m:r>
-            <m:r>
-              <w:rPr>
-                <w:rFonts w:ascii="Cambria Math" w:hAnsi="Cambria Math"/>
-              </w:rPr>
-              <m:t>*</m:t>
-            </m:r>
-            <m:r>
-              <w:rPr>
-                <w:rFonts w:ascii="Cambria Math" w:hAnsi="Cambria Math"/>
-              </w:rPr>
-              <m:t>36</m:t>
+              <m:t>239*2.5*36</m:t>
             </m:r>
           </m:num>
           <m:den>
@@ -7245,13 +7259,7 @@
               <w:rPr>
                 <w:rFonts w:ascii="Cambria Math" w:hAnsi="Cambria Math"/>
               </w:rPr>
-              <m:t>π</m:t>
-            </m:r>
-            <m:r>
-              <w:rPr>
-                <w:rFonts w:ascii="Cambria Math" w:hAnsi="Cambria Math"/>
-              </w:rPr>
-              <m:t>*105</m:t>
+              <m:t>π*105</m:t>
             </m:r>
           </m:den>
         </m:f>
@@ -7377,22 +7385,937 @@
       <w:pPr>
         <w:pStyle w:val="Balk2"/>
       </w:pPr>
-      <w:bookmarkStart w:id="9" w:name="_Toc39344757"/>
+      <w:bookmarkStart w:id="9" w:name="_Toc39346900"/>
+      <w:r>
+        <w:t>Calculation of force and tangential stress</w:t>
+      </w:r>
+      <w:bookmarkEnd w:id="9"/>
+    </w:p>
+    <w:p>
+      <w:r>
+        <w:t>Average tangential stress in the rotor surface of the machine can be calculated as,</w:t>
+      </w:r>
+    </w:p>
+    <w:p>
+      <w:pPr>
+        <w:ind w:left="2160" w:firstLine="720"/>
+        <w:jc w:val="right"/>
+        <w:rPr>
+          <w:rFonts w:eastAsiaTheme="minorEastAsia"/>
+        </w:rPr>
+      </w:pPr>
+      <m:oMath>
+        <m:sSub>
+          <m:sSubPr>
+            <m:ctrlPr>
+              <w:rPr>
+                <w:rFonts w:ascii="Cambria Math" w:hAnsi="Cambria Math"/>
+                <w:i/>
+              </w:rPr>
+            </m:ctrlPr>
+          </m:sSubPr>
+          <m:e>
+            <m:r>
+              <w:rPr>
+                <w:rFonts w:ascii="Cambria Math" w:hAnsi="Cambria Math"/>
+              </w:rPr>
+              <m:t>σ</m:t>
+            </m:r>
+          </m:e>
+          <m:sub>
+            <m:r>
+              <w:rPr>
+                <w:rFonts w:ascii="Cambria Math" w:hAnsi="Cambria Math"/>
+              </w:rPr>
+              <m:t>tan</m:t>
+            </m:r>
+          </m:sub>
+        </m:sSub>
+        <m:r>
+          <w:rPr>
+            <w:rFonts w:ascii="Cambria Math" w:hAnsi="Cambria Math"/>
+          </w:rPr>
+          <m:t>=</m:t>
+        </m:r>
+        <m:f>
+          <m:fPr>
+            <m:ctrlPr>
+              <w:rPr>
+                <w:rFonts w:ascii="Cambria Math" w:hAnsi="Cambria Math"/>
+                <w:i/>
+              </w:rPr>
+            </m:ctrlPr>
+          </m:fPr>
+          <m:num>
+            <m:sSub>
+              <m:sSubPr>
+                <m:ctrlPr>
+                  <w:rPr>
+                    <w:rFonts w:ascii="Cambria Math" w:hAnsi="Cambria Math"/>
+                    <w:i/>
+                  </w:rPr>
+                </m:ctrlPr>
+              </m:sSubPr>
+              <m:e>
+                <m:r>
+                  <w:rPr>
+                    <w:rFonts w:ascii="Cambria Math" w:hAnsi="Cambria Math"/>
+                  </w:rPr>
+                  <m:t>A</m:t>
+                </m:r>
+              </m:e>
+              <m:sub>
+                <m:r>
+                  <w:rPr>
+                    <w:rFonts w:ascii="Cambria Math" w:hAnsi="Cambria Math"/>
+                  </w:rPr>
+                  <m:t>rms</m:t>
+                </m:r>
+              </m:sub>
+            </m:sSub>
+            <m:acc>
+              <m:accPr>
+                <m:ctrlPr>
+                  <w:rPr>
+                    <w:rFonts w:ascii="Cambria Math" w:hAnsi="Cambria Math"/>
+                    <w:i/>
+                  </w:rPr>
+                </m:ctrlPr>
+              </m:accPr>
+              <m:e>
+                <m:r>
+                  <w:rPr>
+                    <w:rFonts w:ascii="Cambria Math" w:hAnsi="Cambria Math"/>
+                  </w:rPr>
+                  <m:t>B</m:t>
+                </m:r>
+              </m:e>
+            </m:acc>
+            <m:r>
+              <w:rPr>
+                <w:rFonts w:ascii="Cambria Math" w:hAnsi="Cambria Math"/>
+              </w:rPr>
+              <m:t>cosΦ</m:t>
+            </m:r>
+          </m:num>
+          <m:den>
+            <m:rad>
+              <m:radPr>
+                <m:degHide m:val="1"/>
+                <m:ctrlPr>
+                  <w:rPr>
+                    <w:rFonts w:ascii="Cambria Math" w:hAnsi="Cambria Math"/>
+                    <w:i/>
+                  </w:rPr>
+                </m:ctrlPr>
+              </m:radPr>
+              <m:deg/>
+              <m:e>
+                <m:r>
+                  <w:rPr>
+                    <w:rFonts w:ascii="Cambria Math" w:hAnsi="Cambria Math"/>
+                  </w:rPr>
+                  <m:t>2</m:t>
+                </m:r>
+              </m:e>
+            </m:rad>
+          </m:den>
+        </m:f>
+        <m:r>
+          <w:rPr>
+            <w:rFonts w:ascii="Cambria Math" w:hAnsi="Cambria Math"/>
+          </w:rPr>
+          <m:t>=</m:t>
+        </m:r>
+        <m:f>
+          <m:fPr>
+            <m:ctrlPr>
+              <w:rPr>
+                <w:rFonts w:ascii="Cambria Math" w:hAnsi="Cambria Math"/>
+                <w:i/>
+              </w:rPr>
+            </m:ctrlPr>
+          </m:fPr>
+          <m:num>
+            <m:r>
+              <w:rPr>
+                <w:rFonts w:ascii="Cambria Math" w:hAnsi="Cambria Math"/>
+              </w:rPr>
+              <m:t>65210*1.014*1</m:t>
+            </m:r>
+          </m:num>
+          <m:den>
+            <m:rad>
+              <m:radPr>
+                <m:degHide m:val="1"/>
+                <m:ctrlPr>
+                  <w:rPr>
+                    <w:rFonts w:ascii="Cambria Math" w:hAnsi="Cambria Math"/>
+                    <w:i/>
+                  </w:rPr>
+                </m:ctrlPr>
+              </m:radPr>
+              <m:deg/>
+              <m:e>
+                <m:r>
+                  <w:rPr>
+                    <w:rFonts w:ascii="Cambria Math" w:hAnsi="Cambria Math"/>
+                  </w:rPr>
+                  <m:t>2</m:t>
+                </m:r>
+              </m:e>
+            </m:rad>
+          </m:den>
+        </m:f>
+        <m:r>
+          <w:rPr>
+            <w:rFonts w:ascii="Cambria Math" w:hAnsi="Cambria Math"/>
+          </w:rPr>
+          <m:t>=46.76 kPa</m:t>
+        </m:r>
+      </m:oMath>
+      <w:r>
+        <w:rPr>
+          <w:rFonts w:eastAsiaTheme="minorEastAsia"/>
+        </w:rPr>
+        <w:tab/>
+      </w:r>
+      <w:r>
+        <w:rPr>
+          <w:rFonts w:eastAsiaTheme="minorEastAsia"/>
+        </w:rPr>
+        <w:tab/>
+      </w:r>
+      <w:r>
+        <w:rPr>
+          <w:rFonts w:eastAsiaTheme="minorEastAsia"/>
+        </w:rPr>
+        <w:tab/>
+        <w:t>(24)</w:t>
+      </w:r>
+    </w:p>
+    <w:p>
+      <w:pPr>
+        <w:rPr>
+          <w:rFonts w:eastAsiaTheme="minorEastAsia"/>
+        </w:rPr>
+      </w:pPr>
+      <w:r>
+        <w:t>cos</w:t>
+      </w:r>
+      <w:r>
+        <w:rPr>
+          <w:rFonts w:cstheme="minorHAnsi"/>
+        </w:rPr>
+        <w:t>φ is taken 1 since it was taken 1 for PMSM in the lecture.</w:t>
+      </w:r>
+    </w:p>
+    <w:p>
+      <w:r>
+        <w:t>Then, corresponding total force can be calculated as,</w:t>
+      </w:r>
+    </w:p>
+    <w:p>
+      <w:pPr>
+        <w:ind w:left="1440"/>
+        <w:jc w:val="right"/>
+        <w:rPr>
+          <w:rFonts w:eastAsiaTheme="minorEastAsia"/>
+        </w:rPr>
+      </w:pPr>
+      <m:oMath>
+        <m:sSub>
+          <m:sSubPr>
+            <m:ctrlPr>
+              <w:rPr>
+                <w:rFonts w:ascii="Cambria Math" w:hAnsi="Cambria Math"/>
+                <w:i/>
+              </w:rPr>
+            </m:ctrlPr>
+          </m:sSubPr>
+          <m:e>
+            <m:r>
+              <w:rPr>
+                <w:rFonts w:ascii="Cambria Math" w:hAnsi="Cambria Math"/>
+              </w:rPr>
+              <m:t>F</m:t>
+            </m:r>
+          </m:e>
+          <m:sub>
+            <m:r>
+              <w:rPr>
+                <w:rFonts w:ascii="Cambria Math" w:hAnsi="Cambria Math"/>
+              </w:rPr>
+              <m:t>tan</m:t>
+            </m:r>
+          </m:sub>
+        </m:sSub>
+        <m:r>
+          <w:rPr>
+            <w:rFonts w:ascii="Cambria Math" w:hAnsi="Cambria Math"/>
+          </w:rPr>
+          <m:t>=</m:t>
+        </m:r>
+        <m:sSub>
+          <m:sSubPr>
+            <m:ctrlPr>
+              <w:rPr>
+                <w:rFonts w:ascii="Cambria Math" w:hAnsi="Cambria Math"/>
+                <w:i/>
+              </w:rPr>
+            </m:ctrlPr>
+          </m:sSubPr>
+          <m:e>
+            <m:r>
+              <w:rPr>
+                <w:rFonts w:ascii="Cambria Math" w:hAnsi="Cambria Math"/>
+              </w:rPr>
+              <m:t>σ</m:t>
+            </m:r>
+          </m:e>
+          <m:sub>
+            <m:r>
+              <w:rPr>
+                <w:rFonts w:ascii="Cambria Math" w:hAnsi="Cambria Math"/>
+              </w:rPr>
+              <m:t>tan</m:t>
+            </m:r>
+          </m:sub>
+        </m:sSub>
+        <m:sSub>
+          <m:sSubPr>
+            <m:ctrlPr>
+              <w:rPr>
+                <w:rFonts w:ascii="Cambria Math" w:hAnsi="Cambria Math"/>
+                <w:i/>
+              </w:rPr>
+            </m:ctrlPr>
+          </m:sSubPr>
+          <m:e>
+            <m:r>
+              <w:rPr>
+                <w:rFonts w:ascii="Cambria Math" w:hAnsi="Cambria Math"/>
+              </w:rPr>
+              <m:t>S</m:t>
+            </m:r>
+          </m:e>
+          <m:sub>
+            <m:r>
+              <w:rPr>
+                <w:rFonts w:ascii="Cambria Math" w:hAnsi="Cambria Math"/>
+              </w:rPr>
+              <m:t>r</m:t>
+            </m:r>
+          </m:sub>
+        </m:sSub>
+      </m:oMath>
+      <w:r>
+        <w:rPr>
+          <w:rFonts w:eastAsiaTheme="minorEastAsia"/>
+        </w:rPr>
+        <w:t xml:space="preserve"> </w:t>
+      </w:r>
+      <w:r>
+        <w:rPr>
+          <w:rFonts w:eastAsiaTheme="minorEastAsia"/>
+        </w:rPr>
+        <w:tab/>
+      </w:r>
+      <w:r>
+        <w:rPr>
+          <w:rFonts w:eastAsiaTheme="minorEastAsia"/>
+        </w:rPr>
+        <w:tab/>
+      </w:r>
+      <w:r>
+        <w:rPr>
+          <w:rFonts w:eastAsiaTheme="minorEastAsia"/>
+        </w:rPr>
+        <w:tab/>
+      </w:r>
+      <w:r>
+        <w:rPr>
+          <w:rFonts w:eastAsiaTheme="minorEastAsia"/>
+        </w:rPr>
+        <w:tab/>
+      </w:r>
+      <w:r>
+        <w:rPr>
+          <w:rFonts w:eastAsiaTheme="minorEastAsia"/>
+        </w:rPr>
+        <w:tab/>
+      </w:r>
+      <w:r>
+        <w:rPr>
+          <w:rFonts w:eastAsiaTheme="minorEastAsia"/>
+        </w:rPr>
+        <w:tab/>
+        <w:t>(25)</w:t>
+      </w:r>
+    </w:p>
+    <w:p>
+      <w:pPr>
+        <w:rPr>
+          <w:rFonts w:eastAsiaTheme="minorEastAsia"/>
+        </w:rPr>
+      </w:pPr>
+      <w:r>
+        <w:t>where,</w:t>
+      </w:r>
+      <w:r>
+        <w:t xml:space="preserve"> </w:t>
+      </w:r>
+      <m:oMath>
+        <m:sSub>
+          <m:sSubPr>
+            <m:ctrlPr>
+              <w:rPr>
+                <w:rFonts w:ascii="Cambria Math" w:hAnsi="Cambria Math"/>
+                <w:i/>
+              </w:rPr>
+            </m:ctrlPr>
+          </m:sSubPr>
+          <m:e>
+            <m:r>
+              <w:rPr>
+                <w:rFonts w:ascii="Cambria Math" w:hAnsi="Cambria Math"/>
+              </w:rPr>
+              <m:t>S</m:t>
+            </m:r>
+          </m:e>
+          <m:sub>
+            <m:r>
+              <w:rPr>
+                <w:rFonts w:ascii="Cambria Math" w:hAnsi="Cambria Math"/>
+              </w:rPr>
+              <m:t>r</m:t>
+            </m:r>
+          </m:sub>
+        </m:sSub>
+      </m:oMath>
+      <w:r>
+        <w:t xml:space="preserve">  is the rotor surface area which is defined as,</w:t>
+      </w:r>
+      <w:r>
+        <w:t xml:space="preserve"> </w:t>
+      </w:r>
+    </w:p>
+    <w:p>
+      <w:pPr>
+        <w:ind w:left="1440"/>
+        <w:jc w:val="right"/>
+        <w:rPr>
+          <w:rFonts w:eastAsiaTheme="minorEastAsia"/>
+        </w:rPr>
+      </w:pPr>
+      <m:oMath>
+        <m:sSub>
+          <m:sSubPr>
+            <m:ctrlPr>
+              <w:rPr>
+                <w:rFonts w:ascii="Cambria Math" w:hAnsi="Cambria Math"/>
+                <w:i/>
+              </w:rPr>
+            </m:ctrlPr>
+          </m:sSubPr>
+          <m:e>
+            <m:r>
+              <w:rPr>
+                <w:rFonts w:ascii="Cambria Math" w:hAnsi="Cambria Math"/>
+              </w:rPr>
+              <m:t>S</m:t>
+            </m:r>
+          </m:e>
+          <m:sub>
+            <m:r>
+              <w:rPr>
+                <w:rFonts w:ascii="Cambria Math" w:hAnsi="Cambria Math"/>
+              </w:rPr>
+              <m:t>r</m:t>
+            </m:r>
+          </m:sub>
+        </m:sSub>
+        <m:r>
+          <w:rPr>
+            <w:rFonts w:ascii="Cambria Math" w:hAnsi="Cambria Math"/>
+          </w:rPr>
+          <m:t>=2*</m:t>
+        </m:r>
+        <m:r>
+          <w:rPr>
+            <w:rFonts w:ascii="Cambria Math" w:hAnsi="Cambria Math"/>
+          </w:rPr>
+          <m:t xml:space="preserve"> </m:t>
+        </m:r>
+        <m:r>
+          <w:rPr>
+            <w:rFonts w:ascii="Cambria Math" w:hAnsi="Cambria Math"/>
+          </w:rPr>
+          <m:t>π*</m:t>
+        </m:r>
+        <m:sSub>
+          <m:sSubPr>
+            <m:ctrlPr>
+              <w:rPr>
+                <w:rFonts w:ascii="Cambria Math" w:hAnsi="Cambria Math"/>
+                <w:i/>
+              </w:rPr>
+            </m:ctrlPr>
+          </m:sSubPr>
+          <m:e>
+            <m:r>
+              <w:rPr>
+                <w:rFonts w:ascii="Cambria Math" w:hAnsi="Cambria Math"/>
+              </w:rPr>
+              <m:t>D</m:t>
+            </m:r>
+          </m:e>
+          <m:sub>
+            <m:r>
+              <w:rPr>
+                <w:rFonts w:ascii="Cambria Math" w:hAnsi="Cambria Math"/>
+              </w:rPr>
+              <m:t>i</m:t>
+            </m:r>
+          </m:sub>
+        </m:sSub>
+        <m:r>
+          <w:rPr>
+            <w:rFonts w:ascii="Cambria Math" w:hAnsi="Cambria Math"/>
+          </w:rPr>
+          <m:t>*</m:t>
+        </m:r>
+        <m:sSub>
+          <m:sSubPr>
+            <m:ctrlPr>
+              <w:rPr>
+                <w:rFonts w:ascii="Cambria Math" w:hAnsi="Cambria Math"/>
+                <w:i/>
+              </w:rPr>
+            </m:ctrlPr>
+          </m:sSubPr>
+          <m:e>
+            <m:r>
+              <w:rPr>
+                <w:rFonts w:ascii="Cambria Math" w:hAnsi="Cambria Math"/>
+              </w:rPr>
+              <m:t>L</m:t>
+            </m:r>
+          </m:e>
+          <m:sub>
+            <m:r>
+              <w:rPr>
+                <w:rFonts w:ascii="Cambria Math" w:hAnsi="Cambria Math"/>
+              </w:rPr>
+              <m:t>axial</m:t>
+            </m:r>
+          </m:sub>
+        </m:sSub>
+        <m:r>
+          <w:rPr>
+            <w:rFonts w:ascii="Cambria Math" w:hAnsi="Cambria Math"/>
+          </w:rPr>
+          <m:t>*</m:t>
+        </m:r>
+        <m:sSub>
+          <m:sSubPr>
+            <m:ctrlPr>
+              <w:rPr>
+                <w:rFonts w:ascii="Cambria Math" w:hAnsi="Cambria Math"/>
+                <w:i/>
+              </w:rPr>
+            </m:ctrlPr>
+          </m:sSubPr>
+          <m:e>
+            <m:r>
+              <w:rPr>
+                <w:rFonts w:ascii="Cambria Math" w:hAnsi="Cambria Math"/>
+              </w:rPr>
+              <m:t>k</m:t>
+            </m:r>
+          </m:e>
+          <m:sub>
+            <m:r>
+              <w:rPr>
+                <w:rFonts w:ascii="Cambria Math" w:hAnsi="Cambria Math"/>
+              </w:rPr>
+              <m:t>stacking</m:t>
+            </m:r>
+          </m:sub>
+        </m:sSub>
+      </m:oMath>
+      <w:r>
+        <w:rPr>
+          <w:rFonts w:eastAsiaTheme="minorEastAsia"/>
+        </w:rPr>
+        <w:t xml:space="preserve"> </w:t>
+      </w:r>
+      <w:r>
+        <w:rPr>
+          <w:rFonts w:eastAsiaTheme="minorEastAsia"/>
+        </w:rPr>
+        <w:tab/>
+      </w:r>
+      <w:r>
+        <w:rPr>
+          <w:rFonts w:eastAsiaTheme="minorEastAsia"/>
+        </w:rPr>
+        <w:tab/>
+      </w:r>
+      <w:r>
+        <w:rPr>
+          <w:rFonts w:eastAsiaTheme="minorEastAsia"/>
+        </w:rPr>
+        <w:tab/>
+      </w:r>
+      <w:r>
+        <w:rPr>
+          <w:rFonts w:eastAsiaTheme="minorEastAsia"/>
+        </w:rPr>
+        <w:tab/>
+      </w:r>
+      <w:r>
+        <w:rPr>
+          <w:rFonts w:eastAsiaTheme="minorEastAsia"/>
+        </w:rPr>
+        <w:tab/>
+        <w:t>(26)</w:t>
+      </w:r>
+    </w:p>
+    <w:p>
+      <w:pPr>
+        <w:ind w:left="1440"/>
+        <w:jc w:val="right"/>
+        <w:rPr>
+          <w:rFonts w:eastAsiaTheme="minorEastAsia"/>
+        </w:rPr>
+      </w:pPr>
+      <m:oMath>
+        <m:sSub>
+          <m:sSubPr>
+            <m:ctrlPr>
+              <w:rPr>
+                <w:rFonts w:ascii="Cambria Math" w:hAnsi="Cambria Math"/>
+                <w:i/>
+              </w:rPr>
+            </m:ctrlPr>
+          </m:sSubPr>
+          <m:e>
+            <m:r>
+              <w:rPr>
+                <w:rFonts w:ascii="Cambria Math" w:hAnsi="Cambria Math"/>
+              </w:rPr>
+              <m:t>S</m:t>
+            </m:r>
+          </m:e>
+          <m:sub>
+            <m:r>
+              <w:rPr>
+                <w:rFonts w:ascii="Cambria Math" w:hAnsi="Cambria Math"/>
+              </w:rPr>
+              <m:t>r</m:t>
+            </m:r>
+          </m:sub>
+        </m:sSub>
+        <m:r>
+          <w:rPr>
+            <w:rFonts w:ascii="Cambria Math" w:hAnsi="Cambria Math"/>
+          </w:rPr>
+          <m:t>=2*</m:t>
+        </m:r>
+        <m:r>
+          <w:rPr>
+            <w:rFonts w:ascii="Cambria Math" w:hAnsi="Cambria Math"/>
+          </w:rPr>
+          <m:t xml:space="preserve"> </m:t>
+        </m:r>
+        <m:r>
+          <w:rPr>
+            <w:rFonts w:ascii="Cambria Math" w:hAnsi="Cambria Math"/>
+          </w:rPr>
+          <m:t xml:space="preserve">π*0.1*0.1*0.95=0.0597 </m:t>
+        </m:r>
+        <m:sSup>
+          <m:sSupPr>
+            <m:ctrlPr>
+              <w:rPr>
+                <w:rFonts w:ascii="Cambria Math" w:hAnsi="Cambria Math"/>
+                <w:i/>
+              </w:rPr>
+            </m:ctrlPr>
+          </m:sSupPr>
+          <m:e>
+            <m:r>
+              <w:rPr>
+                <w:rFonts w:ascii="Cambria Math" w:hAnsi="Cambria Math"/>
+              </w:rPr>
+              <m:t>m</m:t>
+            </m:r>
+          </m:e>
+          <m:sup>
+            <m:r>
+              <w:rPr>
+                <w:rFonts w:ascii="Cambria Math" w:hAnsi="Cambria Math"/>
+              </w:rPr>
+              <m:t>2</m:t>
+            </m:r>
+          </m:sup>
+        </m:sSup>
+      </m:oMath>
+      <w:r>
+        <w:rPr>
+          <w:rFonts w:eastAsiaTheme="minorEastAsia"/>
+        </w:rPr>
+        <w:t xml:space="preserve"> </w:t>
+      </w:r>
+      <w:r>
+        <w:rPr>
+          <w:rFonts w:eastAsiaTheme="minorEastAsia"/>
+        </w:rPr>
+        <w:tab/>
+      </w:r>
+      <w:r>
+        <w:rPr>
+          <w:rFonts w:eastAsiaTheme="minorEastAsia"/>
+        </w:rPr>
+        <w:tab/>
+      </w:r>
+      <w:r>
+        <w:rPr>
+          <w:rFonts w:eastAsiaTheme="minorEastAsia"/>
+        </w:rPr>
+        <w:tab/>
+      </w:r>
+      <w:r>
+        <w:rPr>
+          <w:rFonts w:eastAsiaTheme="minorEastAsia"/>
+        </w:rPr>
+        <w:tab/>
+        <w:t>(27)</w:t>
+      </w:r>
+    </w:p>
+    <w:p>
+      <w:pPr>
+        <w:ind w:firstLine="0"/>
+        <w:rPr>
+          <w:rFonts w:eastAsiaTheme="minorEastAsia"/>
+        </w:rPr>
+      </w:pPr>
+      <w:r>
+        <w:rPr>
+          <w:rFonts w:eastAsiaTheme="minorEastAsia"/>
+        </w:rPr>
+        <w:t>By substituting the value found in equation 27 into the equation 25,total force that the machine can produce found as</w:t>
+      </w:r>
+      <w:r>
+        <w:rPr>
+          <w:rFonts w:eastAsiaTheme="minorEastAsia"/>
+        </w:rPr>
+        <w:t>,</w:t>
+      </w:r>
+    </w:p>
+    <w:p>
+      <w:pPr>
+        <w:ind w:firstLine="0"/>
+        <w:jc w:val="right"/>
+        <w:rPr>
+          <w:rFonts w:eastAsiaTheme="minorEastAsia"/>
+        </w:rPr>
+      </w:pPr>
+      <m:oMath>
+        <m:sSub>
+          <m:sSubPr>
+            <m:ctrlPr>
+              <w:rPr>
+                <w:rFonts w:ascii="Cambria Math" w:hAnsi="Cambria Math"/>
+                <w:i/>
+              </w:rPr>
+            </m:ctrlPr>
+          </m:sSubPr>
+          <m:e>
+            <m:r>
+              <w:rPr>
+                <w:rFonts w:ascii="Cambria Math" w:hAnsi="Cambria Math"/>
+              </w:rPr>
+              <m:t>F</m:t>
+            </m:r>
+          </m:e>
+          <m:sub>
+            <m:r>
+              <w:rPr>
+                <w:rFonts w:ascii="Cambria Math" w:hAnsi="Cambria Math"/>
+              </w:rPr>
+              <m:t>tan</m:t>
+            </m:r>
+          </m:sub>
+        </m:sSub>
+        <m:r>
+          <w:rPr>
+            <w:rFonts w:ascii="Cambria Math" w:hAnsi="Cambria Math"/>
+          </w:rPr>
+          <m:t xml:space="preserve">=46.76 kPa*0.0597 </m:t>
+        </m:r>
+        <m:sSup>
+          <m:sSupPr>
+            <m:ctrlPr>
+              <w:rPr>
+                <w:rFonts w:ascii="Cambria Math" w:hAnsi="Cambria Math"/>
+                <w:i/>
+              </w:rPr>
+            </m:ctrlPr>
+          </m:sSupPr>
+          <m:e>
+            <m:r>
+              <w:rPr>
+                <w:rFonts w:ascii="Cambria Math" w:hAnsi="Cambria Math"/>
+              </w:rPr>
+              <m:t>m</m:t>
+            </m:r>
+          </m:e>
+          <m:sup>
+            <m:r>
+              <w:rPr>
+                <w:rFonts w:ascii="Cambria Math" w:hAnsi="Cambria Math"/>
+              </w:rPr>
+              <m:t>2</m:t>
+            </m:r>
+          </m:sup>
+        </m:sSup>
+        <m:r>
+          <w:rPr>
+            <w:rFonts w:ascii="Cambria Math" w:hAnsi="Cambria Math"/>
+          </w:rPr>
+          <m:t>=2791.57 Newton</m:t>
+        </m:r>
+      </m:oMath>
+      <w:r>
+        <w:rPr>
+          <w:rFonts w:eastAsiaTheme="minorEastAsia"/>
+        </w:rPr>
+        <w:t xml:space="preserve"> </w:t>
+      </w:r>
+      <w:r>
+        <w:rPr>
+          <w:rFonts w:eastAsiaTheme="minorEastAsia"/>
+        </w:rPr>
+        <w:tab/>
+      </w:r>
+      <w:r>
+        <w:rPr>
+          <w:rFonts w:eastAsiaTheme="minorEastAsia"/>
+        </w:rPr>
+        <w:tab/>
+      </w:r>
+      <w:r>
+        <w:rPr>
+          <w:rFonts w:eastAsiaTheme="minorEastAsia"/>
+        </w:rPr>
+        <w:tab/>
+        <w:t>(28)</w:t>
+      </w:r>
+    </w:p>
+    <w:p>
+      <w:pPr>
+        <w:pStyle w:val="Balk2"/>
+      </w:pPr>
+      <w:bookmarkStart w:id="10" w:name="_Toc39346901"/>
       <w:r>
         <w:t xml:space="preserve">Calculation of </w:t>
       </w:r>
       <w:r>
-        <w:t>force and tangential stress</w:t>
-      </w:r>
-      <w:bookmarkEnd w:id="9"/>
-    </w:p>
-    <w:p>
-      <w:pPr>
-        <w:ind w:firstLine="720"/>
-        <w:rPr>
-          <w:rFonts w:eastAsiaTheme="minorEastAsia"/>
-        </w:rPr>
-      </w:pPr>
+        <w:t>output power of the machine</w:t>
+      </w:r>
+      <w:bookmarkEnd w:id="10"/>
+    </w:p>
+    <w:p>
+      <w:r>
+        <w:t>The power output of the machine can be calculated by using following formula:</w:t>
+      </w:r>
+    </w:p>
+    <w:p>
+      <w:pPr>
+        <w:jc w:val="right"/>
+        <w:rPr>
+          <w:rFonts w:eastAsiaTheme="minorEastAsia"/>
+        </w:rPr>
+      </w:pPr>
+      <m:oMath>
+        <m:r>
+          <w:rPr>
+            <w:rFonts w:ascii="Cambria Math" w:eastAsiaTheme="minorEastAsia" w:hAnsi="Cambria Math"/>
+          </w:rPr>
+          <m:t>P=T</m:t>
+        </m:r>
+        <m:r>
+          <w:rPr>
+            <w:rFonts w:ascii="Cambria Math" w:eastAsiaTheme="minorEastAsia" w:hAnsi="Cambria Math"/>
+          </w:rPr>
+          <m:t>orque*</m:t>
+        </m:r>
+        <m:sSub>
+          <m:sSubPr>
+            <m:ctrlPr>
+              <w:rPr>
+                <w:rFonts w:ascii="Cambria Math" w:eastAsiaTheme="minorEastAsia" w:hAnsi="Cambria Math"/>
+                <w:i/>
+              </w:rPr>
+            </m:ctrlPr>
+          </m:sSubPr>
+          <m:e>
+            <m:r>
+              <w:rPr>
+                <w:rFonts w:ascii="Cambria Math" w:eastAsiaTheme="minorEastAsia" w:hAnsi="Cambria Math"/>
+              </w:rPr>
+              <m:t>w</m:t>
+            </m:r>
+          </m:e>
+          <m:sub>
+            <m:r>
+              <w:rPr>
+                <w:rFonts w:ascii="Cambria Math" w:eastAsiaTheme="minorEastAsia" w:hAnsi="Cambria Math"/>
+              </w:rPr>
+              <m:t>mec</m:t>
+            </m:r>
+          </m:sub>
+        </m:sSub>
+      </m:oMath>
+      <w:r>
+        <w:rPr>
+          <w:rFonts w:eastAsiaTheme="minorEastAsia"/>
+        </w:rPr>
+        <w:t xml:space="preserve"> </w:t>
+      </w:r>
+      <w:r>
+        <w:rPr>
+          <w:rFonts w:eastAsiaTheme="minorEastAsia"/>
+        </w:rPr>
+        <w:tab/>
+      </w:r>
+      <w:r>
+        <w:rPr>
+          <w:rFonts w:eastAsiaTheme="minorEastAsia"/>
+        </w:rPr>
+        <w:tab/>
+      </w:r>
+      <w:r>
+        <w:rPr>
+          <w:rFonts w:eastAsiaTheme="minorEastAsia"/>
+        </w:rPr>
+        <w:tab/>
+      </w:r>
+      <w:r>
+        <w:rPr>
+          <w:rFonts w:eastAsiaTheme="minorEastAsia"/>
+        </w:rPr>
+        <w:tab/>
+      </w:r>
+      <w:r>
+        <w:rPr>
+          <w:rFonts w:eastAsiaTheme="minorEastAsia"/>
+        </w:rPr>
+        <w:tab/>
+        <w:t>(29)</w:t>
+      </w:r>
     </w:p>
     <w:p>
       <w:pPr>
@@ -7401,6 +8324,197 @@
           <w:rFonts w:eastAsiaTheme="minorEastAsia"/>
         </w:rPr>
       </w:pPr>
+      <w:r>
+        <w:rPr>
+          <w:rFonts w:eastAsiaTheme="minorEastAsia"/>
+        </w:rPr>
+        <w:lastRenderedPageBreak/>
+        <w:t>Torque output of the machine can be calculated from the force value that was found in equation 28.</w:t>
+      </w:r>
+    </w:p>
+    <w:p>
+      <w:pPr>
+        <w:jc w:val="right"/>
+      </w:pPr>
+      <m:oMath>
+        <m:r>
+          <w:rPr>
+            <w:rFonts w:ascii="Cambria Math" w:eastAsiaTheme="minorEastAsia" w:hAnsi="Cambria Math"/>
+          </w:rPr>
+          <m:t>T</m:t>
+        </m:r>
+        <m:r>
+          <w:rPr>
+            <w:rFonts w:ascii="Cambria Math" w:eastAsiaTheme="minorEastAsia" w:hAnsi="Cambria Math"/>
+          </w:rPr>
+          <m:t>orque</m:t>
+        </m:r>
+        <m:r>
+          <w:rPr>
+            <w:rFonts w:ascii="Cambria Math" w:eastAsiaTheme="minorEastAsia" w:hAnsi="Cambria Math"/>
+          </w:rPr>
+          <m:t>=</m:t>
+        </m:r>
+        <m:f>
+          <m:fPr>
+            <m:ctrlPr>
+              <w:rPr>
+                <w:rFonts w:ascii="Cambria Math" w:eastAsiaTheme="minorEastAsia" w:hAnsi="Cambria Math"/>
+                <w:i/>
+              </w:rPr>
+            </m:ctrlPr>
+          </m:fPr>
+          <m:num>
+            <m:sSub>
+              <m:sSubPr>
+                <m:ctrlPr>
+                  <w:rPr>
+                    <w:rFonts w:ascii="Cambria Math" w:eastAsiaTheme="minorEastAsia" w:hAnsi="Cambria Math"/>
+                    <w:i/>
+                  </w:rPr>
+                </m:ctrlPr>
+              </m:sSubPr>
+              <m:e>
+                <m:r>
+                  <w:rPr>
+                    <w:rFonts w:ascii="Cambria Math" w:eastAsiaTheme="minorEastAsia" w:hAnsi="Cambria Math"/>
+                  </w:rPr>
+                  <m:t>F</m:t>
+                </m:r>
+              </m:e>
+              <m:sub>
+                <m:r>
+                  <w:rPr>
+                    <w:rFonts w:ascii="Cambria Math" w:eastAsiaTheme="minorEastAsia" w:hAnsi="Cambria Math"/>
+                  </w:rPr>
+                  <m:t>tan</m:t>
+                </m:r>
+              </m:sub>
+            </m:sSub>
+            <m:r>
+              <w:rPr>
+                <w:rFonts w:ascii="Cambria Math" w:eastAsiaTheme="minorEastAsia" w:hAnsi="Cambria Math"/>
+              </w:rPr>
+              <m:t>*</m:t>
+            </m:r>
+            <m:sSub>
+              <m:sSubPr>
+                <m:ctrlPr>
+                  <w:rPr>
+                    <w:rFonts w:ascii="Cambria Math" w:eastAsiaTheme="minorEastAsia" w:hAnsi="Cambria Math"/>
+                    <w:i/>
+                  </w:rPr>
+                </m:ctrlPr>
+              </m:sSubPr>
+              <m:e>
+                <m:r>
+                  <w:rPr>
+                    <w:rFonts w:ascii="Cambria Math" w:eastAsiaTheme="minorEastAsia" w:hAnsi="Cambria Math"/>
+                  </w:rPr>
+                  <m:t>D</m:t>
+                </m:r>
+              </m:e>
+              <m:sub>
+                <m:r>
+                  <w:rPr>
+                    <w:rFonts w:ascii="Cambria Math" w:eastAsiaTheme="minorEastAsia" w:hAnsi="Cambria Math"/>
+                  </w:rPr>
+                  <m:t>i</m:t>
+                </m:r>
+              </m:sub>
+            </m:sSub>
+          </m:num>
+          <m:den>
+            <m:r>
+              <w:rPr>
+                <w:rFonts w:ascii="Cambria Math" w:eastAsiaTheme="minorEastAsia" w:hAnsi="Cambria Math"/>
+              </w:rPr>
+              <m:t>2</m:t>
+            </m:r>
+          </m:den>
+        </m:f>
+        <m:r>
+          <w:rPr>
+            <w:rFonts w:ascii="Cambria Math" w:eastAsiaTheme="minorEastAsia" w:hAnsi="Cambria Math"/>
+          </w:rPr>
+          <m:t>=</m:t>
+        </m:r>
+        <m:f>
+          <m:fPr>
+            <m:ctrlPr>
+              <w:rPr>
+                <w:rFonts w:ascii="Cambria Math" w:eastAsiaTheme="minorEastAsia" w:hAnsi="Cambria Math"/>
+                <w:i/>
+              </w:rPr>
+            </m:ctrlPr>
+          </m:fPr>
+          <m:num>
+            <m:r>
+              <w:rPr>
+                <w:rFonts w:ascii="Cambria Math" w:eastAsiaTheme="minorEastAsia" w:hAnsi="Cambria Math"/>
+              </w:rPr>
+              <m:t>2791.57 N</m:t>
+            </m:r>
+            <m:r>
+              <w:rPr>
+                <w:rFonts w:ascii="Cambria Math" w:eastAsiaTheme="minorEastAsia" w:hAnsi="Cambria Math"/>
+              </w:rPr>
+              <m:t>*</m:t>
+            </m:r>
+            <m:r>
+              <w:rPr>
+                <w:rFonts w:ascii="Cambria Math" w:eastAsiaTheme="minorEastAsia" w:hAnsi="Cambria Math"/>
+              </w:rPr>
+              <m:t>0.1m</m:t>
+            </m:r>
+          </m:num>
+          <m:den>
+            <m:r>
+              <w:rPr>
+                <w:rFonts w:ascii="Cambria Math" w:eastAsiaTheme="minorEastAsia" w:hAnsi="Cambria Math"/>
+              </w:rPr>
+              <m:t>2</m:t>
+            </m:r>
+          </m:den>
+        </m:f>
+        <m:r>
+          <w:rPr>
+            <w:rFonts w:ascii="Cambria Math" w:eastAsiaTheme="minorEastAsia" w:hAnsi="Cambria Math"/>
+          </w:rPr>
+          <m:t>=</m:t>
+        </m:r>
+        <m:r>
+          <w:rPr>
+            <w:rFonts w:ascii="Cambria Math" w:eastAsiaTheme="minorEastAsia" w:hAnsi="Cambria Math"/>
+          </w:rPr>
+          <m:t>139.58 Nm</m:t>
+        </m:r>
+      </m:oMath>
+      <w:r>
+        <w:rPr>
+          <w:rFonts w:eastAsiaTheme="minorEastAsia"/>
+        </w:rPr>
+        <w:t xml:space="preserve"> </w:t>
+      </w:r>
+      <w:r>
+        <w:rPr>
+          <w:rFonts w:eastAsiaTheme="minorEastAsia"/>
+        </w:rPr>
+        <w:tab/>
+      </w:r>
+      <w:r>
+        <w:rPr>
+          <w:rFonts w:eastAsiaTheme="minorEastAsia"/>
+        </w:rPr>
+        <w:tab/>
+      </w:r>
+      <w:r>
+        <w:rPr>
+          <w:rFonts w:eastAsiaTheme="minorEastAsia"/>
+        </w:rPr>
+        <w:tab/>
+        <w:t>(30)</w:t>
+      </w:r>
     </w:p>
     <w:p>
       <w:pPr>
@@ -7409,16 +8523,326 @@
           <w:rFonts w:eastAsiaTheme="minorEastAsia"/>
         </w:rPr>
       </w:pPr>
+      <w:r>
+        <w:rPr>
+          <w:rFonts w:eastAsiaTheme="minorEastAsia"/>
+        </w:rPr>
+        <w:t>The rotor speed is assumed as 1500 rpm. It should be converted to mech. rad/s before calculating the power.</w:t>
+      </w:r>
+    </w:p>
+    <w:p>
+      <w:pPr>
+        <w:ind w:firstLine="0"/>
+        <w:jc w:val="right"/>
+        <w:rPr>
+          <w:rFonts w:eastAsiaTheme="minorEastAsia"/>
+        </w:rPr>
+      </w:pPr>
+      <m:oMath>
+        <m:sSub>
+          <m:sSubPr>
+            <m:ctrlPr>
+              <w:rPr>
+                <w:rFonts w:ascii="Cambria Math" w:eastAsiaTheme="minorEastAsia" w:hAnsi="Cambria Math"/>
+                <w:i/>
+              </w:rPr>
+            </m:ctrlPr>
+          </m:sSubPr>
+          <m:e>
+            <m:r>
+              <w:rPr>
+                <w:rFonts w:ascii="Cambria Math" w:eastAsiaTheme="minorEastAsia" w:hAnsi="Cambria Math"/>
+              </w:rPr>
+              <m:t>w</m:t>
+            </m:r>
+          </m:e>
+          <m:sub>
+            <m:r>
+              <w:rPr>
+                <w:rFonts w:ascii="Cambria Math" w:eastAsiaTheme="minorEastAsia" w:hAnsi="Cambria Math"/>
+              </w:rPr>
+              <m:t>mech</m:t>
+            </m:r>
+          </m:sub>
+        </m:sSub>
+        <m:r>
+          <w:rPr>
+            <w:rFonts w:ascii="Cambria Math" w:eastAsiaTheme="minorEastAsia" w:hAnsi="Cambria Math"/>
+          </w:rPr>
+          <m:t>=</m:t>
+        </m:r>
+        <m:r>
+          <w:rPr>
+            <w:rFonts w:ascii="Cambria Math" w:eastAsiaTheme="minorEastAsia" w:hAnsi="Cambria Math"/>
+          </w:rPr>
+          <m:t>1500 rpm</m:t>
+        </m:r>
+        <m:r>
+          <w:rPr>
+            <w:rFonts w:ascii="Cambria Math" w:eastAsiaTheme="minorEastAsia" w:hAnsi="Cambria Math"/>
+          </w:rPr>
+          <m:t>*</m:t>
+        </m:r>
+        <m:f>
+          <m:fPr>
+            <m:ctrlPr>
+              <w:rPr>
+                <w:rFonts w:ascii="Cambria Math" w:eastAsiaTheme="minorEastAsia" w:hAnsi="Cambria Math"/>
+                <w:i/>
+              </w:rPr>
+            </m:ctrlPr>
+          </m:fPr>
+          <m:num>
+            <m:r>
+              <w:rPr>
+                <w:rFonts w:ascii="Cambria Math" w:eastAsiaTheme="minorEastAsia" w:hAnsi="Cambria Math"/>
+              </w:rPr>
+              <m:t>2*</m:t>
+            </m:r>
+            <m:r>
+              <w:rPr>
+                <w:rFonts w:ascii="Cambria Math" w:hAnsi="Cambria Math"/>
+              </w:rPr>
+              <m:t>π</m:t>
+            </m:r>
+          </m:num>
+          <m:den>
+            <m:r>
+              <w:rPr>
+                <w:rFonts w:ascii="Cambria Math" w:eastAsiaTheme="minorEastAsia" w:hAnsi="Cambria Math"/>
+              </w:rPr>
+              <m:t>60</m:t>
+            </m:r>
+          </m:den>
+        </m:f>
+        <m:r>
+          <w:rPr>
+            <w:rFonts w:ascii="Cambria Math" w:eastAsiaTheme="minorEastAsia" w:hAnsi="Cambria Math"/>
+          </w:rPr>
+          <m:t>=</m:t>
+        </m:r>
+        <m:r>
+          <w:rPr>
+            <w:rFonts w:ascii="Cambria Math" w:eastAsiaTheme="minorEastAsia" w:hAnsi="Cambria Math"/>
+          </w:rPr>
+          <m:t>157.08</m:t>
+        </m:r>
+        <m:f>
+          <m:fPr>
+            <m:ctrlPr>
+              <w:rPr>
+                <w:rFonts w:ascii="Cambria Math" w:eastAsiaTheme="minorEastAsia" w:hAnsi="Cambria Math"/>
+                <w:i/>
+              </w:rPr>
+            </m:ctrlPr>
+          </m:fPr>
+          <m:num>
+            <m:r>
+              <w:rPr>
+                <w:rFonts w:ascii="Cambria Math" w:eastAsiaTheme="minorEastAsia" w:hAnsi="Cambria Math"/>
+              </w:rPr>
+              <m:t>rad</m:t>
+            </m:r>
+          </m:num>
+          <m:den>
+            <m:r>
+              <w:rPr>
+                <w:rFonts w:ascii="Cambria Math" w:eastAsiaTheme="minorEastAsia" w:hAnsi="Cambria Math"/>
+              </w:rPr>
+              <m:t>s</m:t>
+            </m:r>
+          </m:den>
+        </m:f>
+      </m:oMath>
+      <w:r>
+        <w:rPr>
+          <w:rFonts w:eastAsiaTheme="minorEastAsia"/>
+        </w:rPr>
+        <w:t xml:space="preserve"> </w:t>
+      </w:r>
+      <w:r>
+        <w:rPr>
+          <w:rFonts w:eastAsiaTheme="minorEastAsia"/>
+        </w:rPr>
+        <w:tab/>
+      </w:r>
+      <w:r>
+        <w:rPr>
+          <w:rFonts w:eastAsiaTheme="minorEastAsia"/>
+        </w:rPr>
+        <w:tab/>
+      </w:r>
+      <w:r>
+        <w:rPr>
+          <w:rFonts w:eastAsiaTheme="minorEastAsia"/>
+        </w:rPr>
+        <w:tab/>
+        <w:t>(31)</w:t>
+      </w:r>
+    </w:p>
+    <w:p>
+      <w:pPr>
+        <w:ind w:firstLine="0"/>
+        <w:rPr>
+          <w:rFonts w:eastAsiaTheme="minorEastAsia"/>
+        </w:rPr>
+      </w:pPr>
+      <w:r>
+        <w:rPr>
+          <w:rFonts w:eastAsiaTheme="minorEastAsia"/>
+        </w:rPr>
+        <w:t>Then, output power of the machine can be calculated by substituting the values of torque and w</w:t>
+      </w:r>
+      <m:oMath>
+        <m:sSub>
+          <m:sSubPr>
+            <m:ctrlPr>
+              <w:rPr>
+                <w:rFonts w:ascii="Cambria Math" w:eastAsiaTheme="minorEastAsia" w:hAnsi="Cambria Math"/>
+                <w:i/>
+              </w:rPr>
+            </m:ctrlPr>
+          </m:sSubPr>
+          <m:e>
+            <m:r>
+              <w:rPr>
+                <w:rFonts w:ascii="Cambria Math" w:eastAsiaTheme="minorEastAsia" w:hAnsi="Cambria Math"/>
+              </w:rPr>
+              <m:t>w</m:t>
+            </m:r>
+          </m:e>
+          <m:sub>
+            <m:r>
+              <w:rPr>
+                <w:rFonts w:ascii="Cambria Math" w:eastAsiaTheme="minorEastAsia" w:hAnsi="Cambria Math"/>
+              </w:rPr>
+              <m:t>mech</m:t>
+            </m:r>
+          </m:sub>
+        </m:sSub>
+      </m:oMath>
+      <w:r>
+        <w:rPr>
+          <w:rFonts w:eastAsiaTheme="minorEastAsia"/>
+        </w:rPr>
+        <w:t xml:space="preserve"> found in equation 30 and 31, respectively</w:t>
+      </w:r>
+      <w:r>
+        <w:rPr>
+          <w:rFonts w:eastAsiaTheme="minorEastAsia"/>
+        </w:rPr>
+        <w:t xml:space="preserve"> into the equation 29.</w:t>
+      </w:r>
+    </w:p>
+    <w:p>
+      <w:pPr>
+        <w:ind w:firstLine="0"/>
+        <w:jc w:val="right"/>
+        <w:rPr>
+          <w:rFonts w:eastAsiaTheme="minorEastAsia"/>
+        </w:rPr>
+      </w:pPr>
+      <m:oMath>
+        <m:r>
+          <w:rPr>
+            <w:rFonts w:ascii="Cambria Math" w:eastAsiaTheme="minorEastAsia" w:hAnsi="Cambria Math"/>
+          </w:rPr>
+          <m:t>P=Torque*</m:t>
+        </m:r>
+        <m:sSub>
+          <m:sSubPr>
+            <m:ctrlPr>
+              <w:rPr>
+                <w:rFonts w:ascii="Cambria Math" w:eastAsiaTheme="minorEastAsia" w:hAnsi="Cambria Math"/>
+                <w:i/>
+              </w:rPr>
+            </m:ctrlPr>
+          </m:sSubPr>
+          <m:e>
+            <m:r>
+              <w:rPr>
+                <w:rFonts w:ascii="Cambria Math" w:eastAsiaTheme="minorEastAsia" w:hAnsi="Cambria Math"/>
+              </w:rPr>
+              <m:t>w</m:t>
+            </m:r>
+          </m:e>
+          <m:sub>
+            <m:r>
+              <w:rPr>
+                <w:rFonts w:ascii="Cambria Math" w:eastAsiaTheme="minorEastAsia" w:hAnsi="Cambria Math"/>
+              </w:rPr>
+              <m:t>mec</m:t>
+            </m:r>
+          </m:sub>
+        </m:sSub>
+        <m:r>
+          <w:rPr>
+            <w:rFonts w:ascii="Cambria Math" w:eastAsiaTheme="minorEastAsia" w:hAnsi="Cambria Math"/>
+          </w:rPr>
+          <m:t>=139.58 Nm*157.08</m:t>
+        </m:r>
+        <m:f>
+          <m:fPr>
+            <m:ctrlPr>
+              <w:rPr>
+                <w:rFonts w:ascii="Cambria Math" w:eastAsiaTheme="minorEastAsia" w:hAnsi="Cambria Math"/>
+                <w:i/>
+              </w:rPr>
+            </m:ctrlPr>
+          </m:fPr>
+          <m:num>
+            <m:r>
+              <w:rPr>
+                <w:rFonts w:ascii="Cambria Math" w:eastAsiaTheme="minorEastAsia" w:hAnsi="Cambria Math"/>
+              </w:rPr>
+              <m:t>rad</m:t>
+            </m:r>
+          </m:num>
+          <m:den>
+            <m:r>
+              <w:rPr>
+                <w:rFonts w:ascii="Cambria Math" w:eastAsiaTheme="minorEastAsia" w:hAnsi="Cambria Math"/>
+              </w:rPr>
+              <m:t>s</m:t>
+            </m:r>
+          </m:den>
+        </m:f>
+        <m:r>
+          <w:rPr>
+            <w:rFonts w:ascii="Cambria Math" w:eastAsiaTheme="minorEastAsia" w:hAnsi="Cambria Math"/>
+          </w:rPr>
+          <m:t>=21.93 kW</m:t>
+        </m:r>
+      </m:oMath>
+      <w:r>
+        <w:rPr>
+          <w:rFonts w:eastAsiaTheme="minorEastAsia"/>
+        </w:rPr>
+        <w:t xml:space="preserve"> </w:t>
+      </w:r>
+      <w:r>
+        <w:rPr>
+          <w:rFonts w:eastAsiaTheme="minorEastAsia"/>
+        </w:rPr>
+        <w:tab/>
+      </w:r>
+      <w:r>
+        <w:rPr>
+          <w:rFonts w:eastAsiaTheme="minorEastAsia"/>
+        </w:rPr>
+        <w:tab/>
+        <w:t>(32)</w:t>
+      </w:r>
     </w:p>
     <w:p>
       <w:pPr>
         <w:pStyle w:val="Balk1"/>
       </w:pPr>
-      <w:bookmarkStart w:id="10" w:name="_Toc39344758"/>
+      <w:bookmarkStart w:id="11" w:name="_Toc39346902"/>
       <w:r>
         <w:t>Comparison and Optimization</w:t>
       </w:r>
-      <w:bookmarkEnd w:id="10"/>
+      <w:bookmarkEnd w:id="11"/>
     </w:p>
     <w:p>
       <w:pPr>
@@ -9016,7 +10440,7 @@
 </file>
 
 <file path=customXml/itemProps1.xml><?xml version="1.0" encoding="utf-8"?>
-<ds:datastoreItem xmlns:ds="http://schemas.openxmlformats.org/officeDocument/2006/customXml" ds:itemID="{EB35EFA1-537A-410B-892D-BB21D9584562}">
+<ds:datastoreItem xmlns:ds="http://schemas.openxmlformats.org/officeDocument/2006/customXml" ds:itemID="{BBB14640-3911-488D-97A9-346CEEB7E2B6}">
   <ds:schemaRefs>
     <ds:schemaRef ds:uri="http://schemas.openxmlformats.org/officeDocument/2006/bibliography"/>
   </ds:schemaRefs>

</xml_diff>

<commit_message>
Part 2 is revised.
</commit_message>
<xml_diff>
--- a/Project3/Report.docx
+++ b/Project3/Report.docx
@@ -4575,7 +4575,19 @@
               <w:rPr>
                 <w:rFonts w:ascii="Cambria Math" w:hAnsi="Cambria Math"/>
               </w:rPr>
-              <m:t>0.5*660mm</m:t>
+              <m:t>0.5*</m:t>
+            </m:r>
+            <m:r>
+              <w:rPr>
+                <w:rFonts w:ascii="Cambria Math" w:hAnsi="Cambria Math"/>
+              </w:rPr>
+              <m:t>330</m:t>
+            </m:r>
+            <m:r>
+              <w:rPr>
+                <w:rFonts w:ascii="Cambria Math" w:hAnsi="Cambria Math"/>
+              </w:rPr>
+              <m:t>mm</m:t>
             </m:r>
           </m:num>
           <m:den>
@@ -4592,13 +4604,13 @@
         <w:rPr>
           <w:rFonts w:eastAsiaTheme="minorEastAsia"/>
         </w:rPr>
-        <w:t xml:space="preserve"> = 13</w:t>
-      </w:r>
-      <w:r>
-        <w:rPr>
-          <w:rFonts w:eastAsiaTheme="minorEastAsia"/>
-        </w:rPr>
-        <w:t>.75</w:t>
+        <w:t xml:space="preserve"> = </w:t>
+      </w:r>
+      <w:r>
+        <w:rPr>
+          <w:rFonts w:eastAsiaTheme="minorEastAsia"/>
+        </w:rPr>
+        <w:t>6.875</w:t>
       </w:r>
       <w:r>
         <w:rPr>
@@ -4678,7 +4690,7 @@
           <w:rPr>
             <w:rFonts w:ascii="Cambria Math" w:eastAsiaTheme="minorEastAsia" w:hAnsi="Cambria Math"/>
           </w:rPr>
-          <m:t>2*π*Inner stator slot diamater(105mm)</m:t>
+          <m:t>π*Inner stator slot diamater(105mm)</m:t>
         </m:r>
       </m:oMath>
     </w:p>
@@ -4706,7 +4718,7 @@
         <w:rPr>
           <w:rFonts w:eastAsiaTheme="minorEastAsia"/>
         </w:rPr>
-        <w:t>9.16</w:t>
+        <w:t>4.58</w:t>
       </w:r>
       <w:r>
         <w:rPr>
@@ -4727,13 +4739,13 @@
         <w:rPr>
           <w:rFonts w:eastAsiaTheme="minorEastAsia"/>
         </w:rPr>
-        <w:t>For q = 4, the number of slots becomes 48 and tooth thickness is 6.</w:t>
-      </w:r>
-      <w:r>
-        <w:rPr>
-          <w:rFonts w:eastAsiaTheme="minorEastAsia"/>
-        </w:rPr>
-        <w:t>875</w:t>
+        <w:t xml:space="preserve">For q = 4, the number of slots becomes 48 and tooth thickness is </w:t>
+      </w:r>
+      <w:r>
+        <w:rPr>
+          <w:rFonts w:eastAsiaTheme="minorEastAsia"/>
+        </w:rPr>
+        <w:t>3.44</w:t>
       </w:r>
       <w:r>
         <w:rPr>
@@ -4754,7 +4766,25 @@
         <w:rPr>
           <w:rFonts w:eastAsiaTheme="minorEastAsia"/>
         </w:rPr>
-        <w:t>To not close the mechanical limits and not increase the cost at the same time reducing the harmonic content of mmf waveform, q is choosen as 3</w:t>
+        <w:t xml:space="preserve">In order to get not </w:t>
+      </w:r>
+      <w:r>
+        <w:rPr>
+          <w:rFonts w:eastAsiaTheme="minorEastAsia"/>
+        </w:rPr>
+        <w:t>close the mechanical limits and not increase the cost at the same time reducing the harmonic content of mmf waveform, q is cho</w:t>
+      </w:r>
+      <w:r>
+        <w:rPr>
+          <w:rFonts w:eastAsiaTheme="minorEastAsia"/>
+        </w:rPr>
+        <w:t>o</w:t>
+      </w:r>
+      <w:r>
+        <w:rPr>
+          <w:rFonts w:eastAsiaTheme="minorEastAsia"/>
+        </w:rPr>
+        <w:t>sen as 3</w:t>
       </w:r>
       <w:r>
         <w:rPr>
@@ -5046,7 +5076,31 @@
     </w:p>
     <w:p>
       <w:r>
-        <w:t>In this part, slot height, number of coils per slot and back-core thickness are calculated. To calculate slot height, slot ratio is choosen. Slot ratio(d) is the ratio of inner stator slot diameter to outer stator slot diamater. Larger slot ratio means smaller slot height and as the slot ratio reduces slot height increases and hence electrical loading increases for the same diameter. It is assumed that we have parallel teeth in our design which is most common design of stator tooth. By the help of parallel teeth slot gets wider with diameter which enables us to use put more coils into the slot. In the class it was shown that for thick parallel teeth slot ratio, d has the optimum value of 0.7. Therefore, slot ratio is choosen as 0.7.</w:t>
+        <w:t xml:space="preserve">In this part, slot height, number of coils per slot and back-core thickness are calculated. To calculate slot height, slot ratio is choosen. Slot ratio(d) is the ratio of inner stator slot diameter to outer stator slot diamater. Larger slot ratio means smaller slot height and as the slot ratio reduces slot height increases and hence electrical loading increases for the same diameter. It is assumed that we have parallel teeth in our design which is most common design of stator tooth. By the help of parallel teeth slot gets wider with diameter which enables us to use put more coils into the slot. In the class it was shown that for </w:t>
+      </w:r>
+      <w:r>
+        <w:t>‘</w:t>
+      </w:r>
+      <w:r>
+        <w:t>th</w:t>
+      </w:r>
+      <w:r>
+        <w:t>in’</w:t>
+      </w:r>
+      <w:r>
+        <w:t xml:space="preserve"> parallel teeth slot ratio, d has the optimum value of 0.</w:t>
+      </w:r>
+      <w:r>
+        <w:t>6</w:t>
+      </w:r>
+      <w:r>
+        <w:t>. Therefore, slot ratio is choosen as 0.</w:t>
+      </w:r>
+      <w:r>
+        <w:t>6</w:t>
+      </w:r>
+      <w:r>
+        <w:t>.</w:t>
       </w:r>
     </w:p>
     <w:p>
@@ -5177,7 +5231,13 @@
               <w:rPr>
                 <w:rFonts w:ascii="Cambria Math" w:hAnsi="Cambria Math"/>
               </w:rPr>
-              <m:t>0.7</m:t>
+              <m:t>0.</m:t>
+            </m:r>
+            <m:r>
+              <w:rPr>
+                <w:rFonts w:ascii="Cambria Math" w:hAnsi="Cambria Math"/>
+              </w:rPr>
+              <m:t>6</m:t>
             </m:r>
           </m:den>
         </m:f>
@@ -5185,7 +5245,19 @@
           <w:rPr>
             <w:rFonts w:ascii="Cambria Math" w:hAnsi="Cambria Math"/>
           </w:rPr>
-          <m:t>= 150 mm</m:t>
+          <m:t>= 1</m:t>
+        </m:r>
+        <m:r>
+          <w:rPr>
+            <w:rFonts w:ascii="Cambria Math" w:hAnsi="Cambria Math"/>
+          </w:rPr>
+          <m:t>75</m:t>
+        </m:r>
+        <m:r>
+          <w:rPr>
+            <w:rFonts w:ascii="Cambria Math" w:hAnsi="Cambria Math"/>
+          </w:rPr>
+          <m:t xml:space="preserve"> mm</m:t>
         </m:r>
       </m:oMath>
       <w:r>
@@ -5406,7 +5478,19 @@
           <w:rPr>
             <w:rFonts w:ascii="Cambria Math" w:hAnsi="Cambria Math"/>
           </w:rPr>
-          <m:t>=22.5 mm</m:t>
+          <m:t>=</m:t>
+        </m:r>
+        <m:r>
+          <w:rPr>
+            <w:rFonts w:ascii="Cambria Math" w:hAnsi="Cambria Math"/>
+          </w:rPr>
+          <m:t>35</m:t>
+        </m:r>
+        <m:r>
+          <w:rPr>
+            <w:rFonts w:ascii="Cambria Math" w:hAnsi="Cambria Math"/>
+          </w:rPr>
+          <m:t xml:space="preserve"> mm</m:t>
         </m:r>
       </m:oMath>
       <w:r>
@@ -5463,7 +5547,19 @@
         <w:rPr>
           <w:rFonts w:eastAsiaTheme="minorEastAsia"/>
         </w:rPr>
-        <w:t>As stated in section 4.1, slot width ratio was assumed as 0.5. Teeth thickness was found as 9.16 mm for 36 slots. Therefore, slot width, h</w:t>
+        <w:t xml:space="preserve">As stated in section 4.1, slot width ratio was assumed as 0.5. Teeth thickness was found as </w:t>
+      </w:r>
+      <w:r>
+        <w:rPr>
+          <w:rFonts w:eastAsiaTheme="minorEastAsia"/>
+        </w:rPr>
+        <w:t>4.58</w:t>
+      </w:r>
+      <w:r>
+        <w:rPr>
+          <w:rFonts w:eastAsiaTheme="minorEastAsia"/>
+        </w:rPr>
+        <w:t xml:space="preserve"> mm for 36 slots. Therefore, slot width, h</w:t>
       </w:r>
       <w:r>
         <w:rPr>
@@ -5476,7 +5572,19 @@
         <w:rPr>
           <w:rFonts w:eastAsiaTheme="minorEastAsia"/>
         </w:rPr>
-        <w:t xml:space="preserve"> is also equals to 9.16mm.</w:t>
+        <w:t xml:space="preserve"> is also equals to </w:t>
+      </w:r>
+      <w:r>
+        <w:rPr>
+          <w:rFonts w:eastAsiaTheme="minorEastAsia"/>
+        </w:rPr>
+        <w:t>4.58</w:t>
+      </w:r>
+      <w:r>
+        <w:rPr>
+          <w:rFonts w:eastAsiaTheme="minorEastAsia"/>
+        </w:rPr>
+        <w:t>mm.</w:t>
       </w:r>
     </w:p>
     <w:p>
@@ -5607,7 +5715,19 @@
           <w:rPr>
             <w:rFonts w:ascii="Cambria Math" w:hAnsi="Cambria Math"/>
           </w:rPr>
-          <m:t xml:space="preserve">=206.1 </m:t>
+          <m:t>=</m:t>
+        </m:r>
+        <m:r>
+          <w:rPr>
+            <w:rFonts w:ascii="Cambria Math" w:hAnsi="Cambria Math"/>
+          </w:rPr>
+          <m:t>1</m:t>
+        </m:r>
+        <m:r>
+          <w:rPr>
+            <w:rFonts w:ascii="Cambria Math" w:hAnsi="Cambria Math"/>
+          </w:rPr>
+          <m:t xml:space="preserve">60.3 </m:t>
         </m:r>
         <m:sSup>
           <m:sSupPr>
@@ -5811,7 +5931,13 @@
               <w:rPr>
                 <w:rFonts w:ascii="Cambria Math" w:hAnsi="Cambria Math"/>
               </w:rPr>
-              <m:t>206.1</m:t>
+              <m:t>1</m:t>
+            </m:r>
+            <m:r>
+              <w:rPr>
+                <w:rFonts w:ascii="Cambria Math" w:hAnsi="Cambria Math"/>
+              </w:rPr>
+              <m:t>60.3</m:t>
             </m:r>
             <m:sSup>
               <m:sSupPr>
@@ -5885,13 +6011,37 @@
           <w:rPr>
             <w:rFonts w:ascii="Cambria Math" w:hAnsi="Cambria Math"/>
           </w:rPr>
-          <m:t>=238</m:t>
+          <m:t>=</m:t>
+        </m:r>
+        <m:r>
+          <w:rPr>
+            <w:rFonts w:ascii="Cambria Math" w:hAnsi="Cambria Math"/>
+          </w:rPr>
+          <m:t>1</m:t>
+        </m:r>
+        <m:r>
+          <w:rPr>
+            <w:rFonts w:ascii="Cambria Math" w:hAnsi="Cambria Math"/>
+          </w:rPr>
+          <m:t>85.68</m:t>
         </m:r>
         <m:r>
           <w:rPr>
             <w:rFonts w:ascii="Cambria Math" w:eastAsiaTheme="minorEastAsia" w:hAnsi="Cambria Math"/>
           </w:rPr>
-          <m:t>.7⩭239</m:t>
+          <m:t>⩭</m:t>
+        </m:r>
+        <m:r>
+          <w:rPr>
+            <w:rFonts w:ascii="Cambria Math" w:eastAsiaTheme="minorEastAsia" w:hAnsi="Cambria Math"/>
+          </w:rPr>
+          <m:t>1</m:t>
+        </m:r>
+        <m:r>
+          <w:rPr>
+            <w:rFonts w:ascii="Cambria Math" w:eastAsiaTheme="minorEastAsia" w:hAnsi="Cambria Math"/>
+          </w:rPr>
+          <m:t>86</m:t>
         </m:r>
       </m:oMath>
       <w:r>
@@ -6664,7 +6814,7 @@
                   <w:rPr>
                     <w:rFonts w:ascii="Cambria Math" w:hAnsi="Cambria Math"/>
                   </w:rPr>
-                  <m:t>magnet</m:t>
+                  <m:t>pole</m:t>
                 </m:r>
               </m:sub>
             </m:sSub>
@@ -7251,7 +7401,19 @@
               <w:rPr>
                 <w:rFonts w:ascii="Cambria Math" w:hAnsi="Cambria Math"/>
               </w:rPr>
-              <m:t>239*2.5*36</m:t>
+              <m:t>1</m:t>
+            </m:r>
+            <m:r>
+              <w:rPr>
+                <w:rFonts w:ascii="Cambria Math" w:hAnsi="Cambria Math"/>
+              </w:rPr>
+              <m:t>86</m:t>
+            </m:r>
+            <m:r>
+              <w:rPr>
+                <w:rFonts w:ascii="Cambria Math" w:hAnsi="Cambria Math"/>
+              </w:rPr>
+              <m:t>*2.5*36</m:t>
             </m:r>
           </m:num>
           <m:den>
@@ -7267,7 +7429,19 @@
           <w:rPr>
             <w:rFonts w:ascii="Cambria Math" w:eastAsiaTheme="minorEastAsia" w:hAnsi="Cambria Math"/>
           </w:rPr>
-          <m:t>=65.21 (</m:t>
+          <m:t>=</m:t>
+        </m:r>
+        <m:r>
+          <w:rPr>
+            <w:rFonts w:ascii="Cambria Math" w:eastAsiaTheme="minorEastAsia" w:hAnsi="Cambria Math"/>
+          </w:rPr>
+          <m:t>50.75</m:t>
+        </m:r>
+        <m:r>
+          <w:rPr>
+            <w:rFonts w:ascii="Cambria Math" w:eastAsiaTheme="minorEastAsia" w:hAnsi="Cambria Math"/>
+          </w:rPr>
+          <m:t xml:space="preserve"> (</m:t>
         </m:r>
         <m:f>
           <m:fPr>
@@ -7369,16 +7543,28 @@
         <w:t>.</w:t>
       </w:r>
       <w:r>
-        <w:t xml:space="preserve"> above is </w:t>
-      </w:r>
-      <w:r>
-        <w:t>literally the limit value for this</w:t>
+        <w:t xml:space="preserve"> above is</w:t>
+      </w:r>
+      <w:r>
+        <w:t xml:space="preserve"> </w:t>
+      </w:r>
+      <w:r>
+        <w:t xml:space="preserve">in </w:t>
+      </w:r>
+      <w:r>
+        <w:t>this</w:t>
       </w:r>
       <w:r>
         <w:t xml:space="preserve"> range. </w:t>
       </w:r>
       <w:r>
-        <w:t>It can be said that this design has very good electric loading value.</w:t>
+        <w:t xml:space="preserve">It can be said that this design has </w:t>
+      </w:r>
+      <w:r>
+        <w:t>reasonable</w:t>
+      </w:r>
+      <w:r>
+        <w:t xml:space="preserve"> electric loading value.</w:t>
       </w:r>
     </w:p>
     <w:p>
@@ -7541,7 +7727,19 @@
               <w:rPr>
                 <w:rFonts w:ascii="Cambria Math" w:hAnsi="Cambria Math"/>
               </w:rPr>
-              <m:t>65210*1.014*1</m:t>
+              <m:t>5075</m:t>
+            </m:r>
+            <m:r>
+              <w:rPr>
+                <w:rFonts w:ascii="Cambria Math" w:hAnsi="Cambria Math"/>
+              </w:rPr>
+              <m:t>0</m:t>
+            </m:r>
+            <m:r>
+              <w:rPr>
+                <w:rFonts w:ascii="Cambria Math" w:hAnsi="Cambria Math"/>
+              </w:rPr>
+              <m:t>*1.014*1</m:t>
             </m:r>
           </m:num>
           <m:den>
@@ -7571,7 +7769,19 @@
           <w:rPr>
             <w:rFonts w:ascii="Cambria Math" w:hAnsi="Cambria Math"/>
           </w:rPr>
-          <m:t>=46.76 kPa</m:t>
+          <m:t>=</m:t>
+        </m:r>
+        <m:r>
+          <w:rPr>
+            <w:rFonts w:ascii="Cambria Math" w:hAnsi="Cambria Math"/>
+          </w:rPr>
+          <m:t>36.39</m:t>
+        </m:r>
+        <m:r>
+          <w:rPr>
+            <w:rFonts w:ascii="Cambria Math" w:hAnsi="Cambria Math"/>
+          </w:rPr>
+          <m:t xml:space="preserve"> kPa</m:t>
         </m:r>
       </m:oMath>
       <w:r>
@@ -7839,19 +8049,13 @@
           <w:rPr>
             <w:rFonts w:ascii="Cambria Math" w:hAnsi="Cambria Math"/>
           </w:rPr>
-          <m:t>=2*</m:t>
+          <m:t>=2* π*</m:t>
         </m:r>
         <m:r>
           <w:rPr>
             <w:rFonts w:ascii="Cambria Math" w:hAnsi="Cambria Math"/>
           </w:rPr>
-          <m:t xml:space="preserve"> </m:t>
-        </m:r>
-        <m:r>
-          <w:rPr>
-            <w:rFonts w:ascii="Cambria Math" w:hAnsi="Cambria Math"/>
-          </w:rPr>
-          <m:t>π*</m:t>
+          <m:t>0.5*</m:t>
         </m:r>
         <m:sSub>
           <m:sSubPr>
@@ -7949,12 +8153,6 @@
           <w:rFonts w:eastAsiaTheme="minorEastAsia"/>
         </w:rPr>
         <w:t xml:space="preserve"> </w:t>
-      </w:r>
-      <w:r>
-        <w:rPr>
-          <w:rFonts w:eastAsiaTheme="minorEastAsia"/>
-        </w:rPr>
-        <w:tab/>
       </w:r>
       <w:r>
         <w:rPr>
@@ -8021,19 +8219,31 @@
           <w:rPr>
             <w:rFonts w:ascii="Cambria Math" w:hAnsi="Cambria Math"/>
           </w:rPr>
-          <m:t>=2*</m:t>
+          <m:t>=2* π*0.</m:t>
         </m:r>
         <m:r>
           <w:rPr>
             <w:rFonts w:ascii="Cambria Math" w:hAnsi="Cambria Math"/>
           </w:rPr>
+          <m:t>05</m:t>
+        </m:r>
+        <m:r>
+          <w:rPr>
+            <w:rFonts w:ascii="Cambria Math" w:hAnsi="Cambria Math"/>
+          </w:rPr>
+          <m:t>*0.1*0.95=0.0</m:t>
+        </m:r>
+        <m:r>
+          <w:rPr>
+            <w:rFonts w:ascii="Cambria Math" w:hAnsi="Cambria Math"/>
+          </w:rPr>
+          <m:t>3</m:t>
+        </m:r>
+        <m:r>
+          <w:rPr>
+            <w:rFonts w:ascii="Cambria Math" w:hAnsi="Cambria Math"/>
+          </w:rPr>
           <m:t xml:space="preserve"> </m:t>
-        </m:r>
-        <m:r>
-          <w:rPr>
-            <w:rFonts w:ascii="Cambria Math" w:hAnsi="Cambria Math"/>
-          </w:rPr>
-          <m:t xml:space="preserve">π*0.1*0.1*0.95=0.0597 </m:t>
         </m:r>
         <m:sSup>
           <m:sSupPr>
@@ -8153,7 +8363,31 @@
           <w:rPr>
             <w:rFonts w:ascii="Cambria Math" w:hAnsi="Cambria Math"/>
           </w:rPr>
-          <m:t xml:space="preserve">=46.76 kPa*0.0597 </m:t>
+          <m:t>=</m:t>
+        </m:r>
+        <m:r>
+          <w:rPr>
+            <w:rFonts w:ascii="Cambria Math" w:hAnsi="Cambria Math"/>
+          </w:rPr>
+          <m:t>36.39</m:t>
+        </m:r>
+        <m:r>
+          <w:rPr>
+            <w:rFonts w:ascii="Cambria Math" w:hAnsi="Cambria Math"/>
+          </w:rPr>
+          <m:t xml:space="preserve"> kPa*0.0</m:t>
+        </m:r>
+        <m:r>
+          <w:rPr>
+            <w:rFonts w:ascii="Cambria Math" w:hAnsi="Cambria Math"/>
+          </w:rPr>
+          <m:t>3</m:t>
+        </m:r>
+        <m:r>
+          <w:rPr>
+            <w:rFonts w:ascii="Cambria Math" w:hAnsi="Cambria Math"/>
+          </w:rPr>
+          <m:t xml:space="preserve"> </m:t>
         </m:r>
         <m:sSup>
           <m:sSupPr>
@@ -8185,7 +8419,19 @@
           <w:rPr>
             <w:rFonts w:ascii="Cambria Math" w:hAnsi="Cambria Math"/>
           </w:rPr>
-          <m:t>=2791.57 Newton</m:t>
+          <m:t>=</m:t>
+        </m:r>
+        <m:r>
+          <w:rPr>
+            <w:rFonts w:ascii="Cambria Math" w:hAnsi="Cambria Math"/>
+          </w:rPr>
+          <m:t>1091.7</m:t>
+        </m:r>
+        <m:r>
+          <w:rPr>
+            <w:rFonts w:ascii="Cambria Math" w:hAnsi="Cambria Math"/>
+          </w:rPr>
+          <m:t xml:space="preserve"> Newton</m:t>
         </m:r>
       </m:oMath>
       <w:r>
@@ -8220,10 +8466,7 @@
       </w:pPr>
       <w:bookmarkStart w:id="10" w:name="_Toc39346901"/>
       <w:r>
-        <w:t xml:space="preserve">Calculation of </w:t>
-      </w:r>
-      <w:r>
-        <w:t>output power of the machine</w:t>
+        <w:t>Calculation of output power of the machine</w:t>
       </w:r>
       <w:bookmarkEnd w:id="10"/>
     </w:p>
@@ -8244,13 +8487,7 @@
           <w:rPr>
             <w:rFonts w:ascii="Cambria Math" w:eastAsiaTheme="minorEastAsia" w:hAnsi="Cambria Math"/>
           </w:rPr>
-          <m:t>P=T</m:t>
-        </m:r>
-        <m:r>
-          <w:rPr>
-            <w:rFonts w:ascii="Cambria Math" w:eastAsiaTheme="minorEastAsia" w:hAnsi="Cambria Math"/>
-          </w:rPr>
-          <m:t>orque*</m:t>
+          <m:t>P=Torque*</m:t>
         </m:r>
         <m:sSub>
           <m:sSubPr>
@@ -8276,6 +8513,12 @@
               </w:rPr>
               <m:t>mec</m:t>
             </m:r>
+            <m:r>
+              <w:rPr>
+                <w:rFonts w:ascii="Cambria Math" w:eastAsiaTheme="minorEastAsia" w:hAnsi="Cambria Math"/>
+              </w:rPr>
+              <m:t>h</m:t>
+            </m:r>
           </m:sub>
         </m:sSub>
       </m:oMath>
@@ -8328,7 +8571,6 @@
         <w:rPr>
           <w:rFonts w:eastAsiaTheme="minorEastAsia"/>
         </w:rPr>
-        <w:lastRenderedPageBreak/>
         <w:t>Torque output of the machine can be calculated from the force value that was found in equation 28.</w:t>
       </w:r>
     </w:p>
@@ -8341,19 +8583,8 @@
           <w:rPr>
             <w:rFonts w:ascii="Cambria Math" w:eastAsiaTheme="minorEastAsia" w:hAnsi="Cambria Math"/>
           </w:rPr>
-          <m:t>T</m:t>
-        </m:r>
-        <m:r>
-          <w:rPr>
-            <w:rFonts w:ascii="Cambria Math" w:eastAsiaTheme="minorEastAsia" w:hAnsi="Cambria Math"/>
-          </w:rPr>
-          <m:t>orque</m:t>
-        </m:r>
-        <m:r>
-          <w:rPr>
-            <w:rFonts w:ascii="Cambria Math" w:eastAsiaTheme="minorEastAsia" w:hAnsi="Cambria Math"/>
-          </w:rPr>
-          <m:t>=</m:t>
+          <w:lastRenderedPageBreak/>
+          <m:t>Torque=</m:t>
         </m:r>
         <m:f>
           <m:fPr>
@@ -8453,19 +8684,13 @@
               <w:rPr>
                 <w:rFonts w:ascii="Cambria Math" w:eastAsiaTheme="minorEastAsia" w:hAnsi="Cambria Math"/>
               </w:rPr>
-              <m:t>2791.57 N</m:t>
+              <m:t>1091.7</m:t>
             </m:r>
             <m:r>
               <w:rPr>
                 <w:rFonts w:ascii="Cambria Math" w:eastAsiaTheme="minorEastAsia" w:hAnsi="Cambria Math"/>
               </w:rPr>
-              <m:t>*</m:t>
-            </m:r>
-            <m:r>
-              <w:rPr>
-                <w:rFonts w:ascii="Cambria Math" w:eastAsiaTheme="minorEastAsia" w:hAnsi="Cambria Math"/>
-              </w:rPr>
-              <m:t>0.1m</m:t>
+              <m:t xml:space="preserve"> N*0.1m</m:t>
             </m:r>
           </m:num>
           <m:den>
@@ -8487,7 +8712,19 @@
           <w:rPr>
             <w:rFonts w:ascii="Cambria Math" w:eastAsiaTheme="minorEastAsia" w:hAnsi="Cambria Math"/>
           </w:rPr>
-          <m:t>139.58 Nm</m:t>
+          <m:t>54.585</m:t>
+        </m:r>
+        <m:r>
+          <w:rPr>
+            <w:rFonts w:ascii="Cambria Math" w:eastAsiaTheme="minorEastAsia" w:hAnsi="Cambria Math"/>
+          </w:rPr>
+          <m:t xml:space="preserve"> </m:t>
+        </m:r>
+        <m:r>
+          <w:rPr>
+            <w:rFonts w:ascii="Cambria Math" w:eastAsiaTheme="minorEastAsia" w:hAnsi="Cambria Math"/>
+          </w:rPr>
+          <m:t>Nm</m:t>
         </m:r>
       </m:oMath>
       <w:r>
@@ -8569,19 +8806,7 @@
           <w:rPr>
             <w:rFonts w:ascii="Cambria Math" w:eastAsiaTheme="minorEastAsia" w:hAnsi="Cambria Math"/>
           </w:rPr>
-          <m:t>=</m:t>
-        </m:r>
-        <m:r>
-          <w:rPr>
-            <w:rFonts w:ascii="Cambria Math" w:eastAsiaTheme="minorEastAsia" w:hAnsi="Cambria Math"/>
-          </w:rPr>
-          <m:t>1500 rpm</m:t>
-        </m:r>
-        <m:r>
-          <w:rPr>
-            <w:rFonts w:ascii="Cambria Math" w:eastAsiaTheme="minorEastAsia" w:hAnsi="Cambria Math"/>
-          </w:rPr>
-          <m:t>*</m:t>
+          <m:t>=1500 rpm*</m:t>
         </m:r>
         <m:f>
           <m:fPr>
@@ -8619,13 +8844,7 @@
           <w:rPr>
             <w:rFonts w:ascii="Cambria Math" w:eastAsiaTheme="minorEastAsia" w:hAnsi="Cambria Math"/>
           </w:rPr>
-          <m:t>=</m:t>
-        </m:r>
-        <m:r>
-          <w:rPr>
-            <w:rFonts w:ascii="Cambria Math" w:eastAsiaTheme="minorEastAsia" w:hAnsi="Cambria Math"/>
-          </w:rPr>
-          <m:t>157.08</m:t>
+          <m:t>=157.08</m:t>
         </m:r>
         <m:f>
           <m:fPr>
@@ -8773,13 +8992,37 @@
               </w:rPr>
               <m:t>mec</m:t>
             </m:r>
+            <m:r>
+              <w:rPr>
+                <w:rFonts w:ascii="Cambria Math" w:eastAsiaTheme="minorEastAsia" w:hAnsi="Cambria Math"/>
+              </w:rPr>
+              <m:t>h</m:t>
+            </m:r>
           </m:sub>
         </m:sSub>
         <m:r>
           <w:rPr>
             <w:rFonts w:ascii="Cambria Math" w:eastAsiaTheme="minorEastAsia" w:hAnsi="Cambria Math"/>
           </w:rPr>
-          <m:t>=139.58 Nm*157.08</m:t>
+          <m:t>=</m:t>
+        </m:r>
+        <m:r>
+          <w:rPr>
+            <w:rFonts w:ascii="Cambria Math" w:eastAsiaTheme="minorEastAsia" w:hAnsi="Cambria Math"/>
+          </w:rPr>
+          <m:t>54.585</m:t>
+        </m:r>
+        <m:r>
+          <w:rPr>
+            <w:rFonts w:ascii="Cambria Math" w:eastAsiaTheme="minorEastAsia" w:hAnsi="Cambria Math"/>
+          </w:rPr>
+          <m:t xml:space="preserve"> </m:t>
+        </m:r>
+        <m:r>
+          <w:rPr>
+            <w:rFonts w:ascii="Cambria Math" w:eastAsiaTheme="minorEastAsia" w:hAnsi="Cambria Math"/>
+          </w:rPr>
+          <m:t>Nm*157.08</m:t>
         </m:r>
         <m:f>
           <m:fPr>
@@ -8811,7 +9054,19 @@
           <w:rPr>
             <w:rFonts w:ascii="Cambria Math" w:eastAsiaTheme="minorEastAsia" w:hAnsi="Cambria Math"/>
           </w:rPr>
-          <m:t>=21.93 kW</m:t>
+          <m:t>=</m:t>
+        </m:r>
+        <m:r>
+          <w:rPr>
+            <w:rFonts w:ascii="Cambria Math" w:eastAsiaTheme="minorEastAsia" w:hAnsi="Cambria Math"/>
+          </w:rPr>
+          <m:t>8.57</m:t>
+        </m:r>
+        <m:r>
+          <w:rPr>
+            <w:rFonts w:ascii="Cambria Math" w:eastAsiaTheme="minorEastAsia" w:hAnsi="Cambria Math"/>
+          </w:rPr>
+          <m:t>kW</m:t>
         </m:r>
       </m:oMath>
       <w:r>
@@ -10440,7 +10695,7 @@
 </file>
 
 <file path=customXml/itemProps1.xml><?xml version="1.0" encoding="utf-8"?>
-<ds:datastoreItem xmlns:ds="http://schemas.openxmlformats.org/officeDocument/2006/customXml" ds:itemID="{BBB14640-3911-488D-97A9-346CEEB7E2B6}">
+<ds:datastoreItem xmlns:ds="http://schemas.openxmlformats.org/officeDocument/2006/customXml" ds:itemID="{C85504F6-64B1-453C-B5A0-04526875A782}">
   <ds:schemaRefs>
     <ds:schemaRef ds:uri="http://schemas.openxmlformats.org/officeDocument/2006/bibliography"/>
   </ds:schemaRefs>

</xml_diff>

<commit_message>
Part 1 is finished. Part 2 is revised.
</commit_message>
<xml_diff>
--- a/Project3/Report.docx
+++ b/Project3/Report.docx
@@ -491,7 +491,7 @@
         <w:t>Raşit GÖKMEN - 2339760</w:t>
       </w:r>
     </w:p>
-    <w:bookmarkStart w:id="0" w:name="_Toc39346892" w:displacedByCustomXml="next"/>
+    <w:bookmarkStart w:id="0" w:name="_Toc39420019" w:displacedByCustomXml="next"/>
     <w:sdt>
       <w:sdtPr>
         <w:rPr>
@@ -539,7 +539,7 @@
           <w:r>
             <w:fldChar w:fldCharType="separate"/>
           </w:r>
-          <w:hyperlink w:anchor="_Toc39346892" w:history="1">
+          <w:hyperlink w:anchor="_Toc39420019" w:history="1">
             <w:r>
               <w:rPr>
                 <w:rStyle w:val="Kpr"/>
@@ -581,7 +581,7 @@
                 <w:noProof/>
                 <w:webHidden/>
               </w:rPr>
-              <w:instrText xml:space="preserve"> PAGEREF _Toc39346892 \h </w:instrText>
+              <w:instrText xml:space="preserve"> PAGEREF _Toc39420019 \h </w:instrText>
             </w:r>
             <w:r>
               <w:rPr>
@@ -621,7 +621,7 @@
               <w:lang w:val="tr-TR" w:eastAsia="tr-TR"/>
             </w:rPr>
           </w:pPr>
-          <w:hyperlink w:anchor="_Toc39346893" w:history="1">
+          <w:hyperlink w:anchor="_Toc39420020" w:history="1">
             <w:r>
               <w:rPr>
                 <w:rStyle w:val="Kpr"/>
@@ -663,7 +663,7 @@
                 <w:noProof/>
                 <w:webHidden/>
               </w:rPr>
-              <w:instrText xml:space="preserve"> PAGEREF _Toc39346893 \h </w:instrText>
+              <w:instrText xml:space="preserve"> PAGEREF _Toc39420020 \h </w:instrText>
             </w:r>
             <w:r>
               <w:rPr>
@@ -703,7 +703,7 @@
               <w:lang w:val="tr-TR" w:eastAsia="tr-TR"/>
             </w:rPr>
           </w:pPr>
-          <w:hyperlink w:anchor="_Toc39346894" w:history="1">
+          <w:hyperlink w:anchor="_Toc39420021" w:history="1">
             <w:r>
               <w:rPr>
                 <w:rStyle w:val="Kpr"/>
@@ -745,7 +745,7 @@
                 <w:noProof/>
                 <w:webHidden/>
               </w:rPr>
-              <w:instrText xml:space="preserve"> PAGEREF _Toc39346894 \h </w:instrText>
+              <w:instrText xml:space="preserve"> PAGEREF _Toc39420021 \h </w:instrText>
             </w:r>
             <w:r>
               <w:rPr>
@@ -766,88 +766,6 @@
                 <w:webHidden/>
               </w:rPr>
               <w:t>3</w:t>
-            </w:r>
-            <w:r>
-              <w:rPr>
-                <w:noProof/>
-                <w:webHidden/>
-              </w:rPr>
-              <w:fldChar w:fldCharType="end"/>
-            </w:r>
-          </w:hyperlink>
-        </w:p>
-        <w:p>
-          <w:pPr>
-            <w:pStyle w:val="T1"/>
-            <w:rPr>
-              <w:rFonts w:eastAsiaTheme="minorEastAsia"/>
-              <w:noProof/>
-              <w:lang w:val="tr-TR" w:eastAsia="tr-TR"/>
-            </w:rPr>
-          </w:pPr>
-          <w:hyperlink w:anchor="_Toc39346895" w:history="1">
-            <w:r>
-              <w:rPr>
-                <w:rStyle w:val="Kpr"/>
-                <w:noProof/>
-              </w:rPr>
-              <w:t>4.</w:t>
-            </w:r>
-            <w:r>
-              <w:rPr>
-                <w:rFonts w:eastAsiaTheme="minorEastAsia"/>
-                <w:noProof/>
-                <w:lang w:val="tr-TR" w:eastAsia="tr-TR"/>
-              </w:rPr>
-              <w:tab/>
-            </w:r>
-            <w:r>
-              <w:rPr>
-                <w:rStyle w:val="Kpr"/>
-                <w:noProof/>
-              </w:rPr>
-              <w:t>Electrical Loading and Machine Sizing</w:t>
-            </w:r>
-            <w:r>
-              <w:rPr>
-                <w:noProof/>
-                <w:webHidden/>
-              </w:rPr>
-              <w:tab/>
-            </w:r>
-            <w:r>
-              <w:rPr>
-                <w:noProof/>
-                <w:webHidden/>
-              </w:rPr>
-              <w:fldChar w:fldCharType="begin"/>
-            </w:r>
-            <w:r>
-              <w:rPr>
-                <w:noProof/>
-                <w:webHidden/>
-              </w:rPr>
-              <w:instrText xml:space="preserve"> PAGEREF _Toc39346895 \h </w:instrText>
-            </w:r>
-            <w:r>
-              <w:rPr>
-                <w:noProof/>
-                <w:webHidden/>
-              </w:rPr>
-            </w:r>
-            <w:r>
-              <w:rPr>
-                <w:noProof/>
-                <w:webHidden/>
-              </w:rPr>
-              <w:fldChar w:fldCharType="separate"/>
-            </w:r>
-            <w:r>
-              <w:rPr>
-                <w:noProof/>
-                <w:webHidden/>
-              </w:rPr>
-              <w:t>6</w:t>
             </w:r>
             <w:r>
               <w:rPr>
@@ -871,13 +789,13 @@
               <w:lang w:val="tr-TR" w:eastAsia="tr-TR"/>
             </w:rPr>
           </w:pPr>
-          <w:hyperlink w:anchor="_Toc39346896" w:history="1">
+          <w:hyperlink w:anchor="_Toc39420022" w:history="1">
             <w:r>
               <w:rPr>
                 <w:rStyle w:val="Kpr"/>
                 <w:noProof/>
               </w:rPr>
-              <w:t>4.1.</w:t>
+              <w:t>3.1.</w:t>
             </w:r>
             <w:r>
               <w:rPr>
@@ -892,7 +810,7 @@
                 <w:rStyle w:val="Kpr"/>
                 <w:noProof/>
               </w:rPr>
-              <w:t>Selecting number of slots</w:t>
+              <w:t>Operating Point and Load Line</w:t>
             </w:r>
             <w:r>
               <w:rPr>
@@ -913,7 +831,7 @@
                 <w:noProof/>
                 <w:webHidden/>
               </w:rPr>
-              <w:instrText xml:space="preserve"> PAGEREF _Toc39346896 \h </w:instrText>
+              <w:instrText xml:space="preserve"> PAGEREF _Toc39420022 \h </w:instrText>
             </w:r>
             <w:r>
               <w:rPr>
@@ -933,7 +851,7 @@
                 <w:noProof/>
                 <w:webHidden/>
               </w:rPr>
-              <w:t>6</w:t>
+              <w:t>3</w:t>
             </w:r>
             <w:r>
               <w:rPr>
@@ -957,13 +875,13 @@
               <w:lang w:val="tr-TR" w:eastAsia="tr-TR"/>
             </w:rPr>
           </w:pPr>
-          <w:hyperlink w:anchor="_Toc39346897" w:history="1">
+          <w:hyperlink w:anchor="_Toc39420023" w:history="1">
             <w:r>
               <w:rPr>
                 <w:rStyle w:val="Kpr"/>
                 <w:noProof/>
               </w:rPr>
-              <w:t>4.2.</w:t>
+              <w:t>3.2.</w:t>
             </w:r>
             <w:r>
               <w:rPr>
@@ -978,7 +896,7 @@
                 <w:rStyle w:val="Kpr"/>
                 <w:noProof/>
               </w:rPr>
-              <w:t>Selection of suitable wire cable</w:t>
+              <w:t>Magnetic Loading</w:t>
             </w:r>
             <w:r>
               <w:rPr>
@@ -999,7 +917,7 @@
                 <w:noProof/>
                 <w:webHidden/>
               </w:rPr>
-              <w:instrText xml:space="preserve"> PAGEREF _Toc39346897 \h </w:instrText>
+              <w:instrText xml:space="preserve"> PAGEREF _Toc39420023 \h </w:instrText>
             </w:r>
             <w:r>
               <w:rPr>
@@ -1043,13 +961,13 @@
               <w:lang w:val="tr-TR" w:eastAsia="tr-TR"/>
             </w:rPr>
           </w:pPr>
-          <w:hyperlink w:anchor="_Toc39346898" w:history="1">
+          <w:hyperlink w:anchor="_Toc39420024" w:history="1">
             <w:r>
               <w:rPr>
                 <w:rStyle w:val="Kpr"/>
                 <w:noProof/>
               </w:rPr>
-              <w:t>4.3.</w:t>
+              <w:t>3.3.</w:t>
             </w:r>
             <w:r>
               <w:rPr>
@@ -1064,7 +982,7 @@
                 <w:rStyle w:val="Kpr"/>
                 <w:noProof/>
               </w:rPr>
-              <w:t>Calculation of slot height, number of coils per slot and back-core thickness</w:t>
+              <w:t>FEA Result of Air-gap Flux Density</w:t>
             </w:r>
             <w:r>
               <w:rPr>
@@ -1085,7 +1003,89 @@
                 <w:noProof/>
                 <w:webHidden/>
               </w:rPr>
-              <w:instrText xml:space="preserve"> PAGEREF _Toc39346898 \h </w:instrText>
+              <w:instrText xml:space="preserve"> PAGEREF _Toc39420024 \h </w:instrText>
+            </w:r>
+            <w:r>
+              <w:rPr>
+                <w:noProof/>
+                <w:webHidden/>
+              </w:rPr>
+            </w:r>
+            <w:r>
+              <w:rPr>
+                <w:noProof/>
+                <w:webHidden/>
+              </w:rPr>
+              <w:fldChar w:fldCharType="separate"/>
+            </w:r>
+            <w:r>
+              <w:rPr>
+                <w:noProof/>
+                <w:webHidden/>
+              </w:rPr>
+              <w:t>6</w:t>
+            </w:r>
+            <w:r>
+              <w:rPr>
+                <w:noProof/>
+                <w:webHidden/>
+              </w:rPr>
+              <w:fldChar w:fldCharType="end"/>
+            </w:r>
+          </w:hyperlink>
+        </w:p>
+        <w:p>
+          <w:pPr>
+            <w:pStyle w:val="T1"/>
+            <w:rPr>
+              <w:rFonts w:eastAsiaTheme="minorEastAsia"/>
+              <w:noProof/>
+              <w:lang w:val="tr-TR" w:eastAsia="tr-TR"/>
+            </w:rPr>
+          </w:pPr>
+          <w:hyperlink w:anchor="_Toc39420025" w:history="1">
+            <w:r>
+              <w:rPr>
+                <w:rStyle w:val="Kpr"/>
+                <w:noProof/>
+              </w:rPr>
+              <w:t>4.</w:t>
+            </w:r>
+            <w:r>
+              <w:rPr>
+                <w:rFonts w:eastAsiaTheme="minorEastAsia"/>
+                <w:noProof/>
+                <w:lang w:val="tr-TR" w:eastAsia="tr-TR"/>
+              </w:rPr>
+              <w:tab/>
+            </w:r>
+            <w:r>
+              <w:rPr>
+                <w:rStyle w:val="Kpr"/>
+                <w:noProof/>
+              </w:rPr>
+              <w:t>Electrical Loading and Machine Sizing</w:t>
+            </w:r>
+            <w:r>
+              <w:rPr>
+                <w:noProof/>
+                <w:webHidden/>
+              </w:rPr>
+              <w:tab/>
+            </w:r>
+            <w:r>
+              <w:rPr>
+                <w:noProof/>
+                <w:webHidden/>
+              </w:rPr>
+              <w:fldChar w:fldCharType="begin"/>
+            </w:r>
+            <w:r>
+              <w:rPr>
+                <w:noProof/>
+                <w:webHidden/>
+              </w:rPr>
+              <w:instrText xml:space="preserve"> PAGEREF _Toc39420025 \h </w:instrText>
             </w:r>
             <w:r>
               <w:rPr>
@@ -1129,13 +1129,13 @@
               <w:lang w:val="tr-TR" w:eastAsia="tr-TR"/>
             </w:rPr>
           </w:pPr>
-          <w:hyperlink w:anchor="_Toc39346899" w:history="1">
+          <w:hyperlink w:anchor="_Toc39420026" w:history="1">
             <w:r>
               <w:rPr>
                 <w:rStyle w:val="Kpr"/>
                 <w:noProof/>
               </w:rPr>
-              <w:t>4.4.</w:t>
+              <w:t>4.1.</w:t>
             </w:r>
             <w:r>
               <w:rPr>
@@ -1150,7 +1150,7 @@
                 <w:rStyle w:val="Kpr"/>
                 <w:noProof/>
               </w:rPr>
-              <w:t>Electric loading calculation</w:t>
+              <w:t>Selecting number of slots</w:t>
             </w:r>
             <w:r>
               <w:rPr>
@@ -1171,7 +1171,7 @@
                 <w:noProof/>
                 <w:webHidden/>
               </w:rPr>
-              <w:instrText xml:space="preserve"> PAGEREF _Toc39346899 \h </w:instrText>
+              <w:instrText xml:space="preserve"> PAGEREF _Toc39420026 \h </w:instrText>
             </w:r>
             <w:r>
               <w:rPr>
@@ -1191,7 +1191,7 @@
                 <w:noProof/>
                 <w:webHidden/>
               </w:rPr>
-              <w:t>8</w:t>
+              <w:t>7</w:t>
             </w:r>
             <w:r>
               <w:rPr>
@@ -1215,13 +1215,13 @@
               <w:lang w:val="tr-TR" w:eastAsia="tr-TR"/>
             </w:rPr>
           </w:pPr>
-          <w:hyperlink w:anchor="_Toc39346900" w:history="1">
+          <w:hyperlink w:anchor="_Toc39420027" w:history="1">
             <w:r>
               <w:rPr>
                 <w:rStyle w:val="Kpr"/>
                 <w:noProof/>
               </w:rPr>
-              <w:t>4.5.</w:t>
+              <w:t>4.2.</w:t>
             </w:r>
             <w:r>
               <w:rPr>
@@ -1236,7 +1236,7 @@
                 <w:rStyle w:val="Kpr"/>
                 <w:noProof/>
               </w:rPr>
-              <w:t>Calculation of force and tangential stress</w:t>
+              <w:t>Selection of suitable wire cable</w:t>
             </w:r>
             <w:r>
               <w:rPr>
@@ -1257,7 +1257,7 @@
                 <w:noProof/>
                 <w:webHidden/>
               </w:rPr>
-              <w:instrText xml:space="preserve"> PAGEREF _Toc39346900 \h </w:instrText>
+              <w:instrText xml:space="preserve"> PAGEREF _Toc39420027 \h </w:instrText>
             </w:r>
             <w:r>
               <w:rPr>
@@ -1301,12 +1301,270 @@
               <w:lang w:val="tr-TR" w:eastAsia="tr-TR"/>
             </w:rPr>
           </w:pPr>
-          <w:hyperlink w:anchor="_Toc39346901" w:history="1">
+          <w:hyperlink w:anchor="_Toc39420028" w:history="1">
             <w:r>
               <w:rPr>
                 <w:rStyle w:val="Kpr"/>
                 <w:noProof/>
               </w:rPr>
+              <w:t>4.3.</w:t>
+            </w:r>
+            <w:r>
+              <w:rPr>
+                <w:rFonts w:eastAsiaTheme="minorEastAsia"/>
+                <w:noProof/>
+                <w:lang w:val="tr-TR" w:eastAsia="tr-TR"/>
+              </w:rPr>
+              <w:tab/>
+            </w:r>
+            <w:r>
+              <w:rPr>
+                <w:rStyle w:val="Kpr"/>
+                <w:noProof/>
+              </w:rPr>
+              <w:t>Calculation of slot height, number of coils per slot and back-core thickness</w:t>
+            </w:r>
+            <w:r>
+              <w:rPr>
+                <w:noProof/>
+                <w:webHidden/>
+              </w:rPr>
+              <w:tab/>
+            </w:r>
+            <w:r>
+              <w:rPr>
+                <w:noProof/>
+                <w:webHidden/>
+              </w:rPr>
+              <w:fldChar w:fldCharType="begin"/>
+            </w:r>
+            <w:r>
+              <w:rPr>
+                <w:noProof/>
+                <w:webHidden/>
+              </w:rPr>
+              <w:instrText xml:space="preserve"> PAGEREF _Toc39420028 \h </w:instrText>
+            </w:r>
+            <w:r>
+              <w:rPr>
+                <w:noProof/>
+                <w:webHidden/>
+              </w:rPr>
+            </w:r>
+            <w:r>
+              <w:rPr>
+                <w:noProof/>
+                <w:webHidden/>
+              </w:rPr>
+              <w:fldChar w:fldCharType="separate"/>
+            </w:r>
+            <w:r>
+              <w:rPr>
+                <w:noProof/>
+                <w:webHidden/>
+              </w:rPr>
+              <w:t>8</w:t>
+            </w:r>
+            <w:r>
+              <w:rPr>
+                <w:noProof/>
+                <w:webHidden/>
+              </w:rPr>
+              <w:fldChar w:fldCharType="end"/>
+            </w:r>
+          </w:hyperlink>
+        </w:p>
+        <w:p>
+          <w:pPr>
+            <w:pStyle w:val="T2"/>
+            <w:tabs>
+              <w:tab w:val="left" w:pos="1320"/>
+              <w:tab w:val="right" w:leader="dot" w:pos="10070"/>
+            </w:tabs>
+            <w:rPr>
+              <w:rFonts w:eastAsiaTheme="minorEastAsia"/>
+              <w:noProof/>
+              <w:lang w:val="tr-TR" w:eastAsia="tr-TR"/>
+            </w:rPr>
+          </w:pPr>
+          <w:hyperlink w:anchor="_Toc39420029" w:history="1">
+            <w:r>
+              <w:rPr>
+                <w:rStyle w:val="Kpr"/>
+                <w:noProof/>
+              </w:rPr>
+              <w:t>4.4.</w:t>
+            </w:r>
+            <w:r>
+              <w:rPr>
+                <w:rFonts w:eastAsiaTheme="minorEastAsia"/>
+                <w:noProof/>
+                <w:lang w:val="tr-TR" w:eastAsia="tr-TR"/>
+              </w:rPr>
+              <w:tab/>
+            </w:r>
+            <w:r>
+              <w:rPr>
+                <w:rStyle w:val="Kpr"/>
+                <w:noProof/>
+              </w:rPr>
+              <w:t>Electric loading calculation</w:t>
+            </w:r>
+            <w:r>
+              <w:rPr>
+                <w:noProof/>
+                <w:webHidden/>
+              </w:rPr>
+              <w:tab/>
+            </w:r>
+            <w:r>
+              <w:rPr>
+                <w:noProof/>
+                <w:webHidden/>
+              </w:rPr>
+              <w:fldChar w:fldCharType="begin"/>
+            </w:r>
+            <w:r>
+              <w:rPr>
+                <w:noProof/>
+                <w:webHidden/>
+              </w:rPr>
+              <w:instrText xml:space="preserve"> PAGEREF _Toc39420029 \h </w:instrText>
+            </w:r>
+            <w:r>
+              <w:rPr>
+                <w:noProof/>
+                <w:webHidden/>
+              </w:rPr>
+            </w:r>
+            <w:r>
+              <w:rPr>
+                <w:noProof/>
+                <w:webHidden/>
+              </w:rPr>
+              <w:fldChar w:fldCharType="separate"/>
+            </w:r>
+            <w:r>
+              <w:rPr>
+                <w:noProof/>
+                <w:webHidden/>
+              </w:rPr>
+              <w:t>9</w:t>
+            </w:r>
+            <w:r>
+              <w:rPr>
+                <w:noProof/>
+                <w:webHidden/>
+              </w:rPr>
+              <w:fldChar w:fldCharType="end"/>
+            </w:r>
+          </w:hyperlink>
+        </w:p>
+        <w:p>
+          <w:pPr>
+            <w:pStyle w:val="T2"/>
+            <w:tabs>
+              <w:tab w:val="left" w:pos="1320"/>
+              <w:tab w:val="right" w:leader="dot" w:pos="10070"/>
+            </w:tabs>
+            <w:rPr>
+              <w:rFonts w:eastAsiaTheme="minorEastAsia"/>
+              <w:noProof/>
+              <w:lang w:val="tr-TR" w:eastAsia="tr-TR"/>
+            </w:rPr>
+          </w:pPr>
+          <w:hyperlink w:anchor="_Toc39420030" w:history="1">
+            <w:r>
+              <w:rPr>
+                <w:rStyle w:val="Kpr"/>
+                <w:noProof/>
+              </w:rPr>
+              <w:t>4.5.</w:t>
+            </w:r>
+            <w:r>
+              <w:rPr>
+                <w:rFonts w:eastAsiaTheme="minorEastAsia"/>
+                <w:noProof/>
+                <w:lang w:val="tr-TR" w:eastAsia="tr-TR"/>
+              </w:rPr>
+              <w:tab/>
+            </w:r>
+            <w:r>
+              <w:rPr>
+                <w:rStyle w:val="Kpr"/>
+                <w:noProof/>
+              </w:rPr>
+              <w:t>Calculation of force and tangential stress</w:t>
+            </w:r>
+            <w:r>
+              <w:rPr>
+                <w:noProof/>
+                <w:webHidden/>
+              </w:rPr>
+              <w:tab/>
+            </w:r>
+            <w:r>
+              <w:rPr>
+                <w:noProof/>
+                <w:webHidden/>
+              </w:rPr>
+              <w:fldChar w:fldCharType="begin"/>
+            </w:r>
+            <w:r>
+              <w:rPr>
+                <w:noProof/>
+                <w:webHidden/>
+              </w:rPr>
+              <w:instrText xml:space="preserve"> PAGEREF _Toc39420030 \h </w:instrText>
+            </w:r>
+            <w:r>
+              <w:rPr>
+                <w:noProof/>
+                <w:webHidden/>
+              </w:rPr>
+            </w:r>
+            <w:r>
+              <w:rPr>
+                <w:noProof/>
+                <w:webHidden/>
+              </w:rPr>
+              <w:fldChar w:fldCharType="separate"/>
+            </w:r>
+            <w:r>
+              <w:rPr>
+                <w:noProof/>
+                <w:webHidden/>
+              </w:rPr>
+              <w:t>9</w:t>
+            </w:r>
+            <w:r>
+              <w:rPr>
+                <w:noProof/>
+                <w:webHidden/>
+              </w:rPr>
+              <w:fldChar w:fldCharType="end"/>
+            </w:r>
+          </w:hyperlink>
+        </w:p>
+        <w:p>
+          <w:pPr>
+            <w:pStyle w:val="T2"/>
+            <w:tabs>
+              <w:tab w:val="left" w:pos="1320"/>
+              <w:tab w:val="right" w:leader="dot" w:pos="10070"/>
+            </w:tabs>
+            <w:rPr>
+              <w:rFonts w:eastAsiaTheme="minorEastAsia"/>
+              <w:noProof/>
+              <w:lang w:val="tr-TR" w:eastAsia="tr-TR"/>
+            </w:rPr>
+          </w:pPr>
+          <w:hyperlink w:anchor="_Toc39420031" w:history="1">
+            <w:r>
+              <w:rPr>
+                <w:rStyle w:val="Kpr"/>
+                <w:noProof/>
+              </w:rPr>
               <w:t>4.6.</w:t>
             </w:r>
             <w:r>
@@ -1343,7 +1601,7 @@
                 <w:noProof/>
                 <w:webHidden/>
               </w:rPr>
-              <w:instrText xml:space="preserve"> PAGEREF _Toc39346901 \h </w:instrText>
+              <w:instrText xml:space="preserve"> PAGEREF _Toc39420031 \h </w:instrText>
             </w:r>
             <w:r>
               <w:rPr>
@@ -1363,7 +1621,7 @@
                 <w:noProof/>
                 <w:webHidden/>
               </w:rPr>
-              <w:t>8</w:t>
+              <w:t>10</w:t>
             </w:r>
             <w:r>
               <w:rPr>
@@ -1383,7 +1641,7 @@
               <w:lang w:val="tr-TR" w:eastAsia="tr-TR"/>
             </w:rPr>
           </w:pPr>
-          <w:hyperlink w:anchor="_Toc39346902" w:history="1">
+          <w:hyperlink w:anchor="_Toc39420032" w:history="1">
             <w:r>
               <w:rPr>
                 <w:rStyle w:val="Kpr"/>
@@ -1425,7 +1683,7 @@
                 <w:noProof/>
                 <w:webHidden/>
               </w:rPr>
-              <w:instrText xml:space="preserve"> PAGEREF _Toc39346902 \h </w:instrText>
+              <w:instrText xml:space="preserve"> PAGEREF _Toc39420032 \h </w:instrText>
             </w:r>
             <w:r>
               <w:rPr>
@@ -1445,7 +1703,7 @@
                 <w:noProof/>
                 <w:webHidden/>
               </w:rPr>
-              <w:t>9</w:t>
+              <w:t>10</w:t>
             </w:r>
             <w:r>
               <w:rPr>
@@ -1475,7 +1733,7 @@
       <w:pPr>
         <w:pStyle w:val="Balk1"/>
       </w:pPr>
-      <w:bookmarkStart w:id="1" w:name="_Toc39346893"/>
+      <w:bookmarkStart w:id="1" w:name="_Toc39420020"/>
       <w:r>
         <w:lastRenderedPageBreak/>
         <w:t>Introduction</w:t>
@@ -1556,11 +1814,21 @@
       <w:pPr>
         <w:pStyle w:val="Balk1"/>
       </w:pPr>
-      <w:bookmarkStart w:id="3" w:name="_Toc39346894"/>
+      <w:bookmarkStart w:id="3" w:name="_Toc39420021"/>
       <w:r>
         <w:t>Magnetic Loading</w:t>
       </w:r>
       <w:bookmarkEnd w:id="3"/>
+    </w:p>
+    <w:p>
+      <w:pPr>
+        <w:pStyle w:val="Balk2"/>
+      </w:pPr>
+      <w:bookmarkStart w:id="4" w:name="_Toc39420022"/>
+      <w:r>
+        <w:t>Operating Point and Load Line</w:t>
+      </w:r>
+      <w:bookmarkEnd w:id="4"/>
     </w:p>
     <w:p>
       <w:r>
@@ -2723,6 +2991,11 @@
           <w:rFonts w:eastAsiaTheme="minorEastAsia"/>
         </w:rPr>
         <w:tab/>
+      </w:r>
+      <w:r>
+        <w:rPr>
+          <w:rFonts w:eastAsiaTheme="minorEastAsia"/>
+        </w:rPr>
         <w:t>(4)</w:t>
       </w:r>
     </w:p>
@@ -2874,6 +3147,17 @@
           <w:rFonts w:eastAsiaTheme="minorEastAsia"/>
         </w:rPr>
         <w:tab/>
+      </w:r>
+      <w:r>
+        <w:rPr>
+          <w:rFonts w:eastAsiaTheme="minorEastAsia"/>
+        </w:rPr>
+        <w:tab/>
+      </w:r>
+      <w:r>
+        <w:rPr>
+          <w:rFonts w:eastAsiaTheme="minorEastAsia"/>
+        </w:rPr>
         <w:t>(5)</w:t>
       </w:r>
     </w:p>
@@ -2998,6 +3282,17 @@
           <w:rFonts w:eastAsiaTheme="minorEastAsia"/>
         </w:rPr>
         <w:tab/>
+      </w:r>
+      <w:r>
+        <w:rPr>
+          <w:rFonts w:eastAsiaTheme="minorEastAsia"/>
+        </w:rPr>
+        <w:tab/>
+      </w:r>
+      <w:r>
+        <w:rPr>
+          <w:rFonts w:eastAsiaTheme="minorEastAsia"/>
+        </w:rPr>
         <w:t>(6)</w:t>
       </w:r>
     </w:p>
@@ -3016,7 +3311,6 @@
     </w:p>
     <w:p>
       <w:pPr>
-        <w:ind w:left="2880" w:firstLine="720"/>
         <w:jc w:val="right"/>
         <w:rPr>
           <w:rFonts w:eastAsiaTheme="minorEastAsia"/>
@@ -3079,15 +3373,113 @@
               </w:rPr>
               <m:t>airgap</m:t>
             </m:r>
+            <m:r>
+              <w:rPr>
+                <w:rFonts w:ascii="Cambria Math" w:hAnsi="Cambria Math"/>
+              </w:rPr>
+              <m:t xml:space="preserve"> </m:t>
+            </m:r>
           </m:sub>
         </m:sSub>
+        <m:r>
+          <w:rPr>
+            <w:rFonts w:ascii="Cambria Math" w:hAnsi="Cambria Math"/>
+          </w:rPr>
+          <m:t xml:space="preserve">+ </m:t>
+        </m:r>
+        <m:sSub>
+          <m:sSubPr>
+            <m:ctrlPr>
+              <w:rPr>
+                <w:rFonts w:ascii="Cambria Math" w:hAnsi="Cambria Math"/>
+                <w:i/>
+              </w:rPr>
+            </m:ctrlPr>
+          </m:sSubPr>
+          <m:e>
+            <m:r>
+              <w:rPr>
+                <w:rFonts w:ascii="Cambria Math" w:hAnsi="Cambria Math"/>
+              </w:rPr>
+              <m:t>R</m:t>
+            </m:r>
+          </m:e>
+          <m:sub>
+            <m:r>
+              <w:rPr>
+                <w:rFonts w:ascii="Cambria Math" w:hAnsi="Cambria Math"/>
+              </w:rPr>
+              <m:t>magnet</m:t>
+            </m:r>
+          </m:sub>
+        </m:sSub>
+        <m:r>
+          <w:rPr>
+            <w:rFonts w:ascii="Cambria Math" w:hAnsi="Cambria Math"/>
+          </w:rPr>
+          <m:t>)</m:t>
+        </m:r>
       </m:oMath>
       <w:r>
         <w:rPr>
           <w:rFonts w:eastAsiaTheme="minorEastAsia"/>
         </w:rPr>
-        <w:t xml:space="preserve"> + </w:t>
-      </w:r>
+        <w:t xml:space="preserve"> </w:t>
+      </w:r>
+      <w:r>
+        <w:rPr>
+          <w:rFonts w:eastAsiaTheme="minorEastAsia"/>
+        </w:rPr>
+        <w:tab/>
+      </w:r>
+      <w:r>
+        <w:rPr>
+          <w:rFonts w:eastAsiaTheme="minorEastAsia"/>
+        </w:rPr>
+        <w:tab/>
+      </w:r>
+      <w:r>
+        <w:rPr>
+          <w:rFonts w:eastAsiaTheme="minorEastAsia"/>
+        </w:rPr>
+        <w:tab/>
+      </w:r>
+      <w:r>
+        <w:rPr>
+          <w:rFonts w:eastAsiaTheme="minorEastAsia"/>
+        </w:rPr>
+        <w:tab/>
+      </w:r>
+      <w:r>
+        <w:rPr>
+          <w:rFonts w:eastAsiaTheme="minorEastAsia"/>
+        </w:rPr>
+        <w:tab/>
+      </w:r>
+      <w:r>
+        <w:rPr>
+          <w:rFonts w:eastAsiaTheme="minorEastAsia"/>
+        </w:rPr>
+        <w:t>(7)</w:t>
+      </w:r>
+    </w:p>
+    <w:p>
+      <w:r>
+        <w:t>By substitu</w:t>
+      </w:r>
+      <w:r>
+        <w:t>ti</w:t>
+      </w:r>
+      <w:r>
+        <w:t>ng (6) and (7) into equation (5)</w:t>
+      </w:r>
+    </w:p>
+    <w:p>
+      <w:pPr>
+        <w:rPr>
+          <w:rFonts w:eastAsiaTheme="minorEastAsia"/>
+        </w:rPr>
+      </w:pPr>
       <m:oMath>
         <m:sSub>
           <m:sSubPr>
@@ -3103,7 +3495,7 @@
               <w:rPr>
                 <w:rFonts w:ascii="Cambria Math" w:hAnsi="Cambria Math"/>
               </w:rPr>
-              <m:t>R</m:t>
+              <m:t>⌽</m:t>
             </m:r>
           </m:e>
           <m:sub>
@@ -3111,7 +3503,7 @@
               <w:rPr>
                 <w:rFonts w:ascii="Cambria Math" w:hAnsi="Cambria Math"/>
               </w:rPr>
-              <m:t>magnet</m:t>
+              <m:t>m</m:t>
             </m:r>
           </m:sub>
         </m:sSub>
@@ -3119,60 +3511,19 @@
           <w:rPr>
             <w:rFonts w:ascii="Cambria Math" w:hAnsi="Cambria Math"/>
           </w:rPr>
-          <m:t>)</m:t>
+          <m:t xml:space="preserve"> </m:t>
         </m:r>
       </m:oMath>
       <w:r>
         <w:rPr>
           <w:rFonts w:eastAsiaTheme="minorEastAsia"/>
         </w:rPr>
-        <w:t xml:space="preserve"> </w:t>
-      </w:r>
-      <w:r>
-        <w:rPr>
-          <w:rFonts w:eastAsiaTheme="minorEastAsia"/>
-        </w:rPr>
-        <w:tab/>
-      </w:r>
-      <w:r>
-        <w:rPr>
-          <w:rFonts w:eastAsiaTheme="minorEastAsia"/>
-        </w:rPr>
-        <w:tab/>
-      </w:r>
-      <w:r>
-        <w:rPr>
-          <w:rFonts w:eastAsiaTheme="minorEastAsia"/>
-        </w:rPr>
-        <w:tab/>
-      </w:r>
-      <w:r>
-        <w:rPr>
-          <w:rFonts w:eastAsiaTheme="minorEastAsia"/>
-        </w:rPr>
-        <w:tab/>
-      </w:r>
-      <w:r>
-        <w:rPr>
-          <w:rFonts w:eastAsiaTheme="minorEastAsia"/>
-        </w:rPr>
-        <w:tab/>
-        <w:t>(7)</w:t>
-      </w:r>
-    </w:p>
-    <w:p>
-      <w:r>
-        <w:t>By substitu</w:t>
-      </w:r>
-      <w:r>
-        <w:t>ti</w:t>
-      </w:r>
-      <w:r>
-        <w:t>ng (6) and (7) into equation (5)</w:t>
-      </w:r>
-    </w:p>
-    <w:p>
-      <w:pPr>
+        <w:t>is obtained as,</w:t>
+      </w:r>
+    </w:p>
+    <w:p>
+      <w:pPr>
+        <w:jc w:val="right"/>
         <w:rPr>
           <w:rFonts w:eastAsiaTheme="minorEastAsia"/>
         </w:rPr>
@@ -3208,54 +3559,6 @@
           <w:rPr>
             <w:rFonts w:ascii="Cambria Math" w:hAnsi="Cambria Math"/>
           </w:rPr>
-          <m:t xml:space="preserve"> </m:t>
-        </m:r>
-      </m:oMath>
-      <w:r>
-        <w:rPr>
-          <w:rFonts w:eastAsiaTheme="minorEastAsia"/>
-        </w:rPr>
-        <w:t>is obtained as,</w:t>
-      </w:r>
-    </w:p>
-    <w:p>
-      <w:pPr>
-        <w:jc w:val="right"/>
-        <w:rPr>
-          <w:rFonts w:eastAsiaTheme="minorEastAsia"/>
-        </w:rPr>
-      </w:pPr>
-      <m:oMath>
-        <m:sSub>
-          <m:sSubPr>
-            <m:ctrlPr>
-              <w:rPr>
-                <w:rFonts w:ascii="Cambria Math" w:hAnsi="Cambria Math"/>
-                <w:i/>
-              </w:rPr>
-            </m:ctrlPr>
-          </m:sSubPr>
-          <m:e>
-            <m:r>
-              <w:rPr>
-                <w:rFonts w:ascii="Cambria Math" w:hAnsi="Cambria Math"/>
-              </w:rPr>
-              <m:t>⌽</m:t>
-            </m:r>
-          </m:e>
-          <m:sub>
-            <m:r>
-              <w:rPr>
-                <w:rFonts w:ascii="Cambria Math" w:hAnsi="Cambria Math"/>
-              </w:rPr>
-              <m:t>m</m:t>
-            </m:r>
-          </m:sub>
-        </m:sSub>
-        <m:r>
-          <w:rPr>
-            <w:rFonts w:ascii="Cambria Math" w:hAnsi="Cambria Math"/>
-          </w:rPr>
           <m:t>=6</m:t>
         </m:r>
       </m:oMath>
@@ -3322,6 +3625,17 @@
           <w:rFonts w:eastAsiaTheme="minorEastAsia"/>
         </w:rPr>
         <w:tab/>
+      </w:r>
+      <w:r>
+        <w:rPr>
+          <w:rFonts w:eastAsiaTheme="minorEastAsia"/>
+        </w:rPr>
+        <w:tab/>
+      </w:r>
+      <w:r>
+        <w:rPr>
+          <w:rFonts w:eastAsiaTheme="minorEastAsia"/>
+        </w:rPr>
         <w:t>(8)</w:t>
       </w:r>
     </w:p>
@@ -3481,6 +3795,17 @@
           <w:rFonts w:eastAsiaTheme="minorEastAsia"/>
         </w:rPr>
         <w:tab/>
+      </w:r>
+      <w:r>
+        <w:rPr>
+          <w:rFonts w:eastAsiaTheme="minorEastAsia"/>
+        </w:rPr>
+        <w:tab/>
+      </w:r>
+      <w:r>
+        <w:rPr>
+          <w:rFonts w:eastAsiaTheme="minorEastAsia"/>
+        </w:rPr>
         <w:t>(9)</w:t>
       </w:r>
     </w:p>
@@ -3748,6 +4073,17 @@
           <w:rFonts w:eastAsiaTheme="minorEastAsia"/>
         </w:rPr>
         <w:tab/>
+      </w:r>
+      <w:r>
+        <w:rPr>
+          <w:rFonts w:eastAsiaTheme="minorEastAsia"/>
+        </w:rPr>
+        <w:tab/>
+      </w:r>
+      <w:r>
+        <w:rPr>
+          <w:rFonts w:eastAsiaTheme="minorEastAsia"/>
+        </w:rPr>
         <w:t>(10)</w:t>
       </w:r>
     </w:p>
@@ -4056,7 +4392,7 @@
         </w:rPr>
         <w:drawing>
           <wp:inline distT="0" distB="0" distL="0" distR="0">
-            <wp:extent cx="3209925" cy="2305050"/>
+            <wp:extent cx="3057324" cy="2195466"/>
             <wp:effectExtent l="0" t="0" r="0" b="0"/>
             <wp:docPr id="1" name="Resim 1"/>
             <wp:cNvGraphicFramePr>
@@ -4087,7 +4423,7 @@
                   <pic:spPr bwMode="auto">
                     <a:xfrm>
                       <a:off x="0" y="0"/>
-                      <a:ext cx="3209925" cy="2305050"/>
+                      <a:ext cx="3062573" cy="2199235"/>
                     </a:xfrm>
                     <a:prstGeom prst="rect">
                       <a:avLst/>
@@ -4109,21 +4445,36 @@
         <w:jc w:val="center"/>
       </w:pPr>
       <w:r>
+        <w:t xml:space="preserve">Figure </w:t>
+      </w:r>
+      <w:r>
+        <w:t>2</w:t>
+      </w:r>
+      <w:r>
+        <w:t>.</w:t>
+      </w:r>
+      <w:r>
+        <w:t xml:space="preserve"> Load line and operating point on</w:t>
+      </w:r>
+      <w:r>
+        <w:t xml:space="preserve"> B-H curve of N42 NdFeB material </w:t>
+      </w:r>
+    </w:p>
+    <w:p>
+      <w:pPr>
+        <w:pStyle w:val="Balk2"/>
+      </w:pPr>
+      <w:bookmarkStart w:id="5" w:name="_Toc39420023"/>
+      <w:r>
         <w:lastRenderedPageBreak/>
-        <w:t xml:space="preserve">Figure </w:t>
-      </w:r>
-      <w:r>
-        <w:t>2</w:t>
-      </w:r>
-      <w:r>
-        <w:t>.</w:t>
-      </w:r>
-      <w:r>
-        <w:t xml:space="preserve"> Load line and operating point on</w:t>
-      </w:r>
-      <w:r>
-        <w:t xml:space="preserve"> B-H curve of N42 NdFeB material </w:t>
-      </w:r>
+        <w:t>Magnetic Loading</w:t>
+      </w:r>
+      <w:bookmarkEnd w:id="5"/>
+    </w:p>
+    <w:p>
+      <w:pPr>
+        <w:jc w:val="center"/>
+      </w:pPr>
     </w:p>
     <w:p>
       <w:pPr>
@@ -4310,23 +4661,284 @@
     </w:p>
     <w:p>
       <w:pPr>
+        <w:pStyle w:val="Balk2"/>
+      </w:pPr>
+      <w:bookmarkStart w:id="6" w:name="_Toc39420024"/>
+      <w:r>
+        <w:t xml:space="preserve">FEA Result of Air-gap </w:t>
+      </w:r>
+      <w:r>
+        <w:t>F</w:t>
+      </w:r>
+      <w:r>
+        <w:t xml:space="preserve">lux </w:t>
+      </w:r>
+      <w:r>
+        <w:t>D</w:t>
+      </w:r>
+      <w:r>
+        <w:t>ensity</w:t>
+      </w:r>
+      <w:bookmarkEnd w:id="6"/>
+    </w:p>
+    <w:p/>
+    <w:p>
+      <w:r>
+        <w:t>4-pole SMPMSM is modeled in Ansys Maxwell. The model is shown in Figure 3.</w:t>
+      </w:r>
+    </w:p>
+    <w:p>
+      <w:pPr>
+        <w:jc w:val="right"/>
+        <w:rPr>
+          <w:rFonts w:eastAsiaTheme="minorEastAsia"/>
+        </w:rPr>
+      </w:pPr>
+    </w:p>
+    <w:p>
+      <w:pPr>
+        <w:jc w:val="center"/>
+        <w:rPr>
+          <w:rFonts w:eastAsiaTheme="minorEastAsia"/>
+        </w:rPr>
+      </w:pPr>
+      <w:r>
+        <w:rPr>
+          <w:rFonts w:eastAsiaTheme="minorEastAsia"/>
+          <w:noProof/>
+        </w:rPr>
+        <w:drawing>
+          <wp:inline distT="0" distB="0" distL="0" distR="0">
+            <wp:extent cx="3771900" cy="3702479"/>
+            <wp:effectExtent l="0" t="0" r="0" b="0"/>
+            <wp:docPr id="6" name="Resim 6"/>
+            <wp:cNvGraphicFramePr>
+              <a:graphicFrameLocks xmlns:a="http://schemas.openxmlformats.org/drawingml/2006/main" noChangeAspect="1"/>
+            </wp:cNvGraphicFramePr>
+            <a:graphic xmlns:a="http://schemas.openxmlformats.org/drawingml/2006/main">
+              <a:graphicData uri="http://schemas.openxmlformats.org/drawingml/2006/picture">
+                <pic:pic xmlns:pic="http://schemas.openxmlformats.org/drawingml/2006/picture">
+                  <pic:nvPicPr>
+                    <pic:cNvPr id="0" name="Picture 4"/>
+                    <pic:cNvPicPr>
+                      <a:picLocks noChangeAspect="1" noChangeArrowheads="1"/>
+                    </pic:cNvPicPr>
+                  </pic:nvPicPr>
+                  <pic:blipFill>
+                    <a:blip r:embed="rId9">
+                      <a:extLst>
+                        <a:ext uri="{28A0092B-C50C-407E-A947-70E740481C1C}">
+                          <a14:useLocalDpi xmlns:a14="http://schemas.microsoft.com/office/drawing/2010/main" val="0"/>
+                        </a:ext>
+                      </a:extLst>
+                    </a:blip>
+                    <a:srcRect/>
+                    <a:stretch>
+                      <a:fillRect/>
+                    </a:stretch>
+                  </pic:blipFill>
+                  <pic:spPr bwMode="auto">
+                    <a:xfrm>
+                      <a:off x="0" y="0"/>
+                      <a:ext cx="3773719" cy="3704265"/>
+                    </a:xfrm>
+                    <a:prstGeom prst="rect">
+                      <a:avLst/>
+                    </a:prstGeom>
+                    <a:noFill/>
+                    <a:ln>
+                      <a:noFill/>
+                    </a:ln>
+                  </pic:spPr>
+                </pic:pic>
+              </a:graphicData>
+            </a:graphic>
+          </wp:inline>
+        </w:drawing>
+      </w:r>
+    </w:p>
+    <w:p>
+      <w:pPr>
+        <w:jc w:val="center"/>
+        <w:rPr>
+          <w:rFonts w:eastAsiaTheme="minorEastAsia"/>
+        </w:rPr>
+      </w:pPr>
+      <w:r>
+        <w:rPr>
+          <w:rFonts w:eastAsiaTheme="minorEastAsia"/>
+        </w:rPr>
+        <w:t xml:space="preserve">Figure 3. FEA model of </w:t>
+      </w:r>
+      <w:r>
+        <w:rPr>
+          <w:rFonts w:eastAsiaTheme="minorEastAsia"/>
+        </w:rPr>
+        <w:t xml:space="preserve">4-pole </w:t>
+      </w:r>
+      <w:r>
+        <w:rPr>
+          <w:rFonts w:eastAsiaTheme="minorEastAsia"/>
+        </w:rPr>
+        <w:t xml:space="preserve">SM-PMSM </w:t>
+      </w:r>
+    </w:p>
+    <w:p>
+      <w:pPr>
+        <w:rPr>
+          <w:rFonts w:eastAsiaTheme="minorEastAsia"/>
+        </w:rPr>
+      </w:pPr>
+      <w:r>
+        <w:rPr>
+          <w:rFonts w:eastAsiaTheme="minorEastAsia"/>
+        </w:rPr>
+        <w:t>The air-gap flux density distribution at the middle of air-gap</w:t>
+      </w:r>
+      <w:r>
+        <w:rPr>
+          <w:rFonts w:eastAsiaTheme="minorEastAsia"/>
+        </w:rPr>
+        <w:t xml:space="preserve"> for one-pole pair</w:t>
+      </w:r>
+      <w:r>
+        <w:rPr>
+          <w:rFonts w:eastAsiaTheme="minorEastAsia"/>
+        </w:rPr>
+        <w:t xml:space="preserve"> result is obtained by using FEA and given in Figure 4.</w:t>
+      </w:r>
+      <w:r>
+        <w:rPr>
+          <w:rFonts w:eastAsiaTheme="minorEastAsia"/>
+        </w:rPr>
+        <w:t xml:space="preserve"> As can be seen, for the distances enclosing north pole, flux density is positive and for the distances enclosing south pole, flux density is negative as expected. The average flux density is found 0.8T which is very close to analytical result found in equation 11.</w:t>
+      </w:r>
+      <w:r>
+        <w:rPr>
+          <w:rFonts w:eastAsiaTheme="minorEastAsia"/>
+        </w:rPr>
+        <w:t xml:space="preserve"> The</w:t>
+      </w:r>
+      <w:r>
+        <w:rPr>
+          <w:rFonts w:eastAsiaTheme="minorEastAsia"/>
+        </w:rPr>
+        <w:t xml:space="preserve"> slight</w:t>
+      </w:r>
+      <w:r>
+        <w:rPr>
+          <w:rFonts w:eastAsiaTheme="minorEastAsia"/>
+        </w:rPr>
+        <w:t xml:space="preserve"> difference</w:t>
+      </w:r>
+      <w:r>
+        <w:rPr>
+          <w:rFonts w:eastAsiaTheme="minorEastAsia"/>
+        </w:rPr>
+        <w:t xml:space="preserve"> in the FEA result and analytical result </w:t>
+      </w:r>
+      <w:r>
+        <w:rPr>
+          <w:rFonts w:eastAsiaTheme="minorEastAsia"/>
+        </w:rPr>
+        <w:t xml:space="preserve"> is due to the ingorance of leakage flux and assumption of infinitely permeable stator and rotor during analytical calculations.</w:t>
+      </w:r>
+    </w:p>
+    <w:p>
+      <w:pPr>
+        <w:jc w:val="center"/>
+        <w:rPr>
+          <w:rFonts w:eastAsiaTheme="minorEastAsia"/>
+        </w:rPr>
+      </w:pPr>
+      <w:r>
+        <w:rPr>
+          <w:noProof/>
+        </w:rPr>
+        <w:lastRenderedPageBreak/>
+        <w:drawing>
+          <wp:inline distT="0" distB="0" distL="0" distR="0">
+            <wp:extent cx="6400800" cy="2528570"/>
+            <wp:effectExtent l="0" t="0" r="0" b="0"/>
+            <wp:docPr id="5" name="Resim 5"/>
+            <wp:cNvGraphicFramePr>
+              <a:graphicFrameLocks xmlns:a="http://schemas.openxmlformats.org/drawingml/2006/main" noChangeAspect="1"/>
+            </wp:cNvGraphicFramePr>
+            <a:graphic xmlns:a="http://schemas.openxmlformats.org/drawingml/2006/main">
+              <a:graphicData uri="http://schemas.openxmlformats.org/drawingml/2006/picture">
+                <pic:pic xmlns:pic="http://schemas.openxmlformats.org/drawingml/2006/picture">
+                  <pic:nvPicPr>
+                    <pic:cNvPr id="0" name="Picture 2"/>
+                    <pic:cNvPicPr>
+                      <a:picLocks noChangeAspect="1" noChangeArrowheads="1"/>
+                    </pic:cNvPicPr>
+                  </pic:nvPicPr>
+                  <pic:blipFill>
+                    <a:blip r:embed="rId10">
+                      <a:extLst>
+                        <a:ext uri="{28A0092B-C50C-407E-A947-70E740481C1C}">
+                          <a14:useLocalDpi xmlns:a14="http://schemas.microsoft.com/office/drawing/2010/main" val="0"/>
+                        </a:ext>
+                      </a:extLst>
+                    </a:blip>
+                    <a:srcRect/>
+                    <a:stretch>
+                      <a:fillRect/>
+                    </a:stretch>
+                  </pic:blipFill>
+                  <pic:spPr bwMode="auto">
+                    <a:xfrm>
+                      <a:off x="0" y="0"/>
+                      <a:ext cx="6400800" cy="2528570"/>
+                    </a:xfrm>
+                    <a:prstGeom prst="rect">
+                      <a:avLst/>
+                    </a:prstGeom>
+                    <a:noFill/>
+                    <a:ln>
+                      <a:noFill/>
+                    </a:ln>
+                  </pic:spPr>
+                </pic:pic>
+              </a:graphicData>
+            </a:graphic>
+          </wp:inline>
+        </w:drawing>
+      </w:r>
+    </w:p>
+    <w:p>
+      <w:pPr>
+        <w:jc w:val="center"/>
+        <w:rPr>
+          <w:rFonts w:eastAsiaTheme="minorEastAsia"/>
+        </w:rPr>
+      </w:pPr>
+      <w:r>
+        <w:t xml:space="preserve">Figure 4. </w:t>
+      </w:r>
+      <w:r>
+        <w:t>2D FEA results of air gap flux density at the middle of air-gap</w:t>
+      </w:r>
+    </w:p>
+    <w:p>
+      <w:pPr>
         <w:pStyle w:val="Balk1"/>
       </w:pPr>
-      <w:bookmarkStart w:id="4" w:name="_Toc39346895"/>
+      <w:bookmarkStart w:id="7" w:name="_Toc39420025"/>
       <w:r>
         <w:t>Electrical Loading and Machine Sizing</w:t>
       </w:r>
-      <w:bookmarkEnd w:id="4"/>
+      <w:bookmarkEnd w:id="7"/>
     </w:p>
     <w:p>
       <w:pPr>
         <w:pStyle w:val="Balk2"/>
       </w:pPr>
-      <w:bookmarkStart w:id="5" w:name="_Toc39346896"/>
+      <w:bookmarkStart w:id="8" w:name="_Toc39420026"/>
       <w:r>
         <w:t>Selecting number of slots</w:t>
       </w:r>
-      <w:bookmarkEnd w:id="5"/>
+      <w:bookmarkEnd w:id="8"/>
     </w:p>
     <w:p>
       <w:r>
@@ -4575,19 +5187,19 @@
               <w:rPr>
                 <w:rFonts w:ascii="Cambria Math" w:hAnsi="Cambria Math"/>
               </w:rPr>
-              <m:t>0.5*</m:t>
-            </m:r>
-            <m:r>
-              <w:rPr>
-                <w:rFonts w:ascii="Cambria Math" w:hAnsi="Cambria Math"/>
-              </w:rPr>
-              <m:t>330</m:t>
-            </m:r>
-            <m:r>
-              <w:rPr>
-                <w:rFonts w:ascii="Cambria Math" w:hAnsi="Cambria Math"/>
-              </w:rPr>
-              <m:t>mm</m:t>
+              <m:t>0.5*3</m:t>
+            </m:r>
+            <m:r>
+              <w:rPr>
+                <w:rFonts w:ascii="Cambria Math" w:hAnsi="Cambria Math"/>
+              </w:rPr>
+              <m:t>2</m:t>
+            </m:r>
+            <m:r>
+              <w:rPr>
+                <w:rFonts w:ascii="Cambria Math" w:hAnsi="Cambria Math"/>
+              </w:rPr>
+              <m:t>0mm</m:t>
             </m:r>
           </m:num>
           <m:den>
@@ -4610,7 +5222,13 @@
         <w:rPr>
           <w:rFonts w:eastAsiaTheme="minorEastAsia"/>
         </w:rPr>
-        <w:t>6.875</w:t>
+        <w:t>6.</w:t>
+      </w:r>
+      <w:r>
+        <w:rPr>
+          <w:rFonts w:eastAsiaTheme="minorEastAsia"/>
+        </w:rPr>
+        <w:t>67</w:t>
       </w:r>
       <w:r>
         <w:rPr>
@@ -4690,7 +5308,19 @@
           <w:rPr>
             <w:rFonts w:ascii="Cambria Math" w:eastAsiaTheme="minorEastAsia" w:hAnsi="Cambria Math"/>
           </w:rPr>
-          <m:t>π*Inner stator slot diamater(105mm)</m:t>
+          <m:t>π*Inner stator slot diamater(10</m:t>
+        </m:r>
+        <m:r>
+          <w:rPr>
+            <w:rFonts w:ascii="Cambria Math" w:eastAsiaTheme="minorEastAsia" w:hAnsi="Cambria Math"/>
+          </w:rPr>
+          <m:t>2</m:t>
+        </m:r>
+        <m:r>
+          <w:rPr>
+            <w:rFonts w:ascii="Cambria Math" w:eastAsiaTheme="minorEastAsia" w:hAnsi="Cambria Math"/>
+          </w:rPr>
+          <m:t>mm)</m:t>
         </m:r>
       </m:oMath>
     </w:p>
@@ -4718,7 +5348,13 @@
         <w:rPr>
           <w:rFonts w:eastAsiaTheme="minorEastAsia"/>
         </w:rPr>
-        <w:t>4.58</w:t>
+        <w:t>4.</w:t>
+      </w:r>
+      <w:r>
+        <w:rPr>
+          <w:rFonts w:eastAsiaTheme="minorEastAsia"/>
+        </w:rPr>
+        <w:t>45</w:t>
       </w:r>
       <w:r>
         <w:rPr>
@@ -4745,7 +5381,13 @@
         <w:rPr>
           <w:rFonts w:eastAsiaTheme="minorEastAsia"/>
         </w:rPr>
-        <w:t>3.44</w:t>
+        <w:t>3.</w:t>
+      </w:r>
+      <w:r>
+        <w:rPr>
+          <w:rFonts w:eastAsiaTheme="minorEastAsia"/>
+        </w:rPr>
+        <w:t>34</w:t>
       </w:r>
       <w:r>
         <w:rPr>
@@ -4766,6 +5408,7 @@
         <w:rPr>
           <w:rFonts w:eastAsiaTheme="minorEastAsia"/>
         </w:rPr>
+        <w:lastRenderedPageBreak/>
         <w:t xml:space="preserve">In order to get not </w:t>
       </w:r>
       <w:r>
@@ -4803,11 +5446,11 @@
       <w:pPr>
         <w:pStyle w:val="Balk2"/>
       </w:pPr>
-      <w:bookmarkStart w:id="6" w:name="_Toc39346897"/>
+      <w:bookmarkStart w:id="9" w:name="_Toc39420027"/>
       <w:r>
         <w:t>Selection of suitable wire cable</w:t>
       </w:r>
-      <w:bookmarkEnd w:id="6"/>
+      <w:bookmarkEnd w:id="9"/>
     </w:p>
     <w:p>
       <w:r>
@@ -5059,20 +5702,18 @@
         <w:t xml:space="preserve"> as a wire cable.</w:t>
       </w:r>
     </w:p>
-    <w:p/>
     <w:p>
       <w:pPr>
         <w:pStyle w:val="Balk2"/>
       </w:pPr>
-      <w:bookmarkStart w:id="7" w:name="_Toc39346898"/>
-      <w:r>
-        <w:lastRenderedPageBreak/>
+      <w:bookmarkStart w:id="10" w:name="_Toc39420028"/>
+      <w:r>
         <w:t xml:space="preserve">Calculation </w:t>
       </w:r>
       <w:r>
         <w:t>of slot height, number of coils per slot and back-core thickness</w:t>
       </w:r>
-      <w:bookmarkEnd w:id="7"/>
+      <w:bookmarkEnd w:id="10"/>
     </w:p>
     <w:p>
       <w:r>
@@ -5223,7 +5864,13 @@
               <w:rPr>
                 <w:rFonts w:ascii="Cambria Math" w:hAnsi="Cambria Math"/>
               </w:rPr>
-              <m:t>105</m:t>
+              <m:t>10</m:t>
+            </m:r>
+            <m:r>
+              <w:rPr>
+                <w:rFonts w:ascii="Cambria Math" w:hAnsi="Cambria Math"/>
+              </w:rPr>
+              <m:t>2</m:t>
             </m:r>
           </m:num>
           <m:den>
@@ -5231,13 +5878,7 @@
               <w:rPr>
                 <w:rFonts w:ascii="Cambria Math" w:hAnsi="Cambria Math"/>
               </w:rPr>
-              <m:t>0.</m:t>
-            </m:r>
-            <m:r>
-              <w:rPr>
-                <w:rFonts w:ascii="Cambria Math" w:hAnsi="Cambria Math"/>
-              </w:rPr>
-              <m:t>6</m:t>
+              <m:t>0.6</m:t>
             </m:r>
           </m:den>
         </m:f>
@@ -5245,13 +5886,13 @@
           <w:rPr>
             <w:rFonts w:ascii="Cambria Math" w:hAnsi="Cambria Math"/>
           </w:rPr>
-          <m:t>= 1</m:t>
+          <m:t>= 17</m:t>
         </m:r>
         <m:r>
           <w:rPr>
             <w:rFonts w:ascii="Cambria Math" w:hAnsi="Cambria Math"/>
           </w:rPr>
-          <m:t>75</m:t>
+          <m:t>0</m:t>
         </m:r>
         <m:r>
           <w:rPr>
@@ -5327,7 +5968,19 @@
         <w:rPr>
           <w:rFonts w:eastAsiaTheme="minorEastAsia"/>
         </w:rPr>
-        <w:t xml:space="preserve"> is the inner stator slot diamater which is the sum of rotor diameter, magnet radial thickness and air-gap clearance.</w:t>
+        <w:t xml:space="preserve"> is the inner stator slot diamater which is the sum of rotor diameter</w:t>
+      </w:r>
+      <w:r>
+        <w:rPr>
+          <w:rFonts w:eastAsiaTheme="minorEastAsia"/>
+        </w:rPr>
+        <w:t xml:space="preserve"> and 2*</w:t>
+      </w:r>
+      <w:r>
+        <w:rPr>
+          <w:rFonts w:eastAsiaTheme="minorEastAsia"/>
+        </w:rPr>
+        <w:t>air-gap clearance.</w:t>
       </w:r>
     </w:p>
     <w:p>
@@ -5478,13 +6131,13 @@
           <w:rPr>
             <w:rFonts w:ascii="Cambria Math" w:hAnsi="Cambria Math"/>
           </w:rPr>
-          <m:t>=</m:t>
+          <m:t>=3</m:t>
         </m:r>
         <m:r>
           <w:rPr>
             <w:rFonts w:ascii="Cambria Math" w:hAnsi="Cambria Math"/>
           </w:rPr>
-          <m:t>35</m:t>
+          <m:t>4</m:t>
         </m:r>
         <m:r>
           <w:rPr>
@@ -5553,7 +6206,13 @@
         <w:rPr>
           <w:rFonts w:eastAsiaTheme="minorEastAsia"/>
         </w:rPr>
-        <w:t>4.58</w:t>
+        <w:t>4.</w:t>
+      </w:r>
+      <w:r>
+        <w:rPr>
+          <w:rFonts w:eastAsiaTheme="minorEastAsia"/>
+        </w:rPr>
+        <w:t>45</w:t>
       </w:r>
       <w:r>
         <w:rPr>
@@ -5578,7 +6237,13 @@
         <w:rPr>
           <w:rFonts w:eastAsiaTheme="minorEastAsia"/>
         </w:rPr>
-        <w:t>4.58</w:t>
+        <w:t>4.</w:t>
+      </w:r>
+      <w:r>
+        <w:rPr>
+          <w:rFonts w:eastAsiaTheme="minorEastAsia"/>
+        </w:rPr>
+        <w:t>45</w:t>
       </w:r>
       <w:r>
         <w:rPr>
@@ -5721,13 +6386,13 @@
           <w:rPr>
             <w:rFonts w:ascii="Cambria Math" w:hAnsi="Cambria Math"/>
           </w:rPr>
-          <m:t>1</m:t>
+          <m:t>151</m:t>
         </m:r>
         <m:r>
           <w:rPr>
             <w:rFonts w:ascii="Cambria Math" w:hAnsi="Cambria Math"/>
           </w:rPr>
-          <m:t xml:space="preserve">60.3 </m:t>
+          <m:t xml:space="preserve">.3 </m:t>
         </m:r>
         <m:sSup>
           <m:sSupPr>
@@ -5937,7 +6602,13 @@
               <w:rPr>
                 <w:rFonts w:ascii="Cambria Math" w:hAnsi="Cambria Math"/>
               </w:rPr>
-              <m:t>60.3</m:t>
+              <m:t>51</m:t>
+            </m:r>
+            <m:r>
+              <w:rPr>
+                <w:rFonts w:ascii="Cambria Math" w:hAnsi="Cambria Math"/>
+              </w:rPr>
+              <m:t>.3</m:t>
             </m:r>
             <m:sSup>
               <m:sSupPr>
@@ -6011,37 +6682,25 @@
           <w:rPr>
             <w:rFonts w:ascii="Cambria Math" w:hAnsi="Cambria Math"/>
           </w:rPr>
-          <m:t>=</m:t>
+          <m:t>=1</m:t>
         </m:r>
         <m:r>
           <w:rPr>
             <w:rFonts w:ascii="Cambria Math" w:hAnsi="Cambria Math"/>
           </w:rPr>
-          <m:t>1</m:t>
-        </m:r>
-        <m:r>
-          <w:rPr>
-            <w:rFonts w:ascii="Cambria Math" w:hAnsi="Cambria Math"/>
-          </w:rPr>
-          <m:t>85.68</m:t>
+          <m:t>75.25</m:t>
         </m:r>
         <m:r>
           <w:rPr>
             <w:rFonts w:ascii="Cambria Math" w:eastAsiaTheme="minorEastAsia" w:hAnsi="Cambria Math"/>
           </w:rPr>
-          <m:t>⩭</m:t>
+          <m:t>⩭1</m:t>
         </m:r>
         <m:r>
           <w:rPr>
             <w:rFonts w:ascii="Cambria Math" w:eastAsiaTheme="minorEastAsia" w:hAnsi="Cambria Math"/>
           </w:rPr>
-          <m:t>1</m:t>
-        </m:r>
-        <m:r>
-          <w:rPr>
-            <w:rFonts w:ascii="Cambria Math" w:eastAsiaTheme="minorEastAsia" w:hAnsi="Cambria Math"/>
-          </w:rPr>
-          <m:t>86</m:t>
+          <m:t>75</m:t>
         </m:r>
       </m:oMath>
       <w:r>
@@ -6538,6 +7197,7 @@
         <w:rPr>
           <w:rFonts w:eastAsiaTheme="minorEastAsia"/>
         </w:rPr>
+        <w:lastRenderedPageBreak/>
         <w:t>w</w:t>
       </w:r>
       <w:r>
@@ -7022,7 +7682,7 @@
       <w:pPr>
         <w:pStyle w:val="Balk2"/>
       </w:pPr>
-      <w:bookmarkStart w:id="8" w:name="_Toc39346899"/>
+      <w:bookmarkStart w:id="11" w:name="_Toc39420029"/>
       <w:r>
         <w:t>E</w:t>
       </w:r>
@@ -7032,7 +7692,7 @@
       <w:r>
         <w:t xml:space="preserve"> calculation</w:t>
       </w:r>
-      <w:bookmarkEnd w:id="8"/>
+      <w:bookmarkEnd w:id="11"/>
     </w:p>
     <w:p>
       <w:r>
@@ -7407,7 +8067,7 @@
               <w:rPr>
                 <w:rFonts w:ascii="Cambria Math" w:hAnsi="Cambria Math"/>
               </w:rPr>
-              <m:t>86</m:t>
+              <m:t>75</m:t>
             </m:r>
             <m:r>
               <w:rPr>
@@ -7421,7 +8081,13 @@
               <w:rPr>
                 <w:rFonts w:ascii="Cambria Math" w:hAnsi="Cambria Math"/>
               </w:rPr>
-              <m:t>π*105</m:t>
+              <m:t>π*10</m:t>
+            </m:r>
+            <m:r>
+              <w:rPr>
+                <w:rFonts w:ascii="Cambria Math" w:hAnsi="Cambria Math"/>
+              </w:rPr>
+              <m:t>2</m:t>
             </m:r>
           </m:den>
         </m:f>
@@ -7435,7 +8101,7 @@
           <w:rPr>
             <w:rFonts w:ascii="Cambria Math" w:eastAsiaTheme="minorEastAsia" w:hAnsi="Cambria Math"/>
           </w:rPr>
-          <m:t>50.75</m:t>
+          <m:t>49.15</m:t>
         </m:r>
         <m:r>
           <w:rPr>
@@ -7571,11 +8237,11 @@
       <w:pPr>
         <w:pStyle w:val="Balk2"/>
       </w:pPr>
-      <w:bookmarkStart w:id="9" w:name="_Toc39346900"/>
+      <w:bookmarkStart w:id="12" w:name="_Toc39420030"/>
       <w:r>
         <w:t>Calculation of force and tangential stress</w:t>
       </w:r>
-      <w:bookmarkEnd w:id="9"/>
+      <w:bookmarkEnd w:id="12"/>
     </w:p>
     <w:p>
       <w:r>
@@ -7727,19 +8393,13 @@
               <w:rPr>
                 <w:rFonts w:ascii="Cambria Math" w:hAnsi="Cambria Math"/>
               </w:rPr>
-              <m:t>5075</m:t>
-            </m:r>
-            <m:r>
-              <w:rPr>
-                <w:rFonts w:ascii="Cambria Math" w:hAnsi="Cambria Math"/>
-              </w:rPr>
-              <m:t>0</m:t>
-            </m:r>
-            <m:r>
-              <w:rPr>
-                <w:rFonts w:ascii="Cambria Math" w:hAnsi="Cambria Math"/>
-              </w:rPr>
-              <m:t>*1.014*1</m:t>
+              <m:t>491</m:t>
+            </m:r>
+            <m:r>
+              <w:rPr>
+                <w:rFonts w:ascii="Cambria Math" w:hAnsi="Cambria Math"/>
+              </w:rPr>
+              <m:t>50*1.014*1</m:t>
             </m:r>
           </m:num>
           <m:den>
@@ -7769,13 +8429,13 @@
           <w:rPr>
             <w:rFonts w:ascii="Cambria Math" w:hAnsi="Cambria Math"/>
           </w:rPr>
-          <m:t>=</m:t>
+          <m:t>=3</m:t>
         </m:r>
         <m:r>
           <w:rPr>
             <w:rFonts w:ascii="Cambria Math" w:hAnsi="Cambria Math"/>
           </w:rPr>
-          <m:t>36.39</m:t>
+          <m:t>5.24</m:t>
         </m:r>
         <m:r>
           <w:rPr>
@@ -8049,13 +8709,7 @@
           <w:rPr>
             <w:rFonts w:ascii="Cambria Math" w:hAnsi="Cambria Math"/>
           </w:rPr>
-          <m:t>=2* π*</m:t>
-        </m:r>
-        <m:r>
-          <w:rPr>
-            <w:rFonts w:ascii="Cambria Math" w:hAnsi="Cambria Math"/>
-          </w:rPr>
-          <m:t>0.5*</m:t>
+          <m:t>=2* π*0.5*</m:t>
         </m:r>
         <m:sSub>
           <m:sSubPr>
@@ -8219,31 +8873,7 @@
           <w:rPr>
             <w:rFonts w:ascii="Cambria Math" w:hAnsi="Cambria Math"/>
           </w:rPr>
-          <m:t>=2* π*0.</m:t>
-        </m:r>
-        <m:r>
-          <w:rPr>
-            <w:rFonts w:ascii="Cambria Math" w:hAnsi="Cambria Math"/>
-          </w:rPr>
-          <m:t>05</m:t>
-        </m:r>
-        <m:r>
-          <w:rPr>
-            <w:rFonts w:ascii="Cambria Math" w:hAnsi="Cambria Math"/>
-          </w:rPr>
-          <m:t>*0.1*0.95=0.0</m:t>
-        </m:r>
-        <m:r>
-          <w:rPr>
-            <w:rFonts w:ascii="Cambria Math" w:hAnsi="Cambria Math"/>
-          </w:rPr>
-          <m:t>3</m:t>
-        </m:r>
-        <m:r>
-          <w:rPr>
-            <w:rFonts w:ascii="Cambria Math" w:hAnsi="Cambria Math"/>
-          </w:rPr>
-          <m:t xml:space="preserve"> </m:t>
+          <m:t xml:space="preserve">=2* π*0.05*0.1*0.95=0.03 </m:t>
         </m:r>
         <m:sSup>
           <m:sSupPr>
@@ -8315,6 +8945,7 @@
         <w:rPr>
           <w:rFonts w:eastAsiaTheme="minorEastAsia"/>
         </w:rPr>
+        <w:lastRenderedPageBreak/>
         <w:t>By substituting the value found in equation 27 into the equation 25,total force that the machine can produce found as</w:t>
       </w:r>
       <w:r>
@@ -8369,25 +9000,13 @@
           <w:rPr>
             <w:rFonts w:ascii="Cambria Math" w:hAnsi="Cambria Math"/>
           </w:rPr>
-          <m:t>36.39</m:t>
+          <m:t>35.24</m:t>
         </m:r>
         <m:r>
           <w:rPr>
             <w:rFonts w:ascii="Cambria Math" w:hAnsi="Cambria Math"/>
           </w:rPr>
-          <m:t xml:space="preserve"> kPa*0.0</m:t>
-        </m:r>
-        <m:r>
-          <w:rPr>
-            <w:rFonts w:ascii="Cambria Math" w:hAnsi="Cambria Math"/>
-          </w:rPr>
-          <m:t>3</m:t>
-        </m:r>
-        <m:r>
-          <w:rPr>
-            <w:rFonts w:ascii="Cambria Math" w:hAnsi="Cambria Math"/>
-          </w:rPr>
-          <m:t xml:space="preserve"> </m:t>
+          <m:t xml:space="preserve"> kPa*0.03 </m:t>
         </m:r>
         <m:sSup>
           <m:sSupPr>
@@ -8419,18 +9038,30 @@
           <w:rPr>
             <w:rFonts w:ascii="Cambria Math" w:hAnsi="Cambria Math"/>
           </w:rPr>
-          <m:t>=</m:t>
+          <m:t>=1</m:t>
         </m:r>
         <m:r>
           <w:rPr>
             <w:rFonts w:ascii="Cambria Math" w:hAnsi="Cambria Math"/>
           </w:rPr>
-          <m:t>1091.7</m:t>
+          <m:t>05</m:t>
         </m:r>
         <m:r>
           <w:rPr>
             <w:rFonts w:ascii="Cambria Math" w:hAnsi="Cambria Math"/>
           </w:rPr>
+          <m:t>7</m:t>
+        </m:r>
+        <m:r>
+          <w:rPr>
+            <w:rFonts w:ascii="Cambria Math" w:hAnsi="Cambria Math"/>
+          </w:rPr>
+          <m:t>.2</m:t>
+        </m:r>
+        <m:r>
+          <w:rPr>
+            <w:rFonts w:ascii="Cambria Math" w:hAnsi="Cambria Math"/>
+          </w:rPr>
           <m:t xml:space="preserve"> Newton</m:t>
         </m:r>
       </m:oMath>
@@ -8464,11 +9095,11 @@
       <w:pPr>
         <w:pStyle w:val="Balk2"/>
       </w:pPr>
-      <w:bookmarkStart w:id="10" w:name="_Toc39346901"/>
+      <w:bookmarkStart w:id="13" w:name="_Toc39420031"/>
       <w:r>
         <w:t>Calculation of output power of the machine</w:t>
       </w:r>
-      <w:bookmarkEnd w:id="10"/>
+      <w:bookmarkEnd w:id="13"/>
     </w:p>
     <w:p>
       <w:r>
@@ -8511,13 +9142,7 @@
               <w:rPr>
                 <w:rFonts w:ascii="Cambria Math" w:eastAsiaTheme="minorEastAsia" w:hAnsi="Cambria Math"/>
               </w:rPr>
-              <m:t>mec</m:t>
-            </m:r>
-            <m:r>
-              <w:rPr>
-                <w:rFonts w:ascii="Cambria Math" w:eastAsiaTheme="minorEastAsia" w:hAnsi="Cambria Math"/>
-              </w:rPr>
-              <m:t>h</m:t>
+              <m:t>mech</m:t>
             </m:r>
           </m:sub>
         </m:sSub>
@@ -8583,7 +9208,6 @@
           <w:rPr>
             <w:rFonts w:ascii="Cambria Math" w:eastAsiaTheme="minorEastAsia" w:hAnsi="Cambria Math"/>
           </w:rPr>
-          <w:lastRenderedPageBreak/>
           <m:t>Torque=</m:t>
         </m:r>
         <m:f>
@@ -8684,7 +9308,13 @@
               <w:rPr>
                 <w:rFonts w:ascii="Cambria Math" w:eastAsiaTheme="minorEastAsia" w:hAnsi="Cambria Math"/>
               </w:rPr>
-              <m:t>1091.7</m:t>
+              <m:t>10</m:t>
+            </m:r>
+            <m:r>
+              <w:rPr>
+                <w:rFonts w:ascii="Cambria Math" w:eastAsiaTheme="minorEastAsia" w:hAnsi="Cambria Math"/>
+              </w:rPr>
+              <m:t>57.2</m:t>
             </m:r>
             <m:r>
               <w:rPr>
@@ -8706,25 +9336,19 @@
           <w:rPr>
             <w:rFonts w:ascii="Cambria Math" w:eastAsiaTheme="minorEastAsia" w:hAnsi="Cambria Math"/>
           </w:rPr>
-          <m:t>=</m:t>
+          <m:t>=5</m:t>
         </m:r>
         <m:r>
           <w:rPr>
             <w:rFonts w:ascii="Cambria Math" w:eastAsiaTheme="minorEastAsia" w:hAnsi="Cambria Math"/>
           </w:rPr>
-          <m:t>54.585</m:t>
+          <m:t>2.86</m:t>
         </m:r>
         <m:r>
           <w:rPr>
             <w:rFonts w:ascii="Cambria Math" w:eastAsiaTheme="minorEastAsia" w:hAnsi="Cambria Math"/>
           </w:rPr>
-          <m:t xml:space="preserve"> </m:t>
-        </m:r>
-        <m:r>
-          <w:rPr>
-            <w:rFonts w:ascii="Cambria Math" w:eastAsiaTheme="minorEastAsia" w:hAnsi="Cambria Math"/>
-          </w:rPr>
-          <m:t>Nm</m:t>
+          <m:t xml:space="preserve"> Nm</m:t>
         </m:r>
       </m:oMath>
       <w:r>
@@ -8990,13 +9614,7 @@
               <w:rPr>
                 <w:rFonts w:ascii="Cambria Math" w:eastAsiaTheme="minorEastAsia" w:hAnsi="Cambria Math"/>
               </w:rPr>
-              <m:t>mec</m:t>
-            </m:r>
-            <m:r>
-              <w:rPr>
-                <w:rFonts w:ascii="Cambria Math" w:eastAsiaTheme="minorEastAsia" w:hAnsi="Cambria Math"/>
-              </w:rPr>
-              <m:t>h</m:t>
+              <m:t>mech</m:t>
             </m:r>
           </m:sub>
         </m:sSub>
@@ -9004,25 +9622,19 @@
           <w:rPr>
             <w:rFonts w:ascii="Cambria Math" w:eastAsiaTheme="minorEastAsia" w:hAnsi="Cambria Math"/>
           </w:rPr>
-          <m:t>=</m:t>
+          <m:t>=5</m:t>
         </m:r>
         <m:r>
           <w:rPr>
             <w:rFonts w:ascii="Cambria Math" w:eastAsiaTheme="minorEastAsia" w:hAnsi="Cambria Math"/>
           </w:rPr>
-          <m:t>54.585</m:t>
+          <m:t>2.86</m:t>
         </m:r>
         <m:r>
           <w:rPr>
             <w:rFonts w:ascii="Cambria Math" w:eastAsiaTheme="minorEastAsia" w:hAnsi="Cambria Math"/>
           </w:rPr>
-          <m:t xml:space="preserve"> </m:t>
-        </m:r>
-        <m:r>
-          <w:rPr>
-            <w:rFonts w:ascii="Cambria Math" w:eastAsiaTheme="minorEastAsia" w:hAnsi="Cambria Math"/>
-          </w:rPr>
-          <m:t>Nm*157.08</m:t>
+          <m:t xml:space="preserve"> Nm*157.08</m:t>
         </m:r>
         <m:f>
           <m:fPr>
@@ -9054,13 +9666,13 @@
           <w:rPr>
             <w:rFonts w:ascii="Cambria Math" w:eastAsiaTheme="minorEastAsia" w:hAnsi="Cambria Math"/>
           </w:rPr>
-          <m:t>=</m:t>
+          <m:t>=8.</m:t>
         </m:r>
         <m:r>
           <w:rPr>
             <w:rFonts w:ascii="Cambria Math" w:eastAsiaTheme="minorEastAsia" w:hAnsi="Cambria Math"/>
           </w:rPr>
-          <m:t>8.57</m:t>
+          <m:t>3</m:t>
         </m:r>
         <m:r>
           <w:rPr>
@@ -9093,11 +9705,11 @@
       <w:pPr>
         <w:pStyle w:val="Balk1"/>
       </w:pPr>
-      <w:bookmarkStart w:id="11" w:name="_Toc39346902"/>
+      <w:bookmarkStart w:id="14" w:name="_Toc39420032"/>
       <w:r>
         <w:t>Comparison and Optimization</w:t>
       </w:r>
-      <w:bookmarkEnd w:id="11"/>
+      <w:bookmarkEnd w:id="14"/>
     </w:p>
     <w:p>
       <w:pPr>
@@ -10695,7 +11307,7 @@
 </file>
 
 <file path=customXml/itemProps1.xml><?xml version="1.0" encoding="utf-8"?>
-<ds:datastoreItem xmlns:ds="http://schemas.openxmlformats.org/officeDocument/2006/customXml" ds:itemID="{C85504F6-64B1-453C-B5A0-04526875A782}">
+<ds:datastoreItem xmlns:ds="http://schemas.openxmlformats.org/officeDocument/2006/customXml" ds:itemID="{5F9FCEB4-5222-4BAC-9B49-637C310F02FB}">
   <ds:schemaRefs>
     <ds:schemaRef ds:uri="http://schemas.openxmlformats.org/officeDocument/2006/bibliography"/>
   </ds:schemaRefs>

</xml_diff>